<commit_message>
aggiunta SSD e Contratti UC1-2 Iterazione 1
</commit_message>
<xml_diff>
--- a/ITERAZIONE 1/SSD e CONTRATTI/Contratti delle Operazioni.docx
+++ b/ITERAZIONE 1/SSD e CONTRATTI/Contratti delle Operazioni.docx
@@ -47,6 +47,2410 @@
           <w:sz w:val="48"/>
           <w:szCs w:val="48"/>
         </w:rPr>
+        <w:t>UC</w:t>
+      </w:r>
+      <w:r>
+        <w:rPr>
+          <w:b/>
+          <w:bCs/>
+          <w:sz w:val="48"/>
+          <w:szCs w:val="48"/>
+        </w:rPr>
+        <w:t>1</w:t>
+      </w:r>
+    </w:p>
+    <w:p>
+      <w:pPr>
+        <w:rPr>
+          <w:b/>
+          <w:bCs/>
+          <w:sz w:val="48"/>
+          <w:szCs w:val="48"/>
+        </w:rPr>
+      </w:pPr>
+    </w:p>
+    <w:tbl>
+      <w:tblPr>
+        <w:tblStyle w:val="Grigliatabella"/>
+        <w:tblW w:w="0" w:type="auto"/>
+        <w:tblLook w:val="04A0" w:firstRow="1" w:lastRow="0" w:firstColumn="1" w:lastColumn="0" w:noHBand="0" w:noVBand="1"/>
+      </w:tblPr>
+      <w:tblGrid>
+        <w:gridCol w:w="1979"/>
+        <w:gridCol w:w="7643"/>
+      </w:tblGrid>
+      <w:tr>
+        <w:tc>
+          <w:tcPr>
+            <w:tcW w:w="1979" w:type="dxa"/>
+            <w:shd w:val="clear" w:color="auto" w:fill="E7E6E6" w:themeFill="background2"/>
+          </w:tcPr>
+          <w:p>
+            <w:pPr>
+              <w:rPr>
+                <w:b/>
+                <w:sz w:val="28"/>
+                <w:szCs w:val="28"/>
+              </w:rPr>
+            </w:pPr>
+            <w:r>
+              <w:rPr>
+                <w:b/>
+                <w:sz w:val="28"/>
+                <w:szCs w:val="28"/>
+              </w:rPr>
+              <w:t>Nome del contratto</w:t>
+            </w:r>
+          </w:p>
+        </w:tc>
+        <w:tc>
+          <w:tcPr>
+            <w:tcW w:w="7643" w:type="dxa"/>
+          </w:tcPr>
+          <w:p>
+            <w:pPr>
+              <w:rPr>
+                <w:b/>
+                <w:sz w:val="28"/>
+                <w:szCs w:val="28"/>
+              </w:rPr>
+            </w:pPr>
+            <w:r>
+              <w:rPr>
+                <w:b/>
+                <w:sz w:val="28"/>
+                <w:szCs w:val="28"/>
+              </w:rPr>
+              <w:t>CO1: Crea Co</w:t>
+            </w:r>
+            <w:r>
+              <w:rPr>
+                <w:b/>
+                <w:sz w:val="28"/>
+                <w:szCs w:val="28"/>
+              </w:rPr>
+              <w:t>nfigurazione</w:t>
+            </w:r>
+          </w:p>
+        </w:tc>
+      </w:tr>
+      <w:tr>
+        <w:tc>
+          <w:tcPr>
+            <w:tcW w:w="1979" w:type="dxa"/>
+            <w:shd w:val="clear" w:color="auto" w:fill="E7E6E6" w:themeFill="background2"/>
+          </w:tcPr>
+          <w:p>
+            <w:pPr>
+              <w:rPr>
+                <w:b/>
+                <w:sz w:val="28"/>
+                <w:szCs w:val="28"/>
+              </w:rPr>
+            </w:pPr>
+            <w:r>
+              <w:rPr>
+                <w:b/>
+                <w:sz w:val="28"/>
+                <w:szCs w:val="28"/>
+              </w:rPr>
+              <w:t>Operazione</w:t>
+            </w:r>
+          </w:p>
+        </w:tc>
+        <w:tc>
+          <w:tcPr>
+            <w:tcW w:w="7643" w:type="dxa"/>
+          </w:tcPr>
+          <w:p>
+            <w:pPr>
+              <w:rPr>
+                <w:sz w:val="28"/>
+                <w:szCs w:val="28"/>
+              </w:rPr>
+            </w:pPr>
+            <w:proofErr w:type="spellStart"/>
+            <w:proofErr w:type="gramStart"/>
+            <w:r>
+              <w:rPr>
+                <w:sz w:val="28"/>
+                <w:szCs w:val="28"/>
+              </w:rPr>
+              <w:t>creaC</w:t>
+            </w:r>
+            <w:r>
+              <w:rPr>
+                <w:sz w:val="28"/>
+                <w:szCs w:val="28"/>
+              </w:rPr>
+              <w:t>onfigurazione</w:t>
+            </w:r>
+            <w:proofErr w:type="spellEnd"/>
+            <w:r>
+              <w:rPr>
+                <w:sz w:val="28"/>
+                <w:szCs w:val="28"/>
+              </w:rPr>
+              <w:t>(</w:t>
+            </w:r>
+            <w:proofErr w:type="gramEnd"/>
+            <w:r>
+              <w:rPr>
+                <w:sz w:val="28"/>
+                <w:szCs w:val="28"/>
+              </w:rPr>
+              <w:t>)</w:t>
+            </w:r>
+          </w:p>
+        </w:tc>
+      </w:tr>
+      <w:tr>
+        <w:tc>
+          <w:tcPr>
+            <w:tcW w:w="1979" w:type="dxa"/>
+            <w:shd w:val="clear" w:color="auto" w:fill="E7E6E6" w:themeFill="background2"/>
+          </w:tcPr>
+          <w:p>
+            <w:pPr>
+              <w:rPr>
+                <w:b/>
+                <w:sz w:val="28"/>
+                <w:szCs w:val="28"/>
+              </w:rPr>
+            </w:pPr>
+            <w:r>
+              <w:rPr>
+                <w:b/>
+                <w:sz w:val="28"/>
+                <w:szCs w:val="28"/>
+              </w:rPr>
+              <w:t>Riferimenti</w:t>
+            </w:r>
+          </w:p>
+        </w:tc>
+        <w:tc>
+          <w:tcPr>
+            <w:tcW w:w="7643" w:type="dxa"/>
+          </w:tcPr>
+          <w:p>
+            <w:pPr>
+              <w:rPr>
+                <w:sz w:val="28"/>
+                <w:szCs w:val="28"/>
+              </w:rPr>
+            </w:pPr>
+            <w:r>
+              <w:rPr>
+                <w:sz w:val="28"/>
+                <w:szCs w:val="28"/>
+              </w:rPr>
+              <w:t>Caso d’uso UC</w:t>
+            </w:r>
+            <w:r>
+              <w:rPr>
+                <w:sz w:val="28"/>
+                <w:szCs w:val="28"/>
+              </w:rPr>
+              <w:t>1</w:t>
+            </w:r>
+            <w:r>
+              <w:rPr>
+                <w:sz w:val="28"/>
+                <w:szCs w:val="28"/>
+              </w:rPr>
+              <w:t xml:space="preserve">: </w:t>
+            </w:r>
+            <w:r>
+              <w:rPr>
+                <w:sz w:val="28"/>
+                <w:szCs w:val="28"/>
+              </w:rPr>
+              <w:t>Crea configurazione cliente</w:t>
+            </w:r>
+          </w:p>
+        </w:tc>
+      </w:tr>
+      <w:tr>
+        <w:tc>
+          <w:tcPr>
+            <w:tcW w:w="1979" w:type="dxa"/>
+            <w:shd w:val="clear" w:color="auto" w:fill="E7E6E6" w:themeFill="background2"/>
+          </w:tcPr>
+          <w:p>
+            <w:pPr>
+              <w:rPr>
+                <w:b/>
+                <w:sz w:val="28"/>
+                <w:szCs w:val="28"/>
+              </w:rPr>
+            </w:pPr>
+            <w:r>
+              <w:rPr>
+                <w:b/>
+                <w:sz w:val="28"/>
+                <w:szCs w:val="28"/>
+              </w:rPr>
+              <w:t>Pre-condizioni</w:t>
+            </w:r>
+          </w:p>
+        </w:tc>
+        <w:tc>
+          <w:tcPr>
+            <w:tcW w:w="7643" w:type="dxa"/>
+          </w:tcPr>
+          <w:p>
+            <w:pPr>
+              <w:pStyle w:val="Paragrafoelenco"/>
+              <w:numPr>
+                <w:ilvl w:val="0"/>
+                <w:numId w:val="6"/>
+              </w:numPr>
+              <w:rPr>
+                <w:sz w:val="28"/>
+                <w:szCs w:val="28"/>
+              </w:rPr>
+            </w:pPr>
+            <w:r>
+              <w:rPr>
+                <w:sz w:val="28"/>
+                <w:szCs w:val="28"/>
+              </w:rPr>
+              <w:t>Il cliente</w:t>
+            </w:r>
+            <w:r>
+              <w:rPr>
+                <w:sz w:val="28"/>
+                <w:szCs w:val="28"/>
+              </w:rPr>
+              <w:t xml:space="preserve"> è autenticato</w:t>
+            </w:r>
+          </w:p>
+        </w:tc>
+      </w:tr>
+      <w:tr>
+        <w:tc>
+          <w:tcPr>
+            <w:tcW w:w="1979" w:type="dxa"/>
+            <w:shd w:val="clear" w:color="auto" w:fill="E7E6E6" w:themeFill="background2"/>
+          </w:tcPr>
+          <w:p>
+            <w:pPr>
+              <w:rPr>
+                <w:b/>
+                <w:sz w:val="28"/>
+                <w:szCs w:val="28"/>
+              </w:rPr>
+            </w:pPr>
+            <w:r>
+              <w:rPr>
+                <w:b/>
+                <w:sz w:val="28"/>
+                <w:szCs w:val="28"/>
+              </w:rPr>
+              <w:t>Post-condizioni</w:t>
+            </w:r>
+          </w:p>
+        </w:tc>
+        <w:tc>
+          <w:tcPr>
+            <w:tcW w:w="7643" w:type="dxa"/>
+          </w:tcPr>
+          <w:p>
+            <w:pPr>
+              <w:pStyle w:val="Paragrafoelenco"/>
+              <w:numPr>
+                <w:ilvl w:val="0"/>
+                <w:numId w:val="4"/>
+              </w:numPr>
+              <w:spacing w:after="0" w:line="240" w:lineRule="auto"/>
+              <w:rPr>
+                <w:sz w:val="28"/>
+                <w:szCs w:val="28"/>
+              </w:rPr>
+            </w:pPr>
+            <w:r>
+              <w:rPr>
+                <w:sz w:val="28"/>
+                <w:szCs w:val="28"/>
+              </w:rPr>
+              <w:t xml:space="preserve">È stata creata un’istanza </w:t>
+            </w:r>
+            <w:r>
+              <w:rPr>
+                <w:sz w:val="28"/>
+                <w:szCs w:val="28"/>
+              </w:rPr>
+              <w:t>PC-D</w:t>
+            </w:r>
+            <w:r>
+              <w:rPr>
+                <w:sz w:val="28"/>
+                <w:szCs w:val="28"/>
+              </w:rPr>
+              <w:t>esktop</w:t>
+            </w:r>
+            <w:r>
+              <w:rPr>
+                <w:sz w:val="28"/>
+                <w:szCs w:val="28"/>
+              </w:rPr>
+              <w:t xml:space="preserve"> di Co</w:t>
+            </w:r>
+            <w:r>
+              <w:rPr>
+                <w:sz w:val="28"/>
+                <w:szCs w:val="28"/>
+              </w:rPr>
+              <w:t>nfigurazione</w:t>
+            </w:r>
+            <w:r>
+              <w:rPr>
+                <w:sz w:val="28"/>
+                <w:szCs w:val="28"/>
+              </w:rPr>
+              <w:t>, co</w:t>
+            </w:r>
+            <w:r>
+              <w:rPr>
+                <w:sz w:val="28"/>
+                <w:szCs w:val="28"/>
+              </w:rPr>
+              <w:t>n gli attributi prezzo</w:t>
+            </w:r>
+            <w:r>
+              <w:rPr>
+                <w:sz w:val="28"/>
+                <w:szCs w:val="28"/>
+              </w:rPr>
+              <w:t>, nome</w:t>
+            </w:r>
+            <w:r>
+              <w:rPr>
+                <w:sz w:val="28"/>
+                <w:szCs w:val="28"/>
+              </w:rPr>
+              <w:t xml:space="preserve"> e consumo energetico impostati ai valori di default</w:t>
+            </w:r>
+          </w:p>
+        </w:tc>
+      </w:tr>
+    </w:tbl>
+    <w:p/>
+    <w:tbl>
+      <w:tblPr>
+        <w:tblStyle w:val="Grigliatabella"/>
+        <w:tblW w:w="0" w:type="auto"/>
+        <w:tblLook w:val="04A0" w:firstRow="1" w:lastRow="0" w:firstColumn="1" w:lastColumn="0" w:noHBand="0" w:noVBand="1"/>
+      </w:tblPr>
+      <w:tblGrid>
+        <w:gridCol w:w="1979"/>
+        <w:gridCol w:w="7643"/>
+      </w:tblGrid>
+      <w:tr>
+        <w:tc>
+          <w:tcPr>
+            <w:tcW w:w="1979" w:type="dxa"/>
+          </w:tcPr>
+          <w:p>
+            <w:pPr>
+              <w:rPr>
+                <w:b/>
+                <w:sz w:val="28"/>
+                <w:szCs w:val="28"/>
+              </w:rPr>
+            </w:pPr>
+            <w:r>
+              <w:rPr>
+                <w:b/>
+                <w:sz w:val="28"/>
+                <w:szCs w:val="28"/>
+              </w:rPr>
+              <w:t>Nome del contratto</w:t>
+            </w:r>
+          </w:p>
+        </w:tc>
+        <w:tc>
+          <w:tcPr>
+            <w:tcW w:w="7643" w:type="dxa"/>
+          </w:tcPr>
+          <w:p>
+            <w:pPr>
+              <w:rPr>
+                <w:b/>
+                <w:sz w:val="28"/>
+                <w:szCs w:val="28"/>
+              </w:rPr>
+            </w:pPr>
+            <w:r>
+              <w:rPr>
+                <w:b/>
+                <w:sz w:val="28"/>
+                <w:szCs w:val="28"/>
+              </w:rPr>
+              <w:t>CO2: Seleziona Categoria</w:t>
+            </w:r>
+          </w:p>
+        </w:tc>
+      </w:tr>
+      <w:tr>
+        <w:tc>
+          <w:tcPr>
+            <w:tcW w:w="1979" w:type="dxa"/>
+          </w:tcPr>
+          <w:p>
+            <w:pPr>
+              <w:rPr>
+                <w:b/>
+                <w:sz w:val="28"/>
+                <w:szCs w:val="28"/>
+              </w:rPr>
+            </w:pPr>
+            <w:r>
+              <w:rPr>
+                <w:b/>
+                <w:sz w:val="28"/>
+                <w:szCs w:val="28"/>
+              </w:rPr>
+              <w:t>Operazione</w:t>
+            </w:r>
+          </w:p>
+        </w:tc>
+        <w:tc>
+          <w:tcPr>
+            <w:tcW w:w="7643" w:type="dxa"/>
+          </w:tcPr>
+          <w:p>
+            <w:pPr>
+              <w:rPr>
+                <w:sz w:val="28"/>
+                <w:szCs w:val="28"/>
+              </w:rPr>
+            </w:pPr>
+            <w:proofErr w:type="spellStart"/>
+            <w:proofErr w:type="gramStart"/>
+            <w:r>
+              <w:rPr>
+                <w:sz w:val="28"/>
+                <w:szCs w:val="28"/>
+              </w:rPr>
+              <w:t>selezionaC</w:t>
+            </w:r>
+            <w:r>
+              <w:rPr>
+                <w:sz w:val="28"/>
+                <w:szCs w:val="28"/>
+              </w:rPr>
+              <w:t>ategoria</w:t>
+            </w:r>
+            <w:proofErr w:type="spellEnd"/>
+            <w:r>
+              <w:rPr>
+                <w:sz w:val="28"/>
+                <w:szCs w:val="28"/>
+              </w:rPr>
+              <w:t>(</w:t>
+            </w:r>
+            <w:proofErr w:type="gramEnd"/>
+            <w:r>
+              <w:rPr>
+                <w:sz w:val="28"/>
+                <w:szCs w:val="28"/>
+              </w:rPr>
+              <w:t>)</w:t>
+            </w:r>
+          </w:p>
+        </w:tc>
+      </w:tr>
+      <w:tr>
+        <w:tc>
+          <w:tcPr>
+            <w:tcW w:w="1979" w:type="dxa"/>
+          </w:tcPr>
+          <w:p>
+            <w:pPr>
+              <w:rPr>
+                <w:b/>
+                <w:sz w:val="28"/>
+                <w:szCs w:val="28"/>
+              </w:rPr>
+            </w:pPr>
+            <w:r>
+              <w:rPr>
+                <w:b/>
+                <w:sz w:val="28"/>
+                <w:szCs w:val="28"/>
+              </w:rPr>
+              <w:t>Riferimenti</w:t>
+            </w:r>
+          </w:p>
+        </w:tc>
+        <w:tc>
+          <w:tcPr>
+            <w:tcW w:w="7643" w:type="dxa"/>
+          </w:tcPr>
+          <w:p>
+            <w:pPr>
+              <w:rPr>
+                <w:sz w:val="28"/>
+                <w:szCs w:val="28"/>
+              </w:rPr>
+            </w:pPr>
+            <w:r>
+              <w:rPr>
+                <w:sz w:val="28"/>
+                <w:szCs w:val="28"/>
+              </w:rPr>
+              <w:t>Caso d’uso UC1: Crea configurazione cliente</w:t>
+            </w:r>
+          </w:p>
+        </w:tc>
+      </w:tr>
+      <w:tr>
+        <w:tc>
+          <w:tcPr>
+            <w:tcW w:w="1979" w:type="dxa"/>
+          </w:tcPr>
+          <w:p>
+            <w:pPr>
+              <w:rPr>
+                <w:b/>
+                <w:sz w:val="28"/>
+                <w:szCs w:val="28"/>
+              </w:rPr>
+            </w:pPr>
+            <w:r>
+              <w:rPr>
+                <w:b/>
+                <w:sz w:val="28"/>
+                <w:szCs w:val="28"/>
+              </w:rPr>
+              <w:t>Pre-condizioni</w:t>
+            </w:r>
+          </w:p>
+        </w:tc>
+        <w:tc>
+          <w:tcPr>
+            <w:tcW w:w="7643" w:type="dxa"/>
+          </w:tcPr>
+          <w:p>
+            <w:pPr>
+              <w:pStyle w:val="Paragrafoelenco"/>
+              <w:numPr>
+                <w:ilvl w:val="0"/>
+                <w:numId w:val="4"/>
+              </w:numPr>
+              <w:rPr>
+                <w:sz w:val="28"/>
+                <w:szCs w:val="28"/>
+              </w:rPr>
+            </w:pPr>
+            <w:r>
+              <w:rPr>
+                <w:sz w:val="28"/>
+                <w:szCs w:val="28"/>
+              </w:rPr>
+              <w:t>Il cliente ha iniziato la creazione di una nuova Configurazione</w:t>
+            </w:r>
+          </w:p>
+        </w:tc>
+      </w:tr>
+      <w:tr>
+        <w:tc>
+          <w:tcPr>
+            <w:tcW w:w="1979" w:type="dxa"/>
+          </w:tcPr>
+          <w:p>
+            <w:pPr>
+              <w:rPr>
+                <w:b/>
+                <w:sz w:val="28"/>
+                <w:szCs w:val="28"/>
+              </w:rPr>
+            </w:pPr>
+            <w:r>
+              <w:rPr>
+                <w:b/>
+                <w:sz w:val="28"/>
+                <w:szCs w:val="28"/>
+              </w:rPr>
+              <w:t>Post-condizioni</w:t>
+            </w:r>
+          </w:p>
+        </w:tc>
+        <w:tc>
+          <w:tcPr>
+            <w:tcW w:w="7643" w:type="dxa"/>
+          </w:tcPr>
+          <w:p>
+            <w:pPr>
+              <w:pStyle w:val="Paragrafoelenco"/>
+              <w:numPr>
+                <w:ilvl w:val="0"/>
+                <w:numId w:val="4"/>
+              </w:numPr>
+              <w:spacing w:after="0" w:line="240" w:lineRule="auto"/>
+              <w:rPr>
+                <w:sz w:val="28"/>
+                <w:szCs w:val="28"/>
+              </w:rPr>
+            </w:pPr>
+            <w:r>
+              <w:rPr>
+                <w:sz w:val="28"/>
+                <w:szCs w:val="28"/>
+              </w:rPr>
+              <w:t>Viene generata un’istanza Cr di Categoria</w:t>
+            </w:r>
+          </w:p>
+          <w:p>
+            <w:pPr>
+              <w:pStyle w:val="Paragrafoelenco"/>
+              <w:numPr>
+                <w:ilvl w:val="0"/>
+                <w:numId w:val="4"/>
+              </w:numPr>
+              <w:spacing w:after="0" w:line="240" w:lineRule="auto"/>
+              <w:rPr>
+                <w:sz w:val="28"/>
+                <w:szCs w:val="28"/>
+              </w:rPr>
+            </w:pPr>
+            <w:r>
+              <w:rPr>
+                <w:sz w:val="28"/>
+                <w:szCs w:val="28"/>
+              </w:rPr>
+              <w:t>?? non so se associare qui i componenti alle categorie ??</w:t>
+            </w:r>
+          </w:p>
+        </w:tc>
+      </w:tr>
+    </w:tbl>
+    <w:p/>
+    <w:tbl>
+      <w:tblPr>
+        <w:tblStyle w:val="Grigliatabella"/>
+        <w:tblW w:w="0" w:type="auto"/>
+        <w:tblLook w:val="04A0" w:firstRow="1" w:lastRow="0" w:firstColumn="1" w:lastColumn="0" w:noHBand="0" w:noVBand="1"/>
+      </w:tblPr>
+      <w:tblGrid>
+        <w:gridCol w:w="1979"/>
+        <w:gridCol w:w="7643"/>
+      </w:tblGrid>
+      <w:tr>
+        <w:tc>
+          <w:tcPr>
+            <w:tcW w:w="1979" w:type="dxa"/>
+            <w:shd w:val="clear" w:color="auto" w:fill="E7E6E6" w:themeFill="background2"/>
+          </w:tcPr>
+          <w:p>
+            <w:pPr>
+              <w:rPr>
+                <w:b/>
+                <w:sz w:val="28"/>
+                <w:szCs w:val="28"/>
+              </w:rPr>
+            </w:pPr>
+            <w:r>
+              <w:rPr>
+                <w:b/>
+                <w:sz w:val="28"/>
+                <w:szCs w:val="28"/>
+              </w:rPr>
+              <w:t>Nome del contratto</w:t>
+            </w:r>
+          </w:p>
+        </w:tc>
+        <w:tc>
+          <w:tcPr>
+            <w:tcW w:w="7643" w:type="dxa"/>
+          </w:tcPr>
+          <w:p>
+            <w:pPr>
+              <w:rPr>
+                <w:b/>
+                <w:sz w:val="28"/>
+                <w:szCs w:val="28"/>
+              </w:rPr>
+            </w:pPr>
+            <w:r>
+              <w:rPr>
+                <w:b/>
+                <w:sz w:val="28"/>
+                <w:szCs w:val="28"/>
+              </w:rPr>
+              <w:t>CO</w:t>
+            </w:r>
+            <w:r>
+              <w:rPr>
+                <w:b/>
+                <w:sz w:val="28"/>
+                <w:szCs w:val="28"/>
+              </w:rPr>
+              <w:t>3</w:t>
+            </w:r>
+            <w:r>
+              <w:rPr>
+                <w:b/>
+                <w:sz w:val="28"/>
+                <w:szCs w:val="28"/>
+              </w:rPr>
+              <w:t xml:space="preserve">: </w:t>
+            </w:r>
+            <w:r>
+              <w:rPr>
+                <w:b/>
+                <w:sz w:val="28"/>
+                <w:szCs w:val="28"/>
+              </w:rPr>
+              <w:t>Seleziona</w:t>
+            </w:r>
+            <w:r>
+              <w:rPr>
+                <w:b/>
+                <w:sz w:val="28"/>
+                <w:szCs w:val="28"/>
+              </w:rPr>
+              <w:t xml:space="preserve"> </w:t>
+            </w:r>
+            <w:r>
+              <w:rPr>
+                <w:b/>
+                <w:sz w:val="28"/>
+                <w:szCs w:val="28"/>
+              </w:rPr>
+              <w:t>Componente</w:t>
+            </w:r>
+          </w:p>
+        </w:tc>
+      </w:tr>
+      <w:tr>
+        <w:tc>
+          <w:tcPr>
+            <w:tcW w:w="1979" w:type="dxa"/>
+            <w:shd w:val="clear" w:color="auto" w:fill="E7E6E6" w:themeFill="background2"/>
+          </w:tcPr>
+          <w:p>
+            <w:pPr>
+              <w:rPr>
+                <w:b/>
+                <w:sz w:val="28"/>
+                <w:szCs w:val="28"/>
+              </w:rPr>
+            </w:pPr>
+            <w:r>
+              <w:rPr>
+                <w:b/>
+                <w:sz w:val="28"/>
+                <w:szCs w:val="28"/>
+              </w:rPr>
+              <w:t>Operazione</w:t>
+            </w:r>
+          </w:p>
+        </w:tc>
+        <w:tc>
+          <w:tcPr>
+            <w:tcW w:w="7643" w:type="dxa"/>
+          </w:tcPr>
+          <w:p>
+            <w:pPr>
+              <w:rPr>
+                <w:sz w:val="28"/>
+                <w:szCs w:val="28"/>
+              </w:rPr>
+            </w:pPr>
+            <w:proofErr w:type="spellStart"/>
+            <w:proofErr w:type="gramStart"/>
+            <w:r>
+              <w:rPr>
+                <w:sz w:val="28"/>
+                <w:szCs w:val="28"/>
+              </w:rPr>
+              <w:t>selezionaComponente</w:t>
+            </w:r>
+            <w:proofErr w:type="spellEnd"/>
+            <w:r>
+              <w:rPr>
+                <w:sz w:val="28"/>
+                <w:szCs w:val="28"/>
+              </w:rPr>
+              <w:t>(</w:t>
+            </w:r>
+            <w:proofErr w:type="gramEnd"/>
+            <w:r>
+              <w:rPr>
+                <w:sz w:val="28"/>
+                <w:szCs w:val="28"/>
+              </w:rPr>
+              <w:t>)</w:t>
+            </w:r>
+          </w:p>
+        </w:tc>
+      </w:tr>
+      <w:tr>
+        <w:tc>
+          <w:tcPr>
+            <w:tcW w:w="1979" w:type="dxa"/>
+            <w:shd w:val="clear" w:color="auto" w:fill="E7E6E6" w:themeFill="background2"/>
+          </w:tcPr>
+          <w:p>
+            <w:pPr>
+              <w:rPr>
+                <w:b/>
+                <w:sz w:val="28"/>
+                <w:szCs w:val="28"/>
+              </w:rPr>
+            </w:pPr>
+            <w:r>
+              <w:rPr>
+                <w:b/>
+                <w:sz w:val="28"/>
+                <w:szCs w:val="28"/>
+              </w:rPr>
+              <w:t>Riferimenti</w:t>
+            </w:r>
+          </w:p>
+        </w:tc>
+        <w:tc>
+          <w:tcPr>
+            <w:tcW w:w="7643" w:type="dxa"/>
+          </w:tcPr>
+          <w:p>
+            <w:pPr>
+              <w:rPr>
+                <w:sz w:val="28"/>
+                <w:szCs w:val="28"/>
+              </w:rPr>
+            </w:pPr>
+            <w:r>
+              <w:rPr>
+                <w:sz w:val="28"/>
+                <w:szCs w:val="28"/>
+              </w:rPr>
+              <w:t xml:space="preserve">Caso d’uso </w:t>
+            </w:r>
+            <w:r>
+              <w:rPr>
+                <w:sz w:val="28"/>
+                <w:szCs w:val="28"/>
+              </w:rPr>
+              <w:t>UC1: Crea configurazione cliente</w:t>
+            </w:r>
+          </w:p>
+        </w:tc>
+      </w:tr>
+      <w:tr>
+        <w:tc>
+          <w:tcPr>
+            <w:tcW w:w="1979" w:type="dxa"/>
+            <w:shd w:val="clear" w:color="auto" w:fill="E7E6E6" w:themeFill="background2"/>
+          </w:tcPr>
+          <w:p>
+            <w:pPr>
+              <w:rPr>
+                <w:b/>
+                <w:sz w:val="28"/>
+                <w:szCs w:val="28"/>
+              </w:rPr>
+            </w:pPr>
+            <w:r>
+              <w:rPr>
+                <w:b/>
+                <w:sz w:val="28"/>
+                <w:szCs w:val="28"/>
+              </w:rPr>
+              <w:t>Pre-condizioni</w:t>
+            </w:r>
+          </w:p>
+        </w:tc>
+        <w:tc>
+          <w:tcPr>
+            <w:tcW w:w="7643" w:type="dxa"/>
+          </w:tcPr>
+          <w:p>
+            <w:pPr>
+              <w:pStyle w:val="Paragrafoelenco"/>
+              <w:numPr>
+                <w:ilvl w:val="0"/>
+                <w:numId w:val="7"/>
+              </w:numPr>
+              <w:rPr>
+                <w:sz w:val="28"/>
+                <w:szCs w:val="28"/>
+              </w:rPr>
+            </w:pPr>
+            <w:r>
+              <w:rPr>
+                <w:sz w:val="28"/>
+                <w:szCs w:val="28"/>
+              </w:rPr>
+              <w:t xml:space="preserve">È </w:t>
+            </w:r>
+            <w:r>
+              <w:rPr>
+                <w:sz w:val="28"/>
+                <w:szCs w:val="28"/>
+              </w:rPr>
+              <w:t>stata scelta una categoria di componenti</w:t>
+            </w:r>
+          </w:p>
+        </w:tc>
+      </w:tr>
+      <w:tr>
+        <w:tc>
+          <w:tcPr>
+            <w:tcW w:w="1979" w:type="dxa"/>
+            <w:shd w:val="clear" w:color="auto" w:fill="E7E6E6" w:themeFill="background2"/>
+          </w:tcPr>
+          <w:p>
+            <w:pPr>
+              <w:rPr>
+                <w:b/>
+                <w:sz w:val="28"/>
+                <w:szCs w:val="28"/>
+              </w:rPr>
+            </w:pPr>
+            <w:r>
+              <w:rPr>
+                <w:b/>
+                <w:sz w:val="28"/>
+                <w:szCs w:val="28"/>
+              </w:rPr>
+              <w:t>Post-condizioni</w:t>
+            </w:r>
+          </w:p>
+        </w:tc>
+        <w:tc>
+          <w:tcPr>
+            <w:tcW w:w="7643" w:type="dxa"/>
+          </w:tcPr>
+          <w:p>
+            <w:pPr>
+              <w:pStyle w:val="Paragrafoelenco"/>
+              <w:numPr>
+                <w:ilvl w:val="0"/>
+                <w:numId w:val="4"/>
+              </w:numPr>
+              <w:spacing w:after="0" w:line="240" w:lineRule="auto"/>
+              <w:rPr>
+                <w:sz w:val="28"/>
+                <w:szCs w:val="28"/>
+              </w:rPr>
+            </w:pPr>
+            <w:r>
+              <w:rPr>
+                <w:sz w:val="28"/>
+                <w:szCs w:val="28"/>
+              </w:rPr>
+              <w:t>Viene generata un</w:t>
+            </w:r>
+            <w:r>
+              <w:rPr>
+                <w:sz w:val="28"/>
+                <w:szCs w:val="28"/>
+              </w:rPr>
+              <w:t>’</w:t>
+            </w:r>
+            <w:r>
+              <w:rPr>
+                <w:sz w:val="28"/>
+                <w:szCs w:val="28"/>
+              </w:rPr>
+              <w:t>istanza C di Componente</w:t>
+            </w:r>
+          </w:p>
+        </w:tc>
+      </w:tr>
+      <w:tr>
+        <w:tc>
+          <w:tcPr>
+            <w:tcW w:w="1979" w:type="dxa"/>
+          </w:tcPr>
+          <w:p>
+            <w:pPr>
+              <w:rPr>
+                <w:b/>
+                <w:sz w:val="28"/>
+                <w:szCs w:val="28"/>
+              </w:rPr>
+            </w:pPr>
+            <w:r>
+              <w:rPr>
+                <w:b/>
+                <w:sz w:val="28"/>
+                <w:szCs w:val="28"/>
+              </w:rPr>
+              <w:lastRenderedPageBreak/>
+              <w:t>Nome del contratto</w:t>
+            </w:r>
+          </w:p>
+        </w:tc>
+        <w:tc>
+          <w:tcPr>
+            <w:tcW w:w="7643" w:type="dxa"/>
+          </w:tcPr>
+          <w:p>
+            <w:pPr>
+              <w:rPr>
+                <w:b/>
+                <w:sz w:val="28"/>
+                <w:szCs w:val="28"/>
+              </w:rPr>
+            </w:pPr>
+            <w:r>
+              <w:rPr>
+                <w:b/>
+                <w:sz w:val="28"/>
+                <w:szCs w:val="28"/>
+              </w:rPr>
+              <w:t>CO</w:t>
+            </w:r>
+            <w:r>
+              <w:rPr>
+                <w:b/>
+                <w:sz w:val="28"/>
+                <w:szCs w:val="28"/>
+              </w:rPr>
+              <w:t>4</w:t>
+            </w:r>
+            <w:r>
+              <w:rPr>
+                <w:b/>
+                <w:sz w:val="28"/>
+                <w:szCs w:val="28"/>
+              </w:rPr>
+              <w:t xml:space="preserve">: </w:t>
+            </w:r>
+            <w:r>
+              <w:rPr>
+                <w:b/>
+                <w:sz w:val="28"/>
+                <w:szCs w:val="28"/>
+              </w:rPr>
+              <w:t>Conferma</w:t>
+            </w:r>
+            <w:r>
+              <w:rPr>
+                <w:b/>
+                <w:sz w:val="28"/>
+                <w:szCs w:val="28"/>
+              </w:rPr>
+              <w:t xml:space="preserve"> Categoria</w:t>
+            </w:r>
+          </w:p>
+        </w:tc>
+      </w:tr>
+      <w:tr>
+        <w:tc>
+          <w:tcPr>
+            <w:tcW w:w="1979" w:type="dxa"/>
+          </w:tcPr>
+          <w:p>
+            <w:pPr>
+              <w:rPr>
+                <w:b/>
+                <w:sz w:val="28"/>
+                <w:szCs w:val="28"/>
+              </w:rPr>
+            </w:pPr>
+            <w:r>
+              <w:rPr>
+                <w:b/>
+                <w:sz w:val="28"/>
+                <w:szCs w:val="28"/>
+              </w:rPr>
+              <w:t>Operazione</w:t>
+            </w:r>
+          </w:p>
+        </w:tc>
+        <w:tc>
+          <w:tcPr>
+            <w:tcW w:w="7643" w:type="dxa"/>
+          </w:tcPr>
+          <w:p>
+            <w:pPr>
+              <w:rPr>
+                <w:sz w:val="28"/>
+                <w:szCs w:val="28"/>
+              </w:rPr>
+            </w:pPr>
+            <w:proofErr w:type="spellStart"/>
+            <w:proofErr w:type="gramStart"/>
+            <w:r>
+              <w:rPr>
+                <w:sz w:val="28"/>
+                <w:szCs w:val="28"/>
+              </w:rPr>
+              <w:t>conferma</w:t>
+            </w:r>
+            <w:r>
+              <w:rPr>
+                <w:sz w:val="28"/>
+                <w:szCs w:val="28"/>
+              </w:rPr>
+              <w:t>Componente</w:t>
+            </w:r>
+            <w:proofErr w:type="spellEnd"/>
+            <w:r>
+              <w:rPr>
+                <w:sz w:val="28"/>
+                <w:szCs w:val="28"/>
+              </w:rPr>
+              <w:t>(</w:t>
+            </w:r>
+            <w:proofErr w:type="gramEnd"/>
+            <w:r>
+              <w:rPr>
+                <w:sz w:val="28"/>
+                <w:szCs w:val="28"/>
+              </w:rPr>
+              <w:t>)</w:t>
+            </w:r>
+          </w:p>
+        </w:tc>
+      </w:tr>
+      <w:tr>
+        <w:tc>
+          <w:tcPr>
+            <w:tcW w:w="1979" w:type="dxa"/>
+          </w:tcPr>
+          <w:p>
+            <w:pPr>
+              <w:rPr>
+                <w:b/>
+                <w:sz w:val="28"/>
+                <w:szCs w:val="28"/>
+              </w:rPr>
+            </w:pPr>
+            <w:r>
+              <w:rPr>
+                <w:b/>
+                <w:sz w:val="28"/>
+                <w:szCs w:val="28"/>
+              </w:rPr>
+              <w:t>Riferimenti</w:t>
+            </w:r>
+          </w:p>
+        </w:tc>
+        <w:tc>
+          <w:tcPr>
+            <w:tcW w:w="7643" w:type="dxa"/>
+          </w:tcPr>
+          <w:p>
+            <w:pPr>
+              <w:rPr>
+                <w:sz w:val="28"/>
+                <w:szCs w:val="28"/>
+              </w:rPr>
+            </w:pPr>
+            <w:r>
+              <w:rPr>
+                <w:sz w:val="28"/>
+                <w:szCs w:val="28"/>
+              </w:rPr>
+              <w:t>Caso d’uso UC1: Crea configurazione cliente</w:t>
+            </w:r>
+          </w:p>
+        </w:tc>
+      </w:tr>
+      <w:tr>
+        <w:tc>
+          <w:tcPr>
+            <w:tcW w:w="1979" w:type="dxa"/>
+          </w:tcPr>
+          <w:p>
+            <w:pPr>
+              <w:rPr>
+                <w:b/>
+                <w:sz w:val="28"/>
+                <w:szCs w:val="28"/>
+              </w:rPr>
+            </w:pPr>
+            <w:r>
+              <w:rPr>
+                <w:b/>
+                <w:sz w:val="28"/>
+                <w:szCs w:val="28"/>
+              </w:rPr>
+              <w:t>Pre-condizioni</w:t>
+            </w:r>
+          </w:p>
+        </w:tc>
+        <w:tc>
+          <w:tcPr>
+            <w:tcW w:w="7643" w:type="dxa"/>
+          </w:tcPr>
+          <w:p>
+            <w:pPr>
+              <w:pStyle w:val="Paragrafoelenco"/>
+              <w:numPr>
+                <w:ilvl w:val="0"/>
+                <w:numId w:val="7"/>
+              </w:numPr>
+              <w:rPr>
+                <w:sz w:val="28"/>
+                <w:szCs w:val="28"/>
+              </w:rPr>
+            </w:pPr>
+            <w:r>
+              <w:rPr>
+                <w:sz w:val="28"/>
+                <w:szCs w:val="28"/>
+              </w:rPr>
+              <w:t xml:space="preserve">Il cliente </w:t>
+            </w:r>
+            <w:r>
+              <w:rPr>
+                <w:sz w:val="28"/>
+                <w:szCs w:val="28"/>
+              </w:rPr>
+              <w:t xml:space="preserve">ha già creato </w:t>
+            </w:r>
+            <w:proofErr w:type="gramStart"/>
+            <w:r>
+              <w:rPr>
+                <w:sz w:val="28"/>
+                <w:szCs w:val="28"/>
+              </w:rPr>
+              <w:t>un istanza</w:t>
+            </w:r>
+            <w:proofErr w:type="gramEnd"/>
+            <w:r>
+              <w:rPr>
+                <w:sz w:val="28"/>
+                <w:szCs w:val="28"/>
+              </w:rPr>
+              <w:t xml:space="preserve"> C di Componente.</w:t>
+            </w:r>
+          </w:p>
+        </w:tc>
+      </w:tr>
+      <w:tr>
+        <w:tc>
+          <w:tcPr>
+            <w:tcW w:w="1979" w:type="dxa"/>
+          </w:tcPr>
+          <w:p>
+            <w:pPr>
+              <w:rPr>
+                <w:b/>
+                <w:sz w:val="28"/>
+                <w:szCs w:val="28"/>
+              </w:rPr>
+            </w:pPr>
+            <w:r>
+              <w:rPr>
+                <w:b/>
+                <w:sz w:val="28"/>
+                <w:szCs w:val="28"/>
+              </w:rPr>
+              <w:t>Post-condizioni</w:t>
+            </w:r>
+          </w:p>
+        </w:tc>
+        <w:tc>
+          <w:tcPr>
+            <w:tcW w:w="7643" w:type="dxa"/>
+          </w:tcPr>
+          <w:p>
+            <w:pPr>
+              <w:pStyle w:val="Paragrafoelenco"/>
+              <w:numPr>
+                <w:ilvl w:val="0"/>
+                <w:numId w:val="4"/>
+              </w:numPr>
+              <w:spacing w:after="0" w:line="240" w:lineRule="auto"/>
+              <w:rPr>
+                <w:sz w:val="28"/>
+                <w:szCs w:val="28"/>
+              </w:rPr>
+            </w:pPr>
+            <w:r>
+              <w:rPr>
+                <w:sz w:val="28"/>
+                <w:szCs w:val="28"/>
+              </w:rPr>
+              <w:t xml:space="preserve">L’istanza C viene associata a PC-Desktop </w:t>
+            </w:r>
+          </w:p>
+          <w:p>
+            <w:pPr>
+              <w:pStyle w:val="Paragrafoelenco"/>
+              <w:numPr>
+                <w:ilvl w:val="0"/>
+                <w:numId w:val="4"/>
+              </w:numPr>
+              <w:spacing w:after="0" w:line="240" w:lineRule="auto"/>
+              <w:rPr>
+                <w:sz w:val="28"/>
+                <w:szCs w:val="28"/>
+              </w:rPr>
+            </w:pPr>
+            <w:r>
+              <w:rPr>
+                <w:sz w:val="28"/>
+                <w:szCs w:val="28"/>
+              </w:rPr>
+              <w:t>Gli attributi prezzo e consumo energetico di PC-Desktop vengono aggiornati in base alle specifiche del componente</w:t>
+            </w:r>
+          </w:p>
+        </w:tc>
+      </w:tr>
+    </w:tbl>
+    <w:p/>
+    <w:tbl>
+      <w:tblPr>
+        <w:tblStyle w:val="Grigliatabella"/>
+        <w:tblW w:w="0" w:type="auto"/>
+        <w:tblLook w:val="04A0" w:firstRow="1" w:lastRow="0" w:firstColumn="1" w:lastColumn="0" w:noHBand="0" w:noVBand="1"/>
+      </w:tblPr>
+      <w:tblGrid>
+        <w:gridCol w:w="1979"/>
+        <w:gridCol w:w="7643"/>
+      </w:tblGrid>
+      <w:tr>
+        <w:tc>
+          <w:tcPr>
+            <w:tcW w:w="1979" w:type="dxa"/>
+            <w:shd w:val="clear" w:color="auto" w:fill="E7E6E6" w:themeFill="background2"/>
+          </w:tcPr>
+          <w:p>
+            <w:pPr>
+              <w:rPr>
+                <w:b/>
+                <w:sz w:val="28"/>
+                <w:szCs w:val="28"/>
+              </w:rPr>
+            </w:pPr>
+            <w:r>
+              <w:rPr>
+                <w:b/>
+                <w:sz w:val="28"/>
+                <w:szCs w:val="28"/>
+              </w:rPr>
+              <w:t>Nome del contratto</w:t>
+            </w:r>
+          </w:p>
+        </w:tc>
+        <w:tc>
+          <w:tcPr>
+            <w:tcW w:w="7643" w:type="dxa"/>
+          </w:tcPr>
+          <w:p>
+            <w:pPr>
+              <w:rPr>
+                <w:b/>
+                <w:sz w:val="28"/>
+                <w:szCs w:val="28"/>
+              </w:rPr>
+            </w:pPr>
+            <w:r>
+              <w:rPr>
+                <w:b/>
+                <w:sz w:val="28"/>
+                <w:szCs w:val="28"/>
+              </w:rPr>
+              <w:t>CO</w:t>
+            </w:r>
+            <w:r>
+              <w:rPr>
+                <w:b/>
+                <w:sz w:val="28"/>
+                <w:szCs w:val="28"/>
+              </w:rPr>
+              <w:t>5</w:t>
+            </w:r>
+            <w:r>
+              <w:rPr>
+                <w:b/>
+                <w:sz w:val="28"/>
+                <w:szCs w:val="28"/>
+              </w:rPr>
+              <w:t xml:space="preserve">: Conferma </w:t>
+            </w:r>
+            <w:r>
+              <w:rPr>
+                <w:b/>
+                <w:sz w:val="28"/>
+                <w:szCs w:val="28"/>
+              </w:rPr>
+              <w:t>Assemblaggio</w:t>
+            </w:r>
+          </w:p>
+        </w:tc>
+      </w:tr>
+      <w:tr>
+        <w:tc>
+          <w:tcPr>
+            <w:tcW w:w="1979" w:type="dxa"/>
+            <w:shd w:val="clear" w:color="auto" w:fill="E7E6E6" w:themeFill="background2"/>
+          </w:tcPr>
+          <w:p>
+            <w:pPr>
+              <w:rPr>
+                <w:b/>
+                <w:sz w:val="28"/>
+                <w:szCs w:val="28"/>
+              </w:rPr>
+            </w:pPr>
+            <w:r>
+              <w:rPr>
+                <w:b/>
+                <w:sz w:val="28"/>
+                <w:szCs w:val="28"/>
+              </w:rPr>
+              <w:t>Operazione</w:t>
+            </w:r>
+          </w:p>
+        </w:tc>
+        <w:tc>
+          <w:tcPr>
+            <w:tcW w:w="7643" w:type="dxa"/>
+          </w:tcPr>
+          <w:p>
+            <w:pPr>
+              <w:rPr>
+                <w:sz w:val="28"/>
+                <w:szCs w:val="28"/>
+              </w:rPr>
+            </w:pPr>
+            <w:proofErr w:type="spellStart"/>
+            <w:proofErr w:type="gramStart"/>
+            <w:r>
+              <w:rPr>
+                <w:sz w:val="28"/>
+                <w:szCs w:val="28"/>
+              </w:rPr>
+              <w:t>conferma</w:t>
+            </w:r>
+            <w:r>
+              <w:rPr>
+                <w:sz w:val="28"/>
+                <w:szCs w:val="28"/>
+              </w:rPr>
+              <w:t>Assemblaggio</w:t>
+            </w:r>
+            <w:proofErr w:type="spellEnd"/>
+            <w:r>
+              <w:rPr>
+                <w:sz w:val="28"/>
+                <w:szCs w:val="28"/>
+              </w:rPr>
+              <w:t>(</w:t>
+            </w:r>
+            <w:proofErr w:type="gramEnd"/>
+            <w:r>
+              <w:rPr>
+                <w:sz w:val="28"/>
+                <w:szCs w:val="28"/>
+              </w:rPr>
+              <w:t>)</w:t>
+            </w:r>
+          </w:p>
+        </w:tc>
+      </w:tr>
+      <w:tr>
+        <w:tc>
+          <w:tcPr>
+            <w:tcW w:w="1979" w:type="dxa"/>
+            <w:shd w:val="clear" w:color="auto" w:fill="E7E6E6" w:themeFill="background2"/>
+          </w:tcPr>
+          <w:p>
+            <w:pPr>
+              <w:rPr>
+                <w:b/>
+                <w:sz w:val="28"/>
+                <w:szCs w:val="28"/>
+              </w:rPr>
+            </w:pPr>
+            <w:r>
+              <w:rPr>
+                <w:b/>
+                <w:sz w:val="28"/>
+                <w:szCs w:val="28"/>
+              </w:rPr>
+              <w:t>Riferimenti</w:t>
+            </w:r>
+          </w:p>
+        </w:tc>
+        <w:tc>
+          <w:tcPr>
+            <w:tcW w:w="7643" w:type="dxa"/>
+          </w:tcPr>
+          <w:p>
+            <w:pPr>
+              <w:rPr>
+                <w:sz w:val="28"/>
+                <w:szCs w:val="28"/>
+              </w:rPr>
+            </w:pPr>
+            <w:r>
+              <w:rPr>
+                <w:sz w:val="28"/>
+                <w:szCs w:val="28"/>
+              </w:rPr>
+              <w:t>Caso d’uso UC1: Crea configurazione cliente</w:t>
+            </w:r>
+          </w:p>
+        </w:tc>
+      </w:tr>
+      <w:tr>
+        <w:tc>
+          <w:tcPr>
+            <w:tcW w:w="1979" w:type="dxa"/>
+            <w:shd w:val="clear" w:color="auto" w:fill="E7E6E6" w:themeFill="background2"/>
+          </w:tcPr>
+          <w:p>
+            <w:pPr>
+              <w:rPr>
+                <w:b/>
+                <w:sz w:val="28"/>
+                <w:szCs w:val="28"/>
+              </w:rPr>
+            </w:pPr>
+            <w:r>
+              <w:rPr>
+                <w:b/>
+                <w:sz w:val="28"/>
+                <w:szCs w:val="28"/>
+              </w:rPr>
+              <w:t>Pre-condizioni</w:t>
+            </w:r>
+          </w:p>
+        </w:tc>
+        <w:tc>
+          <w:tcPr>
+            <w:tcW w:w="7643" w:type="dxa"/>
+          </w:tcPr>
+          <w:p>
+            <w:pPr>
+              <w:pStyle w:val="Paragrafoelenco"/>
+              <w:numPr>
+                <w:ilvl w:val="0"/>
+                <w:numId w:val="7"/>
+              </w:numPr>
+              <w:rPr>
+                <w:sz w:val="28"/>
+                <w:szCs w:val="28"/>
+              </w:rPr>
+            </w:pPr>
+            <w:r>
+              <w:rPr>
+                <w:sz w:val="28"/>
+                <w:szCs w:val="28"/>
+              </w:rPr>
+              <w:t xml:space="preserve">Il cliente ha </w:t>
+            </w:r>
+            <w:r>
+              <w:rPr>
+                <w:sz w:val="28"/>
+                <w:szCs w:val="28"/>
+              </w:rPr>
+              <w:t>selezionato tutti i componenti</w:t>
+            </w:r>
+            <w:r>
+              <w:rPr>
+                <w:sz w:val="28"/>
+                <w:szCs w:val="28"/>
+              </w:rPr>
+              <w:t xml:space="preserve"> per la sua configurazione</w:t>
+            </w:r>
+          </w:p>
+        </w:tc>
+      </w:tr>
+      <w:tr>
+        <w:tc>
+          <w:tcPr>
+            <w:tcW w:w="1979" w:type="dxa"/>
+            <w:shd w:val="clear" w:color="auto" w:fill="E7E6E6" w:themeFill="background2"/>
+          </w:tcPr>
+          <w:p>
+            <w:pPr>
+              <w:rPr>
+                <w:b/>
+                <w:sz w:val="28"/>
+                <w:szCs w:val="28"/>
+              </w:rPr>
+            </w:pPr>
+            <w:r>
+              <w:rPr>
+                <w:b/>
+                <w:sz w:val="28"/>
+                <w:szCs w:val="28"/>
+              </w:rPr>
+              <w:t>Post-condizioni</w:t>
+            </w:r>
+          </w:p>
+        </w:tc>
+        <w:tc>
+          <w:tcPr>
+            <w:tcW w:w="7643" w:type="dxa"/>
+          </w:tcPr>
+          <w:p>
+            <w:pPr>
+              <w:pStyle w:val="Paragrafoelenco"/>
+              <w:numPr>
+                <w:ilvl w:val="0"/>
+                <w:numId w:val="4"/>
+              </w:numPr>
+              <w:spacing w:after="0" w:line="240" w:lineRule="auto"/>
+              <w:rPr>
+                <w:sz w:val="28"/>
+                <w:szCs w:val="28"/>
+              </w:rPr>
+            </w:pPr>
+            <w:r>
+              <w:rPr>
+                <w:sz w:val="28"/>
+                <w:szCs w:val="28"/>
+              </w:rPr>
+              <w:t>Gli attributi dell’istanza PC-Desktop vengono stabiliti definitivamente in base hai componenti scelti associati all’istanza.</w:t>
+            </w:r>
+          </w:p>
+        </w:tc>
+      </w:tr>
+    </w:tbl>
+    <w:p/>
+    <w:tbl>
+      <w:tblPr>
+        <w:tblStyle w:val="Grigliatabella"/>
+        <w:tblW w:w="0" w:type="auto"/>
+        <w:tblLook w:val="04A0" w:firstRow="1" w:lastRow="0" w:firstColumn="1" w:lastColumn="0" w:noHBand="0" w:noVBand="1"/>
+      </w:tblPr>
+      <w:tblGrid>
+        <w:gridCol w:w="1979"/>
+        <w:gridCol w:w="7643"/>
+      </w:tblGrid>
+      <w:tr>
+        <w:tc>
+          <w:tcPr>
+            <w:tcW w:w="1979" w:type="dxa"/>
+            <w:shd w:val="clear" w:color="auto" w:fill="E7E6E6" w:themeFill="background2"/>
+          </w:tcPr>
+          <w:p>
+            <w:pPr>
+              <w:rPr>
+                <w:b/>
+                <w:sz w:val="28"/>
+                <w:szCs w:val="28"/>
+              </w:rPr>
+            </w:pPr>
+            <w:r>
+              <w:rPr>
+                <w:b/>
+                <w:sz w:val="28"/>
+                <w:szCs w:val="28"/>
+              </w:rPr>
+              <w:t>Nome del contratto</w:t>
+            </w:r>
+          </w:p>
+        </w:tc>
+        <w:tc>
+          <w:tcPr>
+            <w:tcW w:w="7643" w:type="dxa"/>
+          </w:tcPr>
+          <w:p>
+            <w:pPr>
+              <w:rPr>
+                <w:b/>
+                <w:sz w:val="28"/>
+                <w:szCs w:val="28"/>
+              </w:rPr>
+            </w:pPr>
+            <w:r>
+              <w:rPr>
+                <w:b/>
+                <w:sz w:val="28"/>
+                <w:szCs w:val="28"/>
+              </w:rPr>
+              <w:t>CO</w:t>
+            </w:r>
+            <w:r>
+              <w:rPr>
+                <w:b/>
+                <w:sz w:val="28"/>
+                <w:szCs w:val="28"/>
+              </w:rPr>
+              <w:t>6</w:t>
+            </w:r>
+            <w:r>
+              <w:rPr>
+                <w:b/>
+                <w:sz w:val="28"/>
+                <w:szCs w:val="28"/>
+              </w:rPr>
+              <w:t>: Conferma Configurazione</w:t>
+            </w:r>
+          </w:p>
+        </w:tc>
+      </w:tr>
+      <w:tr>
+        <w:tc>
+          <w:tcPr>
+            <w:tcW w:w="1979" w:type="dxa"/>
+            <w:shd w:val="clear" w:color="auto" w:fill="E7E6E6" w:themeFill="background2"/>
+          </w:tcPr>
+          <w:p>
+            <w:pPr>
+              <w:rPr>
+                <w:b/>
+                <w:sz w:val="28"/>
+                <w:szCs w:val="28"/>
+              </w:rPr>
+            </w:pPr>
+            <w:r>
+              <w:rPr>
+                <w:b/>
+                <w:sz w:val="28"/>
+                <w:szCs w:val="28"/>
+              </w:rPr>
+              <w:t>Operazione</w:t>
+            </w:r>
+          </w:p>
+        </w:tc>
+        <w:tc>
+          <w:tcPr>
+            <w:tcW w:w="7643" w:type="dxa"/>
+          </w:tcPr>
+          <w:p>
+            <w:pPr>
+              <w:rPr>
+                <w:sz w:val="28"/>
+                <w:szCs w:val="28"/>
+              </w:rPr>
+            </w:pPr>
+            <w:proofErr w:type="spellStart"/>
+            <w:proofErr w:type="gramStart"/>
+            <w:r>
+              <w:rPr>
+                <w:sz w:val="28"/>
+                <w:szCs w:val="28"/>
+              </w:rPr>
+              <w:t>confermaConfigurazione</w:t>
+            </w:r>
+            <w:proofErr w:type="spellEnd"/>
+            <w:r>
+              <w:rPr>
+                <w:sz w:val="28"/>
+                <w:szCs w:val="28"/>
+              </w:rPr>
+              <w:t>(</w:t>
+            </w:r>
+            <w:proofErr w:type="gramEnd"/>
+            <w:r>
+              <w:rPr>
+                <w:sz w:val="28"/>
+                <w:szCs w:val="28"/>
+              </w:rPr>
+              <w:t>)</w:t>
+            </w:r>
+          </w:p>
+        </w:tc>
+      </w:tr>
+      <w:tr>
+        <w:tc>
+          <w:tcPr>
+            <w:tcW w:w="1979" w:type="dxa"/>
+            <w:shd w:val="clear" w:color="auto" w:fill="E7E6E6" w:themeFill="background2"/>
+          </w:tcPr>
+          <w:p>
+            <w:pPr>
+              <w:rPr>
+                <w:b/>
+                <w:sz w:val="28"/>
+                <w:szCs w:val="28"/>
+              </w:rPr>
+            </w:pPr>
+            <w:r>
+              <w:rPr>
+                <w:b/>
+                <w:sz w:val="28"/>
+                <w:szCs w:val="28"/>
+              </w:rPr>
+              <w:t>Riferimenti</w:t>
+            </w:r>
+          </w:p>
+        </w:tc>
+        <w:tc>
+          <w:tcPr>
+            <w:tcW w:w="7643" w:type="dxa"/>
+          </w:tcPr>
+          <w:p>
+            <w:pPr>
+              <w:rPr>
+                <w:sz w:val="28"/>
+                <w:szCs w:val="28"/>
+              </w:rPr>
+            </w:pPr>
+            <w:r>
+              <w:rPr>
+                <w:sz w:val="28"/>
+                <w:szCs w:val="28"/>
+              </w:rPr>
+              <w:t>Caso d’uso UC1: Crea configurazione cliente</w:t>
+            </w:r>
+          </w:p>
+        </w:tc>
+      </w:tr>
+      <w:tr>
+        <w:tc>
+          <w:tcPr>
+            <w:tcW w:w="1979" w:type="dxa"/>
+            <w:shd w:val="clear" w:color="auto" w:fill="E7E6E6" w:themeFill="background2"/>
+          </w:tcPr>
+          <w:p>
+            <w:pPr>
+              <w:rPr>
+                <w:b/>
+                <w:sz w:val="28"/>
+                <w:szCs w:val="28"/>
+              </w:rPr>
+            </w:pPr>
+            <w:r>
+              <w:rPr>
+                <w:b/>
+                <w:sz w:val="28"/>
+                <w:szCs w:val="28"/>
+              </w:rPr>
+              <w:t>Pre-condizioni</w:t>
+            </w:r>
+          </w:p>
+        </w:tc>
+        <w:tc>
+          <w:tcPr>
+            <w:tcW w:w="7643" w:type="dxa"/>
+          </w:tcPr>
+          <w:p>
+            <w:pPr>
+              <w:pStyle w:val="Paragrafoelenco"/>
+              <w:numPr>
+                <w:ilvl w:val="0"/>
+                <w:numId w:val="7"/>
+              </w:numPr>
+              <w:rPr>
+                <w:sz w:val="28"/>
+                <w:szCs w:val="28"/>
+              </w:rPr>
+            </w:pPr>
+            <w:r>
+              <w:rPr>
+                <w:sz w:val="28"/>
+                <w:szCs w:val="28"/>
+              </w:rPr>
+              <w:t>Il cliente</w:t>
+            </w:r>
+            <w:r>
+              <w:rPr>
+                <w:sz w:val="28"/>
+                <w:szCs w:val="28"/>
+              </w:rPr>
+              <w:t xml:space="preserve"> ha verificato il riepilogo di tutte le scelte che ha effettuato e le specifiche</w:t>
+            </w:r>
+            <w:r>
+              <w:rPr>
+                <w:sz w:val="28"/>
+                <w:szCs w:val="28"/>
+              </w:rPr>
+              <w:t xml:space="preserve"> </w:t>
+            </w:r>
+            <w:r>
+              <w:rPr>
+                <w:sz w:val="28"/>
+                <w:szCs w:val="28"/>
+              </w:rPr>
+              <w:t>(prezzo e consumo) della configurazione creata</w:t>
+            </w:r>
+          </w:p>
+        </w:tc>
+      </w:tr>
+      <w:tr>
+        <w:tc>
+          <w:tcPr>
+            <w:tcW w:w="1979" w:type="dxa"/>
+            <w:shd w:val="clear" w:color="auto" w:fill="E7E6E6" w:themeFill="background2"/>
+          </w:tcPr>
+          <w:p>
+            <w:pPr>
+              <w:rPr>
+                <w:b/>
+                <w:sz w:val="28"/>
+                <w:szCs w:val="28"/>
+              </w:rPr>
+            </w:pPr>
+            <w:r>
+              <w:rPr>
+                <w:b/>
+                <w:sz w:val="28"/>
+                <w:szCs w:val="28"/>
+              </w:rPr>
+              <w:t>Post-condizioni</w:t>
+            </w:r>
+          </w:p>
+        </w:tc>
+        <w:tc>
+          <w:tcPr>
+            <w:tcW w:w="7643" w:type="dxa"/>
+          </w:tcPr>
+          <w:p>
+            <w:pPr>
+              <w:pStyle w:val="Paragrafoelenco"/>
+              <w:numPr>
+                <w:ilvl w:val="0"/>
+                <w:numId w:val="4"/>
+              </w:numPr>
+              <w:spacing w:after="0" w:line="240" w:lineRule="auto"/>
+              <w:rPr>
+                <w:sz w:val="28"/>
+                <w:szCs w:val="28"/>
+              </w:rPr>
+            </w:pPr>
+            <w:r>
+              <w:rPr>
+                <w:sz w:val="28"/>
+                <w:szCs w:val="28"/>
+              </w:rPr>
+              <w:t xml:space="preserve">Il Sistema mantiene in memoria </w:t>
+            </w:r>
+            <w:r>
+              <w:rPr>
+                <w:sz w:val="28"/>
+                <w:szCs w:val="28"/>
+              </w:rPr>
+              <w:t>la Configurazione appena creata</w:t>
+            </w:r>
+          </w:p>
+        </w:tc>
+      </w:tr>
+    </w:tbl>
+    <w:p>
+      <w:pPr>
+        <w:rPr>
+          <w:b/>
+          <w:bCs/>
+          <w:sz w:val="40"/>
+          <w:szCs w:val="40"/>
+        </w:rPr>
+      </w:pPr>
+    </w:p>
+    <w:p>
+      <w:pPr>
+        <w:rPr>
+          <w:b/>
+          <w:bCs/>
+          <w:sz w:val="48"/>
+          <w:szCs w:val="48"/>
+        </w:rPr>
+      </w:pPr>
+    </w:p>
+    <w:p>
+      <w:pPr>
+        <w:rPr>
+          <w:b/>
+          <w:bCs/>
+          <w:sz w:val="48"/>
+          <w:szCs w:val="48"/>
+        </w:rPr>
+      </w:pPr>
+      <w:r>
+        <w:rPr>
+          <w:b/>
+          <w:bCs/>
+          <w:sz w:val="48"/>
+          <w:szCs w:val="48"/>
+        </w:rPr>
+        <w:lastRenderedPageBreak/>
+        <w:t>UC2</w:t>
+      </w:r>
+    </w:p>
+    <w:p>
+      <w:pPr>
+        <w:rPr>
+          <w:b/>
+          <w:bCs/>
+          <w:sz w:val="48"/>
+          <w:szCs w:val="48"/>
+        </w:rPr>
+      </w:pPr>
+      <w:r>
+        <w:rPr>
+          <w:b/>
+          <w:bCs/>
+          <w:sz w:val="48"/>
+          <w:szCs w:val="48"/>
+        </w:rPr>
+        <w:t>…</w:t>
+      </w:r>
+      <w:r>
+        <w:rPr>
+          <w:b/>
+          <w:bCs/>
+          <w:sz w:val="48"/>
+          <w:szCs w:val="48"/>
+        </w:rPr>
+        <w:t xml:space="preserve"> ( UC1)</w:t>
+      </w:r>
+      <w:bookmarkStart w:id="0" w:name="_GoBack"/>
+      <w:bookmarkEnd w:id="0"/>
+    </w:p>
+    <w:tbl>
+      <w:tblPr>
+        <w:tblStyle w:val="Grigliatabella"/>
+        <w:tblW w:w="0" w:type="auto"/>
+        <w:tblLook w:val="04A0" w:firstRow="1" w:lastRow="0" w:firstColumn="1" w:lastColumn="0" w:noHBand="0" w:noVBand="1"/>
+      </w:tblPr>
+      <w:tblGrid>
+        <w:gridCol w:w="1979"/>
+        <w:gridCol w:w="7643"/>
+      </w:tblGrid>
+      <w:tr>
+        <w:tc>
+          <w:tcPr>
+            <w:tcW w:w="1979" w:type="dxa"/>
+            <w:shd w:val="clear" w:color="auto" w:fill="E7E6E6" w:themeFill="background2"/>
+          </w:tcPr>
+          <w:p>
+            <w:pPr>
+              <w:rPr>
+                <w:b/>
+                <w:sz w:val="28"/>
+                <w:szCs w:val="28"/>
+              </w:rPr>
+            </w:pPr>
+            <w:r>
+              <w:rPr>
+                <w:b/>
+                <w:sz w:val="28"/>
+                <w:szCs w:val="28"/>
+              </w:rPr>
+              <w:t>Nome del contratto</w:t>
+            </w:r>
+          </w:p>
+        </w:tc>
+        <w:tc>
+          <w:tcPr>
+            <w:tcW w:w="7643" w:type="dxa"/>
+          </w:tcPr>
+          <w:p>
+            <w:pPr>
+              <w:rPr>
+                <w:b/>
+                <w:sz w:val="28"/>
+                <w:szCs w:val="28"/>
+              </w:rPr>
+            </w:pPr>
+            <w:r>
+              <w:rPr>
+                <w:b/>
+                <w:sz w:val="28"/>
+                <w:szCs w:val="28"/>
+              </w:rPr>
+              <w:t xml:space="preserve">CO1: </w:t>
+            </w:r>
+            <w:r>
+              <w:rPr>
+                <w:b/>
+                <w:sz w:val="28"/>
+                <w:szCs w:val="28"/>
+              </w:rPr>
+              <w:t>Informazioni Configurazione</w:t>
+            </w:r>
+          </w:p>
+        </w:tc>
+      </w:tr>
+      <w:tr>
+        <w:tc>
+          <w:tcPr>
+            <w:tcW w:w="1979" w:type="dxa"/>
+            <w:shd w:val="clear" w:color="auto" w:fill="E7E6E6" w:themeFill="background2"/>
+          </w:tcPr>
+          <w:p>
+            <w:pPr>
+              <w:rPr>
+                <w:b/>
+                <w:sz w:val="28"/>
+                <w:szCs w:val="28"/>
+              </w:rPr>
+            </w:pPr>
+            <w:r>
+              <w:rPr>
+                <w:b/>
+                <w:sz w:val="28"/>
+                <w:szCs w:val="28"/>
+              </w:rPr>
+              <w:t>Operazione</w:t>
+            </w:r>
+          </w:p>
+        </w:tc>
+        <w:tc>
+          <w:tcPr>
+            <w:tcW w:w="7643" w:type="dxa"/>
+          </w:tcPr>
+          <w:p>
+            <w:pPr>
+              <w:rPr>
+                <w:sz w:val="28"/>
+                <w:szCs w:val="28"/>
+              </w:rPr>
+            </w:pPr>
+            <w:proofErr w:type="spellStart"/>
+            <w:proofErr w:type="gramStart"/>
+            <w:r>
+              <w:rPr>
+                <w:sz w:val="28"/>
+                <w:szCs w:val="28"/>
+              </w:rPr>
+              <w:t>infoConfigurazione</w:t>
+            </w:r>
+            <w:proofErr w:type="spellEnd"/>
+            <w:r>
+              <w:rPr>
+                <w:sz w:val="28"/>
+                <w:szCs w:val="28"/>
+              </w:rPr>
+              <w:t>(</w:t>
+            </w:r>
+            <w:proofErr w:type="gramEnd"/>
+            <w:r>
+              <w:rPr>
+                <w:sz w:val="28"/>
+                <w:szCs w:val="28"/>
+              </w:rPr>
+              <w:t>)</w:t>
+            </w:r>
+          </w:p>
+        </w:tc>
+      </w:tr>
+      <w:tr>
+        <w:tc>
+          <w:tcPr>
+            <w:tcW w:w="1979" w:type="dxa"/>
+            <w:shd w:val="clear" w:color="auto" w:fill="E7E6E6" w:themeFill="background2"/>
+          </w:tcPr>
+          <w:p>
+            <w:pPr>
+              <w:rPr>
+                <w:b/>
+                <w:sz w:val="28"/>
+                <w:szCs w:val="28"/>
+              </w:rPr>
+            </w:pPr>
+            <w:r>
+              <w:rPr>
+                <w:b/>
+                <w:sz w:val="28"/>
+                <w:szCs w:val="28"/>
+              </w:rPr>
+              <w:t>Riferimenti</w:t>
+            </w:r>
+          </w:p>
+        </w:tc>
+        <w:tc>
+          <w:tcPr>
+            <w:tcW w:w="7643" w:type="dxa"/>
+          </w:tcPr>
+          <w:p>
+            <w:pPr>
+              <w:rPr>
+                <w:sz w:val="28"/>
+                <w:szCs w:val="28"/>
+              </w:rPr>
+            </w:pPr>
+            <w:r>
+              <w:rPr>
+                <w:sz w:val="28"/>
+                <w:szCs w:val="28"/>
+              </w:rPr>
+              <w:t>Caso d’uso UC</w:t>
+            </w:r>
+            <w:r>
+              <w:rPr>
+                <w:sz w:val="28"/>
+                <w:szCs w:val="28"/>
+              </w:rPr>
+              <w:t>2</w:t>
+            </w:r>
+            <w:r>
+              <w:rPr>
+                <w:sz w:val="28"/>
+                <w:szCs w:val="28"/>
+              </w:rPr>
+              <w:t xml:space="preserve">: </w:t>
+            </w:r>
+            <w:r>
+              <w:rPr>
+                <w:sz w:val="28"/>
+                <w:szCs w:val="28"/>
+              </w:rPr>
+              <w:t>Crea Bundle acquistabile</w:t>
+            </w:r>
+          </w:p>
+        </w:tc>
+      </w:tr>
+      <w:tr>
+        <w:tc>
+          <w:tcPr>
+            <w:tcW w:w="1979" w:type="dxa"/>
+            <w:shd w:val="clear" w:color="auto" w:fill="E7E6E6" w:themeFill="background2"/>
+          </w:tcPr>
+          <w:p>
+            <w:pPr>
+              <w:rPr>
+                <w:b/>
+                <w:sz w:val="28"/>
+                <w:szCs w:val="28"/>
+              </w:rPr>
+            </w:pPr>
+            <w:r>
+              <w:rPr>
+                <w:b/>
+                <w:sz w:val="28"/>
+                <w:szCs w:val="28"/>
+              </w:rPr>
+              <w:t>Pre-condizioni</w:t>
+            </w:r>
+          </w:p>
+        </w:tc>
+        <w:tc>
+          <w:tcPr>
+            <w:tcW w:w="7643" w:type="dxa"/>
+          </w:tcPr>
+          <w:p>
+            <w:pPr>
+              <w:pStyle w:val="Paragrafoelenco"/>
+              <w:numPr>
+                <w:ilvl w:val="0"/>
+                <w:numId w:val="7"/>
+              </w:numPr>
+              <w:rPr>
+                <w:sz w:val="28"/>
+                <w:szCs w:val="28"/>
+              </w:rPr>
+            </w:pPr>
+            <w:r>
+              <w:rPr>
+                <w:sz w:val="28"/>
+                <w:szCs w:val="28"/>
+              </w:rPr>
+              <w:t>L’amministratore ha confermato un</w:t>
+            </w:r>
+            <w:r>
+              <w:rPr>
+                <w:sz w:val="28"/>
+                <w:szCs w:val="28"/>
+              </w:rPr>
+              <w:t>’</w:t>
+            </w:r>
+            <w:r>
+              <w:rPr>
+                <w:sz w:val="28"/>
+                <w:szCs w:val="28"/>
+              </w:rPr>
+              <w:t>istanza PC-Desktop di Configurazione.</w:t>
+            </w:r>
+          </w:p>
+        </w:tc>
+      </w:tr>
+      <w:tr>
+        <w:tc>
+          <w:tcPr>
+            <w:tcW w:w="1979" w:type="dxa"/>
+            <w:shd w:val="clear" w:color="auto" w:fill="E7E6E6" w:themeFill="background2"/>
+          </w:tcPr>
+          <w:p>
+            <w:pPr>
+              <w:rPr>
+                <w:b/>
+                <w:sz w:val="28"/>
+                <w:szCs w:val="28"/>
+              </w:rPr>
+            </w:pPr>
+            <w:r>
+              <w:rPr>
+                <w:b/>
+                <w:sz w:val="28"/>
+                <w:szCs w:val="28"/>
+              </w:rPr>
+              <w:t>Post-condizioni</w:t>
+            </w:r>
+          </w:p>
+        </w:tc>
+        <w:tc>
+          <w:tcPr>
+            <w:tcW w:w="7643" w:type="dxa"/>
+          </w:tcPr>
+          <w:p>
+            <w:pPr>
+              <w:pStyle w:val="Paragrafoelenco"/>
+              <w:numPr>
+                <w:ilvl w:val="0"/>
+                <w:numId w:val="4"/>
+              </w:numPr>
+              <w:spacing w:after="0" w:line="240" w:lineRule="auto"/>
+              <w:rPr>
+                <w:sz w:val="28"/>
+                <w:szCs w:val="28"/>
+              </w:rPr>
+            </w:pPr>
+            <w:r>
+              <w:rPr>
+                <w:sz w:val="28"/>
+                <w:szCs w:val="28"/>
+              </w:rPr>
+              <w:t>Gli attributi prezzo e nome</w:t>
+            </w:r>
+            <w:r>
+              <w:rPr>
+                <w:sz w:val="28"/>
+                <w:szCs w:val="28"/>
+              </w:rPr>
+              <w:t xml:space="preserve"> dell’istanza PC-Desktop vengono settati in base </w:t>
+            </w:r>
+            <w:proofErr w:type="spellStart"/>
+            <w:r>
+              <w:rPr>
+                <w:sz w:val="28"/>
+                <w:szCs w:val="28"/>
+              </w:rPr>
+              <w:t>hai</w:t>
+            </w:r>
+            <w:proofErr w:type="spellEnd"/>
+            <w:r>
+              <w:rPr>
+                <w:sz w:val="28"/>
+                <w:szCs w:val="28"/>
+              </w:rPr>
+              <w:t xml:space="preserve"> parametri forniti dall’amministratore.</w:t>
+            </w:r>
+          </w:p>
+        </w:tc>
+      </w:tr>
+    </w:tbl>
+    <w:p>
+      <w:pPr>
+        <w:rPr>
+          <w:b/>
+          <w:bCs/>
+          <w:sz w:val="48"/>
+          <w:szCs w:val="48"/>
+        </w:rPr>
+      </w:pPr>
+    </w:p>
+    <w:p>
+      <w:pPr>
+        <w:rPr>
+          <w:b/>
+          <w:bCs/>
+          <w:sz w:val="48"/>
+          <w:szCs w:val="48"/>
+        </w:rPr>
+      </w:pPr>
+      <w:r>
+        <w:rPr>
+          <w:b/>
+          <w:bCs/>
+          <w:sz w:val="48"/>
+          <w:szCs w:val="48"/>
+        </w:rPr>
         <w:t>UC3</w:t>
       </w:r>
     </w:p>
@@ -253,6 +2657,11 @@
           </w:tcPr>
           <w:p>
             <w:pPr>
+              <w:pStyle w:val="Paragrafoelenco"/>
+              <w:numPr>
+                <w:ilvl w:val="0"/>
+                <w:numId w:val="7"/>
+              </w:numPr>
               <w:rPr>
                 <w:sz w:val="28"/>
                 <w:szCs w:val="28"/>
@@ -380,31 +2789,7 @@
                 <w:sz w:val="28"/>
                 <w:szCs w:val="28"/>
               </w:rPr>
-              <w:t>CO</w:t>
-            </w:r>
-            <w:r>
-              <w:rPr>
-                <w:b/>
-                <w:sz w:val="28"/>
-                <w:szCs w:val="28"/>
-              </w:rPr>
-              <w:t>2</w:t>
-            </w:r>
-            <w:r>
-              <w:rPr>
-                <w:b/>
-                <w:sz w:val="28"/>
-                <w:szCs w:val="28"/>
-              </w:rPr>
-              <w:t>: Crea C</w:t>
-            </w:r>
-            <w:r>
-              <w:rPr>
-                <w:b/>
-                <w:sz w:val="28"/>
-                <w:szCs w:val="28"/>
-              </w:rPr>
-              <w:t>opie</w:t>
+              <w:t>CO2: Crea Copie</w:t>
             </w:r>
           </w:p>
         </w:tc>
@@ -451,14 +2836,7 @@
                 <w:sz w:val="28"/>
                 <w:szCs w:val="28"/>
               </w:rPr>
-              <w:t>creaC</w:t>
-            </w:r>
-            <w:r>
-              <w:rPr>
-                <w:sz w:val="28"/>
-                <w:szCs w:val="28"/>
-              </w:rPr>
-              <w:t>opie</w:t>
+              <w:t>creaCopie</w:t>
             </w:r>
             <w:proofErr w:type="spellEnd"/>
             <w:r>
@@ -554,6 +2932,11 @@
           </w:tcPr>
           <w:p>
             <w:pPr>
+              <w:pStyle w:val="Paragrafoelenco"/>
+              <w:numPr>
+                <w:ilvl w:val="0"/>
+                <w:numId w:val="7"/>
+              </w:numPr>
               <w:rPr>
                 <w:sz w:val="28"/>
                 <w:szCs w:val="28"/>
@@ -589,6 +2972,7 @@
                 <w:sz w:val="28"/>
                 <w:szCs w:val="28"/>
               </w:rPr>
+              <w:lastRenderedPageBreak/>
               <w:t>Post-condizioni</w:t>
             </w:r>
           </w:p>
@@ -672,6 +3056,7 @@
         </w:tc>
       </w:tr>
     </w:tbl>
+    <w:p/>
     <w:p/>
     <w:tbl>
       <w:tblPr>
@@ -725,31 +3110,7 @@
                 <w:sz w:val="28"/>
                 <w:szCs w:val="28"/>
               </w:rPr>
-              <w:t>CO</w:t>
-            </w:r>
-            <w:r>
-              <w:rPr>
-                <w:b/>
-                <w:sz w:val="28"/>
-                <w:szCs w:val="28"/>
-              </w:rPr>
-              <w:t>3</w:t>
-            </w:r>
-            <w:r>
-              <w:rPr>
-                <w:b/>
-                <w:sz w:val="28"/>
-                <w:szCs w:val="28"/>
-              </w:rPr>
-              <w:t xml:space="preserve">: </w:t>
-            </w:r>
-            <w:r>
-              <w:rPr>
-                <w:b/>
-                <w:sz w:val="28"/>
-                <w:szCs w:val="28"/>
-              </w:rPr>
-              <w:t>Termina Inserimento</w:t>
+              <w:t>CO3: Termina Inserimento</w:t>
             </w:r>
           </w:p>
         </w:tc>
@@ -892,24 +3253,22 @@
           </w:tcPr>
           <w:p>
             <w:pPr>
-              <w:rPr>
-                <w:sz w:val="28"/>
-                <w:szCs w:val="28"/>
-              </w:rPr>
-            </w:pPr>
-            <w:r>
-              <w:rPr>
-                <w:sz w:val="28"/>
-                <w:szCs w:val="28"/>
-              </w:rPr>
-              <w:t xml:space="preserve">L’amministratore </w:t>
-            </w:r>
-            <w:r>
-              <w:rPr>
-                <w:sz w:val="28"/>
-                <w:szCs w:val="28"/>
-              </w:rPr>
-              <w:t>ha verificato la validità dell’inserimento delle copie del nuovo componente e può passare alla prossima attività</w:t>
+              <w:pStyle w:val="Paragrafoelenco"/>
+              <w:numPr>
+                <w:ilvl w:val="0"/>
+                <w:numId w:val="7"/>
+              </w:numPr>
+              <w:rPr>
+                <w:sz w:val="28"/>
+                <w:szCs w:val="28"/>
+              </w:rPr>
+            </w:pPr>
+            <w:r>
+              <w:rPr>
+                <w:sz w:val="28"/>
+                <w:szCs w:val="28"/>
+              </w:rPr>
+              <w:t>L’amministratore ha verificato la validità dell’inserimento delle copie del nuovo componente e può passare alla prossima attività</w:t>
             </w:r>
           </w:p>
         </w:tc>
@@ -983,7 +3342,6 @@
           <w:sz w:val="48"/>
           <w:szCs w:val="48"/>
         </w:rPr>
-        <w:lastRenderedPageBreak/>
         <w:t>UC</w:t>
       </w:r>
       <w:r>
@@ -1048,31 +3406,7 @@
                 <w:sz w:val="28"/>
                 <w:szCs w:val="28"/>
               </w:rPr>
-              <w:t>CO</w:t>
-            </w:r>
-            <w:r>
-              <w:rPr>
-                <w:b/>
-                <w:sz w:val="28"/>
-                <w:szCs w:val="28"/>
-              </w:rPr>
-              <w:t>4</w:t>
-            </w:r>
-            <w:r>
-              <w:rPr>
-                <w:b/>
-                <w:sz w:val="28"/>
-                <w:szCs w:val="28"/>
-              </w:rPr>
-              <w:t xml:space="preserve">: </w:t>
-            </w:r>
-            <w:r>
-              <w:rPr>
-                <w:b/>
-                <w:sz w:val="28"/>
-                <w:szCs w:val="28"/>
-              </w:rPr>
-              <w:t>Trova Componenti</w:t>
+              <w:t>CO4: Trova Componenti</w:t>
             </w:r>
           </w:p>
         </w:tc>
@@ -1180,35 +3514,7 @@
                 <w:sz w:val="28"/>
                 <w:szCs w:val="28"/>
               </w:rPr>
-              <w:t>Caso d’uso UC</w:t>
-            </w:r>
-            <w:r>
-              <w:rPr>
-                <w:sz w:val="28"/>
-                <w:szCs w:val="28"/>
-              </w:rPr>
-              <w:t>4</w:t>
-            </w:r>
-            <w:r>
-              <w:rPr>
-                <w:sz w:val="28"/>
-                <w:szCs w:val="28"/>
-              </w:rPr>
-              <w:t xml:space="preserve">: Inserisci </w:t>
-            </w:r>
-            <w:r>
-              <w:rPr>
-                <w:sz w:val="28"/>
-                <w:szCs w:val="28"/>
-              </w:rPr>
-              <w:t>Copia</w:t>
-            </w:r>
-            <w:r>
-              <w:rPr>
-                <w:sz w:val="28"/>
-                <w:szCs w:val="28"/>
-              </w:rPr>
-              <w:t xml:space="preserve"> Componente</w:t>
+              <w:t>Caso d’uso UC4: Inserisci Copia Componente</w:t>
             </w:r>
           </w:p>
         </w:tc>
@@ -1243,6 +3549,11 @@
           </w:tcPr>
           <w:p>
             <w:pPr>
+              <w:pStyle w:val="Paragrafoelenco"/>
+              <w:numPr>
+                <w:ilvl w:val="0"/>
+                <w:numId w:val="4"/>
+              </w:numPr>
               <w:rPr>
                 <w:sz w:val="28"/>
                 <w:szCs w:val="28"/>
@@ -1304,30 +3615,7 @@
                 <w:sz w:val="28"/>
                 <w:szCs w:val="28"/>
               </w:rPr>
-              <w:t xml:space="preserve">È </w:t>
-            </w:r>
-            <w:r>
-              <w:rPr>
-                <w:sz w:val="28"/>
-                <w:szCs w:val="28"/>
-              </w:rPr>
-              <w:t xml:space="preserve">stata trovata una lista di Componenti presenti in memoria relativi alla </w:t>
-            </w:r>
-            <w:proofErr w:type="spellStart"/>
-            <w:r>
-              <w:rPr>
-                <w:sz w:val="28"/>
-                <w:szCs w:val="28"/>
-              </w:rPr>
-              <w:t>query</w:t>
-            </w:r>
-            <w:proofErr w:type="spellEnd"/>
-            <w:r>
-              <w:rPr>
-                <w:sz w:val="28"/>
-                <w:szCs w:val="28"/>
-              </w:rPr>
-              <w:t xml:space="preserve"> richiesta, con i rispettivi codici</w:t>
+              <w:t>È stata trovata una lista di Componenti presenti in memoria relativi alla query richiesta, con i rispettivi codici</w:t>
             </w:r>
             <w:r>
               <w:rPr>
@@ -1393,31 +3681,7 @@
                 <w:sz w:val="28"/>
                 <w:szCs w:val="28"/>
               </w:rPr>
-              <w:t>CO</w:t>
-            </w:r>
-            <w:r>
-              <w:rPr>
-                <w:b/>
-                <w:sz w:val="28"/>
-                <w:szCs w:val="28"/>
-              </w:rPr>
-              <w:t>5</w:t>
-            </w:r>
-            <w:r>
-              <w:rPr>
-                <w:b/>
-                <w:sz w:val="28"/>
-                <w:szCs w:val="28"/>
-              </w:rPr>
-              <w:t xml:space="preserve">: </w:t>
-            </w:r>
-            <w:r>
-              <w:rPr>
-                <w:b/>
-                <w:sz w:val="28"/>
-                <w:szCs w:val="28"/>
-              </w:rPr>
-              <w:t>Seleziona Componente</w:t>
+              <w:t>CO5: Seleziona Componente</w:t>
             </w:r>
           </w:p>
         </w:tc>
@@ -1550,6 +3814,7 @@
                 <w:sz w:val="28"/>
                 <w:szCs w:val="28"/>
               </w:rPr>
+              <w:lastRenderedPageBreak/>
               <w:t>Pre-condizioni</w:t>
             </w:r>
           </w:p>
@@ -1560,6 +3825,11 @@
           </w:tcPr>
           <w:p>
             <w:pPr>
+              <w:pStyle w:val="Paragrafoelenco"/>
+              <w:numPr>
+                <w:ilvl w:val="0"/>
+                <w:numId w:val="4"/>
+              </w:numPr>
               <w:rPr>
                 <w:sz w:val="28"/>
                 <w:szCs w:val="28"/>
@@ -1696,23 +3966,7 @@
                 <w:sz w:val="28"/>
                 <w:szCs w:val="28"/>
               </w:rPr>
-              <w:t>CO</w:t>
-            </w:r>
-            <w:r>
-              <w:rPr>
-                <w:b/>
-                <w:sz w:val="28"/>
-                <w:szCs w:val="28"/>
-              </w:rPr>
-              <w:t>6</w:t>
-            </w:r>
-            <w:r>
-              <w:rPr>
-                <w:b/>
-                <w:sz w:val="28"/>
-                <w:szCs w:val="28"/>
-              </w:rPr>
-              <w:t>: Crea Copie</w:t>
+              <w:t>CO6: Crea Copie</w:t>
             </w:r>
           </w:p>
         </w:tc>
@@ -1855,24 +4109,22 @@
           </w:tcPr>
           <w:p>
             <w:pPr>
-              <w:rPr>
-                <w:sz w:val="28"/>
-                <w:szCs w:val="28"/>
-              </w:rPr>
-            </w:pPr>
-            <w:r>
-              <w:rPr>
-                <w:sz w:val="28"/>
-                <w:szCs w:val="28"/>
-              </w:rPr>
-              <w:t xml:space="preserve">È in corso l’inserimento di </w:t>
-            </w:r>
-            <w:r>
-              <w:rPr>
-                <w:sz w:val="28"/>
-                <w:szCs w:val="28"/>
-              </w:rPr>
-              <w:t>nuove copie</w:t>
+              <w:pStyle w:val="Paragrafoelenco"/>
+              <w:numPr>
+                <w:ilvl w:val="0"/>
+                <w:numId w:val="4"/>
+              </w:numPr>
+              <w:rPr>
+                <w:sz w:val="28"/>
+                <w:szCs w:val="28"/>
+              </w:rPr>
+            </w:pPr>
+            <w:r>
+              <w:rPr>
+                <w:sz w:val="28"/>
+                <w:szCs w:val="28"/>
+              </w:rPr>
+              <w:t>È in corso l’inserimento di nuove copie</w:t>
             </w:r>
           </w:p>
         </w:tc>
@@ -1944,21 +4196,7 @@
                 <w:sz w:val="28"/>
                 <w:szCs w:val="28"/>
               </w:rPr>
-              <w:t>Le N istanz</w:t>
-            </w:r>
-            <w:r>
-              <w:rPr>
-                <w:sz w:val="28"/>
-                <w:szCs w:val="28"/>
-              </w:rPr>
-              <w:t>e</w:t>
-            </w:r>
-            <w:r>
-              <w:rPr>
-                <w:sz w:val="28"/>
-                <w:szCs w:val="28"/>
-              </w:rPr>
-              <w:t xml:space="preserve"> sono associate a C</w:t>
+              <w:t>Le N istanze sono associate a C</w:t>
             </w:r>
           </w:p>
           <w:p>
@@ -1994,10 +4232,7 @@
         </w:tc>
       </w:tr>
     </w:tbl>
-    <w:p>
-      <w:bookmarkStart w:id="0" w:name="_GoBack"/>
-      <w:bookmarkEnd w:id="0"/>
-    </w:p>
+    <w:p/>
     <w:p/>
     <w:tbl>
       <w:tblPr>
@@ -2210,6 +4445,11 @@
           </w:tcPr>
           <w:p>
             <w:pPr>
+              <w:pStyle w:val="Paragrafoelenco"/>
+              <w:numPr>
+                <w:ilvl w:val="0"/>
+                <w:numId w:val="4"/>
+              </w:numPr>
               <w:rPr>
                 <w:sz w:val="28"/>
                 <w:szCs w:val="28"/>
@@ -2469,6 +4709,230 @@
     </w:lvl>
   </w:abstractNum>
   <w:abstractNum w:abstractNumId="2" w15:restartNumberingAfterBreak="0">
+    <w:nsid w:val="32F47BD0"/>
+    <w:multiLevelType w:val="hybridMultilevel"/>
+    <w:tmpl w:val="62943014"/>
+    <w:lvl w:ilvl="0" w:tplc="1DDCD7CE">
+      <w:numFmt w:val="bullet"/>
+      <w:lvlText w:val="-"/>
+      <w:lvlJc w:val="left"/>
+      <w:pPr>
+        <w:ind w:left="720" w:hanging="360"/>
+      </w:pPr>
+      <w:rPr>
+        <w:rFonts w:ascii="Calibri" w:eastAsiaTheme="minorHAnsi" w:hAnsi="Calibri" w:cs="Calibri" w:hint="default"/>
+      </w:rPr>
+    </w:lvl>
+    <w:lvl w:ilvl="1" w:tplc="04100003" w:tentative="1">
+      <w:start w:val="1"/>
+      <w:numFmt w:val="bullet"/>
+      <w:lvlText w:val="o"/>
+      <w:lvlJc w:val="left"/>
+      <w:pPr>
+        <w:ind w:left="1440" w:hanging="360"/>
+      </w:pPr>
+      <w:rPr>
+        <w:rFonts w:ascii="Courier New" w:hAnsi="Courier New" w:cs="Courier New" w:hint="default"/>
+      </w:rPr>
+    </w:lvl>
+    <w:lvl w:ilvl="2" w:tplc="04100005" w:tentative="1">
+      <w:start w:val="1"/>
+      <w:numFmt w:val="bullet"/>
+      <w:lvlText w:val=""/>
+      <w:lvlJc w:val="left"/>
+      <w:pPr>
+        <w:ind w:left="2160" w:hanging="360"/>
+      </w:pPr>
+      <w:rPr>
+        <w:rFonts w:ascii="Wingdings" w:hAnsi="Wingdings" w:hint="default"/>
+      </w:rPr>
+    </w:lvl>
+    <w:lvl w:ilvl="3" w:tplc="04100001" w:tentative="1">
+      <w:start w:val="1"/>
+      <w:numFmt w:val="bullet"/>
+      <w:lvlText w:val=""/>
+      <w:lvlJc w:val="left"/>
+      <w:pPr>
+        <w:ind w:left="2880" w:hanging="360"/>
+      </w:pPr>
+      <w:rPr>
+        <w:rFonts w:ascii="Symbol" w:hAnsi="Symbol" w:hint="default"/>
+      </w:rPr>
+    </w:lvl>
+    <w:lvl w:ilvl="4" w:tplc="04100003" w:tentative="1">
+      <w:start w:val="1"/>
+      <w:numFmt w:val="bullet"/>
+      <w:lvlText w:val="o"/>
+      <w:lvlJc w:val="left"/>
+      <w:pPr>
+        <w:ind w:left="3600" w:hanging="360"/>
+      </w:pPr>
+      <w:rPr>
+        <w:rFonts w:ascii="Courier New" w:hAnsi="Courier New" w:cs="Courier New" w:hint="default"/>
+      </w:rPr>
+    </w:lvl>
+    <w:lvl w:ilvl="5" w:tplc="04100005" w:tentative="1">
+      <w:start w:val="1"/>
+      <w:numFmt w:val="bullet"/>
+      <w:lvlText w:val=""/>
+      <w:lvlJc w:val="left"/>
+      <w:pPr>
+        <w:ind w:left="4320" w:hanging="360"/>
+      </w:pPr>
+      <w:rPr>
+        <w:rFonts w:ascii="Wingdings" w:hAnsi="Wingdings" w:hint="default"/>
+      </w:rPr>
+    </w:lvl>
+    <w:lvl w:ilvl="6" w:tplc="04100001" w:tentative="1">
+      <w:start w:val="1"/>
+      <w:numFmt w:val="bullet"/>
+      <w:lvlText w:val=""/>
+      <w:lvlJc w:val="left"/>
+      <w:pPr>
+        <w:ind w:left="5040" w:hanging="360"/>
+      </w:pPr>
+      <w:rPr>
+        <w:rFonts w:ascii="Symbol" w:hAnsi="Symbol" w:hint="default"/>
+      </w:rPr>
+    </w:lvl>
+    <w:lvl w:ilvl="7" w:tplc="04100003" w:tentative="1">
+      <w:start w:val="1"/>
+      <w:numFmt w:val="bullet"/>
+      <w:lvlText w:val="o"/>
+      <w:lvlJc w:val="left"/>
+      <w:pPr>
+        <w:ind w:left="5760" w:hanging="360"/>
+      </w:pPr>
+      <w:rPr>
+        <w:rFonts w:ascii="Courier New" w:hAnsi="Courier New" w:cs="Courier New" w:hint="default"/>
+      </w:rPr>
+    </w:lvl>
+    <w:lvl w:ilvl="8" w:tplc="04100005" w:tentative="1">
+      <w:start w:val="1"/>
+      <w:numFmt w:val="bullet"/>
+      <w:lvlText w:val=""/>
+      <w:lvlJc w:val="left"/>
+      <w:pPr>
+        <w:ind w:left="6480" w:hanging="360"/>
+      </w:pPr>
+      <w:rPr>
+        <w:rFonts w:ascii="Wingdings" w:hAnsi="Wingdings" w:hint="default"/>
+      </w:rPr>
+    </w:lvl>
+  </w:abstractNum>
+  <w:abstractNum w:abstractNumId="3" w15:restartNumberingAfterBreak="0">
+    <w:nsid w:val="3AE53126"/>
+    <w:multiLevelType w:val="hybridMultilevel"/>
+    <w:tmpl w:val="9C701ADE"/>
+    <w:lvl w:ilvl="0" w:tplc="1DDCD7CE">
+      <w:numFmt w:val="bullet"/>
+      <w:lvlText w:val="-"/>
+      <w:lvlJc w:val="left"/>
+      <w:pPr>
+        <w:ind w:left="720" w:hanging="360"/>
+      </w:pPr>
+      <w:rPr>
+        <w:rFonts w:ascii="Calibri" w:eastAsiaTheme="minorHAnsi" w:hAnsi="Calibri" w:cs="Calibri" w:hint="default"/>
+      </w:rPr>
+    </w:lvl>
+    <w:lvl w:ilvl="1" w:tplc="04100003" w:tentative="1">
+      <w:start w:val="1"/>
+      <w:numFmt w:val="bullet"/>
+      <w:lvlText w:val="o"/>
+      <w:lvlJc w:val="left"/>
+      <w:pPr>
+        <w:ind w:left="1440" w:hanging="360"/>
+      </w:pPr>
+      <w:rPr>
+        <w:rFonts w:ascii="Courier New" w:hAnsi="Courier New" w:cs="Courier New" w:hint="default"/>
+      </w:rPr>
+    </w:lvl>
+    <w:lvl w:ilvl="2" w:tplc="04100005" w:tentative="1">
+      <w:start w:val="1"/>
+      <w:numFmt w:val="bullet"/>
+      <w:lvlText w:val=""/>
+      <w:lvlJc w:val="left"/>
+      <w:pPr>
+        <w:ind w:left="2160" w:hanging="360"/>
+      </w:pPr>
+      <w:rPr>
+        <w:rFonts w:ascii="Wingdings" w:hAnsi="Wingdings" w:hint="default"/>
+      </w:rPr>
+    </w:lvl>
+    <w:lvl w:ilvl="3" w:tplc="04100001" w:tentative="1">
+      <w:start w:val="1"/>
+      <w:numFmt w:val="bullet"/>
+      <w:lvlText w:val=""/>
+      <w:lvlJc w:val="left"/>
+      <w:pPr>
+        <w:ind w:left="2880" w:hanging="360"/>
+      </w:pPr>
+      <w:rPr>
+        <w:rFonts w:ascii="Symbol" w:hAnsi="Symbol" w:hint="default"/>
+      </w:rPr>
+    </w:lvl>
+    <w:lvl w:ilvl="4" w:tplc="04100003" w:tentative="1">
+      <w:start w:val="1"/>
+      <w:numFmt w:val="bullet"/>
+      <w:lvlText w:val="o"/>
+      <w:lvlJc w:val="left"/>
+      <w:pPr>
+        <w:ind w:left="3600" w:hanging="360"/>
+      </w:pPr>
+      <w:rPr>
+        <w:rFonts w:ascii="Courier New" w:hAnsi="Courier New" w:cs="Courier New" w:hint="default"/>
+      </w:rPr>
+    </w:lvl>
+    <w:lvl w:ilvl="5" w:tplc="04100005" w:tentative="1">
+      <w:start w:val="1"/>
+      <w:numFmt w:val="bullet"/>
+      <w:lvlText w:val=""/>
+      <w:lvlJc w:val="left"/>
+      <w:pPr>
+        <w:ind w:left="4320" w:hanging="360"/>
+      </w:pPr>
+      <w:rPr>
+        <w:rFonts w:ascii="Wingdings" w:hAnsi="Wingdings" w:hint="default"/>
+      </w:rPr>
+    </w:lvl>
+    <w:lvl w:ilvl="6" w:tplc="04100001" w:tentative="1">
+      <w:start w:val="1"/>
+      <w:numFmt w:val="bullet"/>
+      <w:lvlText w:val=""/>
+      <w:lvlJc w:val="left"/>
+      <w:pPr>
+        <w:ind w:left="5040" w:hanging="360"/>
+      </w:pPr>
+      <w:rPr>
+        <w:rFonts w:ascii="Symbol" w:hAnsi="Symbol" w:hint="default"/>
+      </w:rPr>
+    </w:lvl>
+    <w:lvl w:ilvl="7" w:tplc="04100003" w:tentative="1">
+      <w:start w:val="1"/>
+      <w:numFmt w:val="bullet"/>
+      <w:lvlText w:val="o"/>
+      <w:lvlJc w:val="left"/>
+      <w:pPr>
+        <w:ind w:left="5760" w:hanging="360"/>
+      </w:pPr>
+      <w:rPr>
+        <w:rFonts w:ascii="Courier New" w:hAnsi="Courier New" w:cs="Courier New" w:hint="default"/>
+      </w:rPr>
+    </w:lvl>
+    <w:lvl w:ilvl="8" w:tplc="04100005" w:tentative="1">
+      <w:start w:val="1"/>
+      <w:numFmt w:val="bullet"/>
+      <w:lvlText w:val=""/>
+      <w:lvlJc w:val="left"/>
+      <w:pPr>
+        <w:ind w:left="6480" w:hanging="360"/>
+      </w:pPr>
+      <w:rPr>
+        <w:rFonts w:ascii="Wingdings" w:hAnsi="Wingdings" w:hint="default"/>
+      </w:rPr>
+    </w:lvl>
+  </w:abstractNum>
+  <w:abstractNum w:abstractNumId="4" w15:restartNumberingAfterBreak="0">
     <w:nsid w:val="4CCE3B6E"/>
     <w:multiLevelType w:val="hybridMultilevel"/>
     <w:tmpl w:val="620CBA20"/>
@@ -2581,10 +5045,10 @@
       </w:rPr>
     </w:lvl>
   </w:abstractNum>
-  <w:abstractNum w:abstractNumId="3" w15:restartNumberingAfterBreak="0">
+  <w:abstractNum w:abstractNumId="5" w15:restartNumberingAfterBreak="0">
     <w:nsid w:val="696940A8"/>
     <w:multiLevelType w:val="hybridMultilevel"/>
-    <w:tmpl w:val="B4C0D0E8"/>
+    <w:tmpl w:val="F93E4D2A"/>
     <w:lvl w:ilvl="0" w:tplc="1DDCD7CE">
       <w:numFmt w:val="bullet"/>
       <w:lvlText w:val="-"/>
@@ -2693,8 +5157,121 @@
       </w:rPr>
     </w:lvl>
   </w:abstractNum>
+  <w:abstractNum w:abstractNumId="6" w15:restartNumberingAfterBreak="0">
+    <w:nsid w:val="6B2C5210"/>
+    <w:multiLevelType w:val="hybridMultilevel"/>
+    <w:tmpl w:val="F7BA39B8"/>
+    <w:lvl w:ilvl="0" w:tplc="04100001">
+      <w:start w:val="1"/>
+      <w:numFmt w:val="bullet"/>
+      <w:lvlText w:val=""/>
+      <w:lvlJc w:val="left"/>
+      <w:pPr>
+        <w:ind w:left="720" w:hanging="360"/>
+      </w:pPr>
+      <w:rPr>
+        <w:rFonts w:ascii="Symbol" w:hAnsi="Symbol" w:hint="default"/>
+      </w:rPr>
+    </w:lvl>
+    <w:lvl w:ilvl="1" w:tplc="04100003" w:tentative="1">
+      <w:start w:val="1"/>
+      <w:numFmt w:val="bullet"/>
+      <w:lvlText w:val="o"/>
+      <w:lvlJc w:val="left"/>
+      <w:pPr>
+        <w:ind w:left="1440" w:hanging="360"/>
+      </w:pPr>
+      <w:rPr>
+        <w:rFonts w:ascii="Courier New" w:hAnsi="Courier New" w:cs="Courier New" w:hint="default"/>
+      </w:rPr>
+    </w:lvl>
+    <w:lvl w:ilvl="2" w:tplc="04100005" w:tentative="1">
+      <w:start w:val="1"/>
+      <w:numFmt w:val="bullet"/>
+      <w:lvlText w:val=""/>
+      <w:lvlJc w:val="left"/>
+      <w:pPr>
+        <w:ind w:left="2160" w:hanging="360"/>
+      </w:pPr>
+      <w:rPr>
+        <w:rFonts w:ascii="Wingdings" w:hAnsi="Wingdings" w:hint="default"/>
+      </w:rPr>
+    </w:lvl>
+    <w:lvl w:ilvl="3" w:tplc="04100001" w:tentative="1">
+      <w:start w:val="1"/>
+      <w:numFmt w:val="bullet"/>
+      <w:lvlText w:val=""/>
+      <w:lvlJc w:val="left"/>
+      <w:pPr>
+        <w:ind w:left="2880" w:hanging="360"/>
+      </w:pPr>
+      <w:rPr>
+        <w:rFonts w:ascii="Symbol" w:hAnsi="Symbol" w:hint="default"/>
+      </w:rPr>
+    </w:lvl>
+    <w:lvl w:ilvl="4" w:tplc="04100003" w:tentative="1">
+      <w:start w:val="1"/>
+      <w:numFmt w:val="bullet"/>
+      <w:lvlText w:val="o"/>
+      <w:lvlJc w:val="left"/>
+      <w:pPr>
+        <w:ind w:left="3600" w:hanging="360"/>
+      </w:pPr>
+      <w:rPr>
+        <w:rFonts w:ascii="Courier New" w:hAnsi="Courier New" w:cs="Courier New" w:hint="default"/>
+      </w:rPr>
+    </w:lvl>
+    <w:lvl w:ilvl="5" w:tplc="04100005" w:tentative="1">
+      <w:start w:val="1"/>
+      <w:numFmt w:val="bullet"/>
+      <w:lvlText w:val=""/>
+      <w:lvlJc w:val="left"/>
+      <w:pPr>
+        <w:ind w:left="4320" w:hanging="360"/>
+      </w:pPr>
+      <w:rPr>
+        <w:rFonts w:ascii="Wingdings" w:hAnsi="Wingdings" w:hint="default"/>
+      </w:rPr>
+    </w:lvl>
+    <w:lvl w:ilvl="6" w:tplc="04100001" w:tentative="1">
+      <w:start w:val="1"/>
+      <w:numFmt w:val="bullet"/>
+      <w:lvlText w:val=""/>
+      <w:lvlJc w:val="left"/>
+      <w:pPr>
+        <w:ind w:left="5040" w:hanging="360"/>
+      </w:pPr>
+      <w:rPr>
+        <w:rFonts w:ascii="Symbol" w:hAnsi="Symbol" w:hint="default"/>
+      </w:rPr>
+    </w:lvl>
+    <w:lvl w:ilvl="7" w:tplc="04100003" w:tentative="1">
+      <w:start w:val="1"/>
+      <w:numFmt w:val="bullet"/>
+      <w:lvlText w:val="o"/>
+      <w:lvlJc w:val="left"/>
+      <w:pPr>
+        <w:ind w:left="5760" w:hanging="360"/>
+      </w:pPr>
+      <w:rPr>
+        <w:rFonts w:ascii="Courier New" w:hAnsi="Courier New" w:cs="Courier New" w:hint="default"/>
+      </w:rPr>
+    </w:lvl>
+    <w:lvl w:ilvl="8" w:tplc="04100005" w:tentative="1">
+      <w:start w:val="1"/>
+      <w:numFmt w:val="bullet"/>
+      <w:lvlText w:val=""/>
+      <w:lvlJc w:val="left"/>
+      <w:pPr>
+        <w:ind w:left="6480" w:hanging="360"/>
+      </w:pPr>
+      <w:rPr>
+        <w:rFonts w:ascii="Wingdings" w:hAnsi="Wingdings" w:hint="default"/>
+      </w:rPr>
+    </w:lvl>
+  </w:abstractNum>
   <w:num w:numId="1">
-    <w:abstractNumId w:val="2"/>
+    <w:abstractNumId w:val="4"/>
   </w:num>
   <w:num w:numId="2">
     <w:abstractNumId w:val="1"/>
@@ -2703,6 +5280,15 @@
     <w:abstractNumId w:val="0"/>
   </w:num>
   <w:num w:numId="4">
+    <w:abstractNumId w:val="5"/>
+  </w:num>
+  <w:num w:numId="5">
+    <w:abstractNumId w:val="6"/>
+  </w:num>
+  <w:num w:numId="6">
+    <w:abstractNumId w:val="2"/>
+  </w:num>
+  <w:num w:numId="7">
     <w:abstractNumId w:val="3"/>
   </w:num>
 </w:numbering>
@@ -2721,7 +5307,7 @@
     </w:rPrDefault>
     <w:pPrDefault/>
   </w:docDefaults>
-  <w:latentStyles w:defLockedState="0" w:defUIPriority="99" w:defSemiHidden="0" w:defUnhideWhenUsed="0" w:defQFormat="0" w:count="376">
+  <w:latentStyles w:defLockedState="0" w:defUIPriority="99" w:defSemiHidden="0" w:defUnhideWhenUsed="0" w:defQFormat="0" w:count="375">
     <w:lsdException w:name="Normal" w:uiPriority="0" w:qFormat="1"/>
     <w:lsdException w:name="heading 1" w:uiPriority="9" w:qFormat="1"/>
     <w:lsdException w:name="heading 2" w:semiHidden="1" w:uiPriority="9" w:unhideWhenUsed="1" w:qFormat="1"/>
@@ -3097,7 +5683,6 @@
     <w:lsdException w:name="Smart Hyperlink" w:semiHidden="1" w:unhideWhenUsed="1"/>
     <w:lsdException w:name="Hashtag" w:semiHidden="1" w:unhideWhenUsed="1"/>
     <w:lsdException w:name="Unresolved Mention" w:semiHidden="1" w:unhideWhenUsed="1"/>
-    <w:lsdException w:name="Smart Link" w:semiHidden="1" w:unhideWhenUsed="1"/>
   </w:latentStyles>
   <w:style w:type="paragraph" w:default="1" w:styleId="Normale">
     <w:name w:val="Normal"/>

</xml_diff>

<commit_message>
Sistemazioni Contratti su UC2 e UC4
</commit_message>
<xml_diff>
--- a/ITERAZIONE 1/SSD e CONTRATTI/Contratti delle Operazioni.docx
+++ b/ITERAZIONE 1/SSD e CONTRATTI/Contratti delle Operazioni.docx
@@ -40,6 +40,16 @@
           <w:szCs w:val="48"/>
         </w:rPr>
       </w:pPr>
+    </w:p>
+    <w:p>
+      <w:pPr>
+        <w:rPr>
+          <w:b/>
+          <w:bCs/>
+          <w:sz w:val="48"/>
+          <w:szCs w:val="48"/>
+        </w:rPr>
+      </w:pPr>
       <w:r>
         <w:rPr>
           <w:b/>
@@ -170,7 +180,6 @@
               </w:rPr>
             </w:pPr>
             <w:proofErr w:type="spellStart"/>
-            <w:proofErr w:type="gramStart"/>
             <w:r>
               <w:rPr>
                 <w:sz w:val="28"/>
@@ -191,15 +200,7 @@
                 <w:sz w:val="28"/>
                 <w:szCs w:val="28"/>
               </w:rPr>
-              <w:t>(</w:t>
-            </w:r>
-            <w:proofErr w:type="gramEnd"/>
-            <w:r>
-              <w:rPr>
-                <w:sz w:val="28"/>
-                <w:szCs w:val="28"/>
-              </w:rPr>
-              <w:t>)</w:t>
+              <w:t>()</w:t>
             </w:r>
           </w:p>
         </w:tc>
@@ -322,7 +323,21 @@
                 <w:sz w:val="28"/>
                 <w:szCs w:val="28"/>
               </w:rPr>
-              <w:t xml:space="preserve"> è autenticato</w:t>
+              <w:t xml:space="preserve"> è</w:t>
+            </w:r>
+            <w:r>
+              <w:rPr>
+                <w:sz w:val="28"/>
+                <w:szCs w:val="28"/>
+              </w:rPr>
+              <w:t xml:space="preserve"> stato</w:t>
+            </w:r>
+            <w:r>
+              <w:rPr>
+                <w:sz w:val="28"/>
+                <w:szCs w:val="28"/>
+              </w:rPr>
+              <w:t xml:space="preserve"> autenticato</w:t>
             </w:r>
           </w:p>
         </w:tc>
@@ -375,26 +390,28 @@
               </w:rPr>
               <w:t xml:space="preserve">È stata creata un’istanza </w:t>
             </w:r>
-            <w:r>
-              <w:rPr>
-                <w:sz w:val="28"/>
-                <w:szCs w:val="28"/>
-              </w:rPr>
-              <w:t>PC-D</w:t>
-            </w:r>
-            <w:r>
-              <w:rPr>
-                <w:sz w:val="28"/>
-                <w:szCs w:val="28"/>
-              </w:rPr>
-              <w:t>esktop</w:t>
-            </w:r>
-            <w:r>
-              <w:rPr>
-                <w:sz w:val="28"/>
-                <w:szCs w:val="28"/>
-              </w:rPr>
-              <w:t xml:space="preserve"> di Co</w:t>
+            <w:proofErr w:type="spellStart"/>
+            <w:r>
+              <w:rPr>
+                <w:sz w:val="28"/>
+                <w:szCs w:val="28"/>
+              </w:rPr>
+              <w:t>Conf</w:t>
+            </w:r>
+            <w:proofErr w:type="spellEnd"/>
+            <w:r>
+              <w:rPr>
+                <w:sz w:val="28"/>
+                <w:szCs w:val="28"/>
+              </w:rPr>
+              <w:t xml:space="preserve"> </w:t>
+            </w:r>
+            <w:r>
+              <w:rPr>
+                <w:sz w:val="28"/>
+                <w:szCs w:val="28"/>
+              </w:rPr>
+              <w:t>di Co</w:t>
             </w:r>
             <w:r>
               <w:rPr>
@@ -403,19 +420,49 @@
               </w:rPr>
               <w:t>nfigurazione</w:t>
             </w:r>
-            <w:r>
-              <w:rPr>
-                <w:sz w:val="28"/>
-                <w:szCs w:val="28"/>
-              </w:rPr>
-              <w:t>, co</w:t>
-            </w:r>
-            <w:r>
-              <w:rPr>
-                <w:sz w:val="28"/>
-                <w:szCs w:val="28"/>
-              </w:rPr>
-              <w:t>n gli attributi prezzo</w:t>
+          </w:p>
+          <w:p>
+            <w:pPr>
+              <w:pStyle w:val="Paragrafoelenco"/>
+              <w:numPr>
+                <w:ilvl w:val="0"/>
+                <w:numId w:val="4"/>
+              </w:numPr>
+              <w:spacing w:after="0" w:line="240" w:lineRule="auto"/>
+              <w:rPr>
+                <w:sz w:val="28"/>
+                <w:szCs w:val="28"/>
+              </w:rPr>
+            </w:pPr>
+            <w:r>
+              <w:rPr>
+                <w:sz w:val="28"/>
+                <w:szCs w:val="28"/>
+              </w:rPr>
+              <w:t xml:space="preserve">Gli attributi di </w:t>
+            </w:r>
+            <w:proofErr w:type="spellStart"/>
+            <w:r>
+              <w:rPr>
+                <w:sz w:val="28"/>
+                <w:szCs w:val="28"/>
+              </w:rPr>
+              <w:t>Conf</w:t>
+            </w:r>
+            <w:proofErr w:type="spellEnd"/>
+            <w:r>
+              <w:rPr>
+                <w:sz w:val="28"/>
+                <w:szCs w:val="28"/>
+              </w:rPr>
+              <w:t xml:space="preserve"> (</w:t>
+            </w:r>
+            <w:r>
+              <w:rPr>
+                <w:sz w:val="28"/>
+                <w:szCs w:val="28"/>
+              </w:rPr>
+              <w:t>prezzo</w:t>
             </w:r>
             <w:r>
               <w:rPr>
@@ -429,12 +476,64 @@
                 <w:sz w:val="28"/>
                 <w:szCs w:val="28"/>
               </w:rPr>
-              <w:t xml:space="preserve"> e consumo energetico impostati ai valori di default</w:t>
+              <w:t xml:space="preserve"> e consumo energetico</w:t>
+            </w:r>
+            <w:r>
+              <w:rPr>
+                <w:sz w:val="28"/>
+                <w:szCs w:val="28"/>
+              </w:rPr>
+              <w:t>) sono stati inizializzati ai</w:t>
+            </w:r>
+            <w:r>
+              <w:rPr>
+                <w:sz w:val="28"/>
+                <w:szCs w:val="28"/>
+              </w:rPr>
+              <w:t xml:space="preserve"> valori di default</w:t>
+            </w:r>
+          </w:p>
+          <w:p>
+            <w:pPr>
+              <w:pStyle w:val="Paragrafoelenco"/>
+              <w:numPr>
+                <w:ilvl w:val="0"/>
+                <w:numId w:val="4"/>
+              </w:numPr>
+              <w:spacing w:after="0" w:line="240" w:lineRule="auto"/>
+              <w:rPr>
+                <w:sz w:val="28"/>
+                <w:szCs w:val="28"/>
+              </w:rPr>
+            </w:pPr>
+            <w:r>
+              <w:rPr>
+                <w:sz w:val="28"/>
+                <w:szCs w:val="28"/>
+              </w:rPr>
+              <w:t xml:space="preserve">È stata inizializzata una lista </w:t>
+            </w:r>
+            <w:proofErr w:type="spellStart"/>
+            <w:r>
+              <w:rPr>
+                <w:sz w:val="28"/>
+                <w:szCs w:val="28"/>
+              </w:rPr>
+              <w:t>Lcat</w:t>
+            </w:r>
+            <w:proofErr w:type="spellEnd"/>
+            <w:r>
+              <w:rPr>
+                <w:sz w:val="28"/>
+                <w:szCs w:val="28"/>
+              </w:rPr>
+              <w:t xml:space="preserve"> di Categoria</w:t>
             </w:r>
           </w:p>
         </w:tc>
       </w:tr>
     </w:tbl>
+    <w:p/>
     <w:p/>
     <w:tbl>
       <w:tblPr>
@@ -527,20 +626,12 @@
               </w:rPr>
             </w:pPr>
             <w:proofErr w:type="spellStart"/>
-            <w:proofErr w:type="gramStart"/>
-            <w:r>
-              <w:rPr>
-                <w:sz w:val="28"/>
-                <w:szCs w:val="28"/>
-              </w:rPr>
-              <w:t>selezionaC</w:t>
-            </w:r>
-            <w:r>
-              <w:rPr>
-                <w:sz w:val="28"/>
-                <w:szCs w:val="28"/>
-              </w:rPr>
-              <w:t>ategoria</w:t>
+            <w:r>
+              <w:rPr>
+                <w:sz w:val="28"/>
+                <w:szCs w:val="28"/>
+              </w:rPr>
+              <w:t>selezionaCategoria</w:t>
             </w:r>
             <w:proofErr w:type="spellEnd"/>
             <w:r>
@@ -548,15 +639,7 @@
                 <w:sz w:val="28"/>
                 <w:szCs w:val="28"/>
               </w:rPr>
-              <w:t>(</w:t>
-            </w:r>
-            <w:proofErr w:type="gramEnd"/>
-            <w:r>
-              <w:rPr>
-                <w:sz w:val="28"/>
-                <w:szCs w:val="28"/>
-              </w:rPr>
-              <w:t>)</w:t>
+              <w:t>()</w:t>
             </w:r>
           </w:p>
         </w:tc>
@@ -649,7 +732,46 @@
                 <w:sz w:val="28"/>
                 <w:szCs w:val="28"/>
               </w:rPr>
-              <w:t>Il cliente ha iniziato la creazione di una nuova Configurazione</w:t>
+              <w:t xml:space="preserve">È stata inizializzata un’istanza </w:t>
+            </w:r>
+            <w:proofErr w:type="spellStart"/>
+            <w:r>
+              <w:rPr>
+                <w:sz w:val="28"/>
+                <w:szCs w:val="28"/>
+              </w:rPr>
+              <w:t>Conf</w:t>
+            </w:r>
+            <w:proofErr w:type="spellEnd"/>
+            <w:r>
+              <w:rPr>
+                <w:sz w:val="28"/>
+                <w:szCs w:val="28"/>
+              </w:rPr>
+              <w:t xml:space="preserve"> di Configurazione</w:t>
+            </w:r>
+            <w:r>
+              <w:rPr>
+                <w:sz w:val="28"/>
+                <w:szCs w:val="28"/>
+              </w:rPr>
+              <w:t xml:space="preserve">, e una lista </w:t>
+            </w:r>
+            <w:proofErr w:type="spellStart"/>
+            <w:r>
+              <w:rPr>
+                <w:sz w:val="28"/>
+                <w:szCs w:val="28"/>
+              </w:rPr>
+              <w:t>Lcat</w:t>
+            </w:r>
+            <w:proofErr w:type="spellEnd"/>
+            <w:r>
+              <w:rPr>
+                <w:sz w:val="28"/>
+                <w:szCs w:val="28"/>
+              </w:rPr>
+              <w:t xml:space="preserve"> di Categoria</w:t>
             </w:r>
           </w:p>
         </w:tc>
@@ -699,7 +821,21 @@
                 <w:sz w:val="28"/>
                 <w:szCs w:val="28"/>
               </w:rPr>
-              <w:t>Viene generata un’istanza Cr di Categoria</w:t>
+              <w:t xml:space="preserve">Viene </w:t>
+            </w:r>
+            <w:r>
+              <w:rPr>
+                <w:sz w:val="28"/>
+                <w:szCs w:val="28"/>
+              </w:rPr>
+              <w:t xml:space="preserve">inizializzata </w:t>
+            </w:r>
+            <w:r>
+              <w:rPr>
+                <w:sz w:val="28"/>
+                <w:szCs w:val="28"/>
+              </w:rPr>
+              <w:t>un’istanza Cr di Categoria</w:t>
             </w:r>
           </w:p>
           <w:p>
@@ -720,12 +856,43 @@
                 <w:sz w:val="28"/>
                 <w:szCs w:val="28"/>
               </w:rPr>
-              <w:t>?? non so se associare qui i componenti alle categorie ??</w:t>
+              <w:t xml:space="preserve">È stata inizializzata una lista </w:t>
+            </w:r>
+            <w:proofErr w:type="spellStart"/>
+            <w:r>
+              <w:rPr>
+                <w:sz w:val="28"/>
+                <w:szCs w:val="28"/>
+              </w:rPr>
+              <w:t>L</w:t>
+            </w:r>
+            <w:r>
+              <w:rPr>
+                <w:sz w:val="28"/>
+                <w:szCs w:val="28"/>
+              </w:rPr>
+              <w:t>comp</w:t>
+            </w:r>
+            <w:proofErr w:type="spellEnd"/>
+            <w:r>
+              <w:rPr>
+                <w:sz w:val="28"/>
+                <w:szCs w:val="28"/>
+              </w:rPr>
+              <w:t xml:space="preserve"> di C</w:t>
+            </w:r>
+            <w:r>
+              <w:rPr>
+                <w:sz w:val="28"/>
+                <w:szCs w:val="28"/>
+              </w:rPr>
+              <w:t>omponente</w:t>
             </w:r>
           </w:p>
         </w:tc>
       </w:tr>
     </w:tbl>
+    <w:p/>
     <w:p/>
     <w:tbl>
       <w:tblPr>
@@ -860,7 +1027,6 @@
               </w:rPr>
             </w:pPr>
             <w:proofErr w:type="spellStart"/>
-            <w:proofErr w:type="gramStart"/>
             <w:r>
               <w:rPr>
                 <w:sz w:val="28"/>
@@ -874,15 +1040,7 @@
                 <w:sz w:val="28"/>
                 <w:szCs w:val="28"/>
               </w:rPr>
-              <w:t>(</w:t>
-            </w:r>
-            <w:proofErr w:type="gramEnd"/>
-            <w:r>
-              <w:rPr>
-                <w:sz w:val="28"/>
-                <w:szCs w:val="28"/>
-              </w:rPr>
-              <w:t>)</w:t>
+              <w:t>()</w:t>
             </w:r>
           </w:p>
         </w:tc>
@@ -907,6 +1065,7 @@
                 <w:sz w:val="28"/>
                 <w:szCs w:val="28"/>
               </w:rPr>
+              <w:lastRenderedPageBreak/>
               <w:t>Riferimenti</w:t>
             </w:r>
           </w:p>
@@ -991,7 +1150,30 @@
                 <w:sz w:val="28"/>
                 <w:szCs w:val="28"/>
               </w:rPr>
-              <w:t>stata scelta una categoria di componenti</w:t>
+              <w:t xml:space="preserve">stata </w:t>
+            </w:r>
+            <w:r>
+              <w:rPr>
+                <w:sz w:val="28"/>
+                <w:szCs w:val="28"/>
+              </w:rPr>
+              <w:t xml:space="preserve">inizializzata un’istanza Cr di Categoria e una lista </w:t>
+            </w:r>
+            <w:proofErr w:type="spellStart"/>
+            <w:r>
+              <w:rPr>
+                <w:sz w:val="28"/>
+                <w:szCs w:val="28"/>
+              </w:rPr>
+              <w:t>Lcomp</w:t>
+            </w:r>
+            <w:proofErr w:type="spellEnd"/>
+            <w:r>
+              <w:rPr>
+                <w:sz w:val="28"/>
+                <w:szCs w:val="28"/>
+              </w:rPr>
+              <w:t xml:space="preserve"> di Componente</w:t>
             </w:r>
           </w:p>
         </w:tc>
@@ -1042,7 +1224,14 @@
                 <w:sz w:val="28"/>
                 <w:szCs w:val="28"/>
               </w:rPr>
-              <w:t>Viene generata un</w:t>
+              <w:t xml:space="preserve">È stata inizializzata </w:t>
+            </w:r>
+            <w:r>
+              <w:rPr>
+                <w:sz w:val="28"/>
+                <w:szCs w:val="28"/>
+              </w:rPr>
+              <w:t>un</w:t>
             </w:r>
             <w:r>
               <w:rPr>
@@ -1056,139 +1245,22 @@
                 <w:sz w:val="28"/>
                 <w:szCs w:val="28"/>
               </w:rPr>
-              <w:t>istanza C di Componente</w:t>
-            </w:r>
-          </w:p>
-        </w:tc>
-      </w:tr>
-      <w:tr>
-        <w:tc>
-          <w:tcPr>
-            <w:tcW w:w="1979" w:type="dxa"/>
-          </w:tcPr>
-          <w:p>
-            <w:pPr>
-              <w:rPr>
-                <w:b/>
-                <w:sz w:val="28"/>
-                <w:szCs w:val="28"/>
-              </w:rPr>
-            </w:pPr>
-            <w:r>
-              <w:rPr>
-                <w:b/>
-                <w:sz w:val="28"/>
-                <w:szCs w:val="28"/>
-              </w:rPr>
-              <w:lastRenderedPageBreak/>
-              <w:t>Nome del contratto</w:t>
-            </w:r>
-          </w:p>
-        </w:tc>
-        <w:tc>
-          <w:tcPr>
-            <w:tcW w:w="7643" w:type="dxa"/>
-          </w:tcPr>
-          <w:p>
-            <w:pPr>
-              <w:rPr>
-                <w:b/>
-                <w:sz w:val="28"/>
-                <w:szCs w:val="28"/>
-              </w:rPr>
-            </w:pPr>
-            <w:r>
-              <w:rPr>
-                <w:b/>
-                <w:sz w:val="28"/>
-                <w:szCs w:val="28"/>
-              </w:rPr>
-              <w:t>CO</w:t>
-            </w:r>
-            <w:r>
-              <w:rPr>
-                <w:b/>
-                <w:sz w:val="28"/>
-                <w:szCs w:val="28"/>
-              </w:rPr>
-              <w:t>4</w:t>
-            </w:r>
-            <w:r>
-              <w:rPr>
-                <w:b/>
-                <w:sz w:val="28"/>
-                <w:szCs w:val="28"/>
-              </w:rPr>
-              <w:t xml:space="preserve">: </w:t>
-            </w:r>
-            <w:r>
-              <w:rPr>
-                <w:b/>
-                <w:sz w:val="28"/>
-                <w:szCs w:val="28"/>
-              </w:rPr>
-              <w:t>Conferma</w:t>
-            </w:r>
-            <w:r>
-              <w:rPr>
-                <w:b/>
-                <w:sz w:val="28"/>
-                <w:szCs w:val="28"/>
-              </w:rPr>
-              <w:t xml:space="preserve"> Categoria</w:t>
-            </w:r>
-          </w:p>
-        </w:tc>
-      </w:tr>
-      <w:tr>
-        <w:tc>
-          <w:tcPr>
-            <w:tcW w:w="1979" w:type="dxa"/>
-          </w:tcPr>
-          <w:p>
-            <w:pPr>
-              <w:rPr>
-                <w:b/>
-                <w:sz w:val="28"/>
-                <w:szCs w:val="28"/>
-              </w:rPr>
-            </w:pPr>
-            <w:r>
-              <w:rPr>
-                <w:b/>
-                <w:sz w:val="28"/>
-                <w:szCs w:val="28"/>
-              </w:rPr>
-              <w:t>Operazione</w:t>
-            </w:r>
-          </w:p>
-        </w:tc>
-        <w:tc>
-          <w:tcPr>
-            <w:tcW w:w="7643" w:type="dxa"/>
-          </w:tcPr>
-          <w:p>
-            <w:pPr>
-              <w:rPr>
-                <w:sz w:val="28"/>
-                <w:szCs w:val="28"/>
-              </w:rPr>
-            </w:pPr>
+              <w:t xml:space="preserve">istanza </w:t>
+            </w:r>
             <w:proofErr w:type="spellStart"/>
-            <w:proofErr w:type="gramStart"/>
-            <w:r>
-              <w:rPr>
-                <w:sz w:val="28"/>
-                <w:szCs w:val="28"/>
-              </w:rPr>
-              <w:t>conferma</w:t>
-            </w:r>
-            <w:r>
-              <w:rPr>
-                <w:sz w:val="28"/>
-                <w:szCs w:val="28"/>
-              </w:rPr>
-              <w:t>Componente</w:t>
+            <w:r>
+              <w:rPr>
+                <w:sz w:val="28"/>
+                <w:szCs w:val="28"/>
+              </w:rPr>
+              <w:t>C</w:t>
+            </w:r>
+            <w:r>
+              <w:rPr>
+                <w:sz w:val="28"/>
+                <w:szCs w:val="28"/>
+              </w:rPr>
+              <w:t>omp</w:t>
             </w:r>
             <w:proofErr w:type="spellEnd"/>
             <w:r>
@@ -1196,207 +1268,13 @@
                 <w:sz w:val="28"/>
                 <w:szCs w:val="28"/>
               </w:rPr>
-              <w:t>(</w:t>
-            </w:r>
-            <w:proofErr w:type="gramEnd"/>
-            <w:r>
-              <w:rPr>
-                <w:sz w:val="28"/>
-                <w:szCs w:val="28"/>
-              </w:rPr>
-              <w:t>)</w:t>
-            </w:r>
-          </w:p>
-        </w:tc>
-      </w:tr>
-      <w:tr>
-        <w:tc>
-          <w:tcPr>
-            <w:tcW w:w="1979" w:type="dxa"/>
-          </w:tcPr>
-          <w:p>
-            <w:pPr>
-              <w:rPr>
-                <w:b/>
-                <w:sz w:val="28"/>
-                <w:szCs w:val="28"/>
-              </w:rPr>
-            </w:pPr>
-            <w:r>
-              <w:rPr>
-                <w:b/>
-                <w:sz w:val="28"/>
-                <w:szCs w:val="28"/>
-              </w:rPr>
-              <w:t>Riferimenti</w:t>
-            </w:r>
-          </w:p>
-        </w:tc>
-        <w:tc>
-          <w:tcPr>
-            <w:tcW w:w="7643" w:type="dxa"/>
-          </w:tcPr>
-          <w:p>
-            <w:pPr>
-              <w:rPr>
-                <w:sz w:val="28"/>
-                <w:szCs w:val="28"/>
-              </w:rPr>
-            </w:pPr>
-            <w:r>
-              <w:rPr>
-                <w:sz w:val="28"/>
-                <w:szCs w:val="28"/>
-              </w:rPr>
-              <w:t>Caso d’uso UC1: Crea configurazione cliente</w:t>
-            </w:r>
-          </w:p>
-        </w:tc>
-      </w:tr>
-      <w:tr>
-        <w:tc>
-          <w:tcPr>
-            <w:tcW w:w="1979" w:type="dxa"/>
-          </w:tcPr>
-          <w:p>
-            <w:pPr>
-              <w:rPr>
-                <w:b/>
-                <w:sz w:val="28"/>
-                <w:szCs w:val="28"/>
-              </w:rPr>
-            </w:pPr>
-            <w:r>
-              <w:rPr>
-                <w:b/>
-                <w:sz w:val="28"/>
-                <w:szCs w:val="28"/>
-              </w:rPr>
-              <w:t>Pre-condizioni</w:t>
-            </w:r>
-          </w:p>
-        </w:tc>
-        <w:tc>
-          <w:tcPr>
-            <w:tcW w:w="7643" w:type="dxa"/>
-          </w:tcPr>
-          <w:p>
-            <w:pPr>
-              <w:pStyle w:val="Paragrafoelenco"/>
-              <w:numPr>
-                <w:ilvl w:val="0"/>
-                <w:numId w:val="7"/>
-              </w:numPr>
-              <w:rPr>
-                <w:sz w:val="28"/>
-                <w:szCs w:val="28"/>
-              </w:rPr>
-            </w:pPr>
-            <w:r>
-              <w:rPr>
-                <w:sz w:val="28"/>
-                <w:szCs w:val="28"/>
-              </w:rPr>
-              <w:t xml:space="preserve">Il cliente </w:t>
-            </w:r>
-            <w:r>
-              <w:rPr>
-                <w:sz w:val="28"/>
-                <w:szCs w:val="28"/>
-              </w:rPr>
-              <w:t xml:space="preserve">ha già creato </w:t>
-            </w:r>
-            <w:proofErr w:type="gramStart"/>
-            <w:r>
-              <w:rPr>
-                <w:sz w:val="28"/>
-                <w:szCs w:val="28"/>
-              </w:rPr>
-              <w:t>un istanza</w:t>
-            </w:r>
-            <w:proofErr w:type="gramEnd"/>
-            <w:r>
-              <w:rPr>
-                <w:sz w:val="28"/>
-                <w:szCs w:val="28"/>
-              </w:rPr>
-              <w:t xml:space="preserve"> C di Componente.</w:t>
-            </w:r>
-          </w:p>
-        </w:tc>
-      </w:tr>
-      <w:tr>
-        <w:tc>
-          <w:tcPr>
-            <w:tcW w:w="1979" w:type="dxa"/>
-          </w:tcPr>
-          <w:p>
-            <w:pPr>
-              <w:rPr>
-                <w:b/>
-                <w:sz w:val="28"/>
-                <w:szCs w:val="28"/>
-              </w:rPr>
-            </w:pPr>
-            <w:r>
-              <w:rPr>
-                <w:b/>
-                <w:sz w:val="28"/>
-                <w:szCs w:val="28"/>
-              </w:rPr>
-              <w:t>Post-condizioni</w:t>
-            </w:r>
-          </w:p>
-        </w:tc>
-        <w:tc>
-          <w:tcPr>
-            <w:tcW w:w="7643" w:type="dxa"/>
-          </w:tcPr>
-          <w:p>
-            <w:pPr>
-              <w:pStyle w:val="Paragrafoelenco"/>
-              <w:numPr>
-                <w:ilvl w:val="0"/>
-                <w:numId w:val="4"/>
-              </w:numPr>
-              <w:spacing w:after="0" w:line="240" w:lineRule="auto"/>
-              <w:rPr>
-                <w:sz w:val="28"/>
-                <w:szCs w:val="28"/>
-              </w:rPr>
-            </w:pPr>
-            <w:r>
-              <w:rPr>
-                <w:sz w:val="28"/>
-                <w:szCs w:val="28"/>
-              </w:rPr>
-              <w:t xml:space="preserve">L’istanza C viene associata a PC-Desktop </w:t>
-            </w:r>
-          </w:p>
-          <w:p>
-            <w:pPr>
-              <w:pStyle w:val="Paragrafoelenco"/>
-              <w:numPr>
-                <w:ilvl w:val="0"/>
-                <w:numId w:val="4"/>
-              </w:numPr>
-              <w:spacing w:after="0" w:line="240" w:lineRule="auto"/>
-              <w:rPr>
-                <w:sz w:val="28"/>
-                <w:szCs w:val="28"/>
-              </w:rPr>
-            </w:pPr>
-            <w:r>
-              <w:rPr>
-                <w:sz w:val="28"/>
-                <w:szCs w:val="28"/>
-              </w:rPr>
-              <w:t>Gli attributi prezzo e consumo energetico di PC-Desktop vengono aggiornati in base alle specifiche del componente</w:t>
+              <w:t xml:space="preserve"> di Componente</w:t>
             </w:r>
           </w:p>
         </w:tc>
       </w:tr>
     </w:tbl>
+    <w:p/>
     <w:p/>
     <w:tbl>
       <w:tblPr>
@@ -1412,7 +1290,7 @@
         <w:tc>
           <w:tcPr>
             <w:tcW w:w="1979" w:type="dxa"/>
-            <w:shd w:val="clear" w:color="auto" w:fill="E7E6E6" w:themeFill="background2"/>
+            <w:shd w:val="clear" w:color="auto" w:fill="F2F2F2" w:themeFill="background1" w:themeFillShade="F2"/>
           </w:tcPr>
           <w:p>
             <w:pPr>
@@ -1450,40 +1328,24 @@
                 <w:sz w:val="28"/>
                 <w:szCs w:val="28"/>
               </w:rPr>
-              <w:t>CO</w:t>
-            </w:r>
-            <w:r>
-              <w:rPr>
-                <w:b/>
-                <w:sz w:val="28"/>
-                <w:szCs w:val="28"/>
-              </w:rPr>
-              <w:t>5</w:t>
-            </w:r>
-            <w:r>
-              <w:rPr>
-                <w:b/>
-                <w:sz w:val="28"/>
-                <w:szCs w:val="28"/>
-              </w:rPr>
-              <w:t xml:space="preserve">: Conferma </w:t>
-            </w:r>
-            <w:r>
-              <w:rPr>
-                <w:b/>
-                <w:sz w:val="28"/>
-                <w:szCs w:val="28"/>
-              </w:rPr>
-              <w:t>Assemblaggio</w:t>
-            </w:r>
-          </w:p>
-        </w:tc>
-      </w:tr>
-      <w:tr>
-        <w:tc>
-          <w:tcPr>
-            <w:tcW w:w="1979" w:type="dxa"/>
-            <w:shd w:val="clear" w:color="auto" w:fill="E7E6E6" w:themeFill="background2"/>
+              <w:t>CO4: Conferma C</w:t>
+            </w:r>
+            <w:r>
+              <w:rPr>
+                <w:b/>
+                <w:sz w:val="28"/>
+                <w:szCs w:val="28"/>
+              </w:rPr>
+              <w:t>omponente</w:t>
+            </w:r>
+          </w:p>
+        </w:tc>
+      </w:tr>
+      <w:tr>
+        <w:tc>
+          <w:tcPr>
+            <w:tcW w:w="1979" w:type="dxa"/>
+            <w:shd w:val="clear" w:color="auto" w:fill="F2F2F2" w:themeFill="background1" w:themeFillShade="F2"/>
           </w:tcPr>
           <w:p>
             <w:pPr>
@@ -1515,20 +1377,12 @@
               </w:rPr>
             </w:pPr>
             <w:proofErr w:type="spellStart"/>
-            <w:proofErr w:type="gramStart"/>
-            <w:r>
-              <w:rPr>
-                <w:sz w:val="28"/>
-                <w:szCs w:val="28"/>
-              </w:rPr>
-              <w:t>conferma</w:t>
-            </w:r>
-            <w:r>
-              <w:rPr>
-                <w:sz w:val="28"/>
-                <w:szCs w:val="28"/>
-              </w:rPr>
-              <w:t>Assemblaggio</w:t>
+            <w:r>
+              <w:rPr>
+                <w:sz w:val="28"/>
+                <w:szCs w:val="28"/>
+              </w:rPr>
+              <w:t>confermaComponente</w:t>
             </w:r>
             <w:proofErr w:type="spellEnd"/>
             <w:r>
@@ -1536,24 +1390,16 @@
                 <w:sz w:val="28"/>
                 <w:szCs w:val="28"/>
               </w:rPr>
-              <w:t>(</w:t>
-            </w:r>
-            <w:proofErr w:type="gramEnd"/>
-            <w:r>
-              <w:rPr>
-                <w:sz w:val="28"/>
-                <w:szCs w:val="28"/>
-              </w:rPr>
-              <w:t>)</w:t>
-            </w:r>
-          </w:p>
-        </w:tc>
-      </w:tr>
-      <w:tr>
-        <w:tc>
-          <w:tcPr>
-            <w:tcW w:w="1979" w:type="dxa"/>
-            <w:shd w:val="clear" w:color="auto" w:fill="E7E6E6" w:themeFill="background2"/>
+              <w:t>()</w:t>
+            </w:r>
+          </w:p>
+        </w:tc>
+      </w:tr>
+      <w:tr>
+        <w:tc>
+          <w:tcPr>
+            <w:tcW w:w="1979" w:type="dxa"/>
+            <w:shd w:val="clear" w:color="auto" w:fill="F2F2F2" w:themeFill="background1" w:themeFillShade="F2"/>
           </w:tcPr>
           <w:p>
             <w:pPr>
@@ -1598,23 +1444,32 @@
         <w:tc>
           <w:tcPr>
             <w:tcW w:w="1979" w:type="dxa"/>
-            <w:shd w:val="clear" w:color="auto" w:fill="E7E6E6" w:themeFill="background2"/>
-          </w:tcPr>
-          <w:p>
-            <w:pPr>
-              <w:rPr>
-                <w:b/>
-                <w:sz w:val="28"/>
-                <w:szCs w:val="28"/>
-              </w:rPr>
-            </w:pPr>
-            <w:r>
-              <w:rPr>
-                <w:b/>
-                <w:sz w:val="28"/>
-                <w:szCs w:val="28"/>
-              </w:rPr>
-              <w:t>Pre-condizioni</w:t>
+            <w:shd w:val="clear" w:color="auto" w:fill="F2F2F2" w:themeFill="background1" w:themeFillShade="F2"/>
+          </w:tcPr>
+          <w:p>
+            <w:pPr>
+              <w:rPr>
+                <w:b/>
+                <w:sz w:val="28"/>
+                <w:szCs w:val="28"/>
+              </w:rPr>
+            </w:pPr>
+            <w:r>
+              <w:rPr>
+                <w:b/>
+                <w:sz w:val="28"/>
+                <w:szCs w:val="28"/>
+              </w:rPr>
+              <w:t>Pre-</w:t>
+            </w:r>
+            <w:r>
+              <w:rPr>
+                <w:b/>
+                <w:sz w:val="28"/>
+                <w:szCs w:val="28"/>
+                <w:shd w:val="clear" w:color="auto" w:fill="F2F2F2" w:themeFill="background1" w:themeFillShade="F2"/>
+              </w:rPr>
+              <w:t>condizioni</w:t>
             </w:r>
           </w:p>
         </w:tc>
@@ -1639,46 +1494,64 @@
                 <w:sz w:val="28"/>
                 <w:szCs w:val="28"/>
               </w:rPr>
-              <w:t xml:space="preserve">Il cliente ha </w:t>
-            </w:r>
-            <w:r>
-              <w:rPr>
-                <w:sz w:val="28"/>
-                <w:szCs w:val="28"/>
-              </w:rPr>
-              <w:t>selezionato tutti i componenti</w:t>
-            </w:r>
-            <w:r>
-              <w:rPr>
-                <w:sz w:val="28"/>
-                <w:szCs w:val="28"/>
-              </w:rPr>
-              <w:t xml:space="preserve"> per la sua configurazione</w:t>
-            </w:r>
-          </w:p>
-        </w:tc>
-      </w:tr>
-      <w:tr>
-        <w:tc>
-          <w:tcPr>
-            <w:tcW w:w="1979" w:type="dxa"/>
-            <w:shd w:val="clear" w:color="auto" w:fill="E7E6E6" w:themeFill="background2"/>
-          </w:tcPr>
-          <w:p>
-            <w:pPr>
-              <w:rPr>
-                <w:b/>
-                <w:sz w:val="28"/>
-                <w:szCs w:val="28"/>
-              </w:rPr>
-            </w:pPr>
-            <w:r>
-              <w:rPr>
-                <w:b/>
-                <w:sz w:val="28"/>
-                <w:szCs w:val="28"/>
-              </w:rPr>
-              <w:t>Post-condizioni</w:t>
+              <w:t xml:space="preserve">È stata inizializzata un’istanza </w:t>
+            </w:r>
+            <w:proofErr w:type="spellStart"/>
+            <w:r>
+              <w:rPr>
+                <w:sz w:val="28"/>
+                <w:szCs w:val="28"/>
+              </w:rPr>
+              <w:t>Comp</w:t>
+            </w:r>
+            <w:proofErr w:type="spellEnd"/>
+            <w:r>
+              <w:rPr>
+                <w:sz w:val="28"/>
+                <w:szCs w:val="28"/>
+              </w:rPr>
+              <w:t xml:space="preserve"> </w:t>
+            </w:r>
+            <w:r>
+              <w:rPr>
+                <w:sz w:val="28"/>
+                <w:szCs w:val="28"/>
+              </w:rPr>
+              <w:t>di Componente.</w:t>
+            </w:r>
+          </w:p>
+        </w:tc>
+      </w:tr>
+      <w:tr>
+        <w:tc>
+          <w:tcPr>
+            <w:tcW w:w="1979" w:type="dxa"/>
+            <w:shd w:val="clear" w:color="auto" w:fill="F2F2F2" w:themeFill="background1" w:themeFillShade="F2"/>
+          </w:tcPr>
+          <w:p>
+            <w:pPr>
+              <w:rPr>
+                <w:b/>
+                <w:sz w:val="28"/>
+                <w:szCs w:val="28"/>
+              </w:rPr>
+            </w:pPr>
+            <w:r>
+              <w:rPr>
+                <w:b/>
+                <w:sz w:val="28"/>
+                <w:szCs w:val="28"/>
+              </w:rPr>
+              <w:t>Post-</w:t>
+            </w:r>
+            <w:r>
+              <w:rPr>
+                <w:b/>
+                <w:sz w:val="28"/>
+                <w:szCs w:val="28"/>
+                <w:shd w:val="clear" w:color="auto" w:fill="F2F2F2" w:themeFill="background1" w:themeFillShade="F2"/>
+              </w:rPr>
+              <w:t>condizioni</w:t>
             </w:r>
           </w:p>
         </w:tc>
@@ -1704,12 +1577,126 @@
                 <w:sz w:val="28"/>
                 <w:szCs w:val="28"/>
               </w:rPr>
-              <w:t>Gli attributi dell’istanza PC-Desktop vengono stabiliti definitivamente in base hai componenti scelti associati all’istanza.</w:t>
-            </w:r>
+              <w:t xml:space="preserve">L’istanza </w:t>
+            </w:r>
+            <w:proofErr w:type="spellStart"/>
+            <w:r>
+              <w:rPr>
+                <w:sz w:val="28"/>
+                <w:szCs w:val="28"/>
+              </w:rPr>
+              <w:t>C</w:t>
+            </w:r>
+            <w:r>
+              <w:rPr>
+                <w:sz w:val="28"/>
+                <w:szCs w:val="28"/>
+              </w:rPr>
+              <w:t>omp</w:t>
+            </w:r>
+            <w:proofErr w:type="spellEnd"/>
+            <w:r>
+              <w:rPr>
+                <w:sz w:val="28"/>
+                <w:szCs w:val="28"/>
+              </w:rPr>
+              <w:t xml:space="preserve"> viene associata </w:t>
+            </w:r>
+            <w:r>
+              <w:rPr>
+                <w:sz w:val="28"/>
+                <w:szCs w:val="28"/>
+              </w:rPr>
+              <w:t xml:space="preserve">a </w:t>
+            </w:r>
+            <w:proofErr w:type="spellStart"/>
+            <w:r>
+              <w:rPr>
+                <w:sz w:val="28"/>
+                <w:szCs w:val="28"/>
+              </w:rPr>
+              <w:t>Conf</w:t>
+            </w:r>
+            <w:proofErr w:type="spellEnd"/>
+            <w:r>
+              <w:rPr>
+                <w:sz w:val="28"/>
+                <w:szCs w:val="28"/>
+              </w:rPr>
+              <w:t xml:space="preserve"> mediante l’associazione “Contiene”</w:t>
+            </w:r>
+          </w:p>
+          <w:p>
+            <w:pPr>
+              <w:pStyle w:val="Paragrafoelenco"/>
+              <w:numPr>
+                <w:ilvl w:val="0"/>
+                <w:numId w:val="4"/>
+              </w:numPr>
+              <w:spacing w:after="0" w:line="240" w:lineRule="auto"/>
+              <w:rPr>
+                <w:sz w:val="28"/>
+                <w:szCs w:val="28"/>
+              </w:rPr>
+            </w:pPr>
+            <w:r>
+              <w:rPr>
+                <w:sz w:val="28"/>
+                <w:szCs w:val="28"/>
+              </w:rPr>
+              <w:t xml:space="preserve">Gli attributi prezzo e consumo energetico </w:t>
+            </w:r>
+            <w:r>
+              <w:rPr>
+                <w:sz w:val="28"/>
+                <w:szCs w:val="28"/>
+              </w:rPr>
+              <w:t xml:space="preserve">di </w:t>
+            </w:r>
+            <w:proofErr w:type="spellStart"/>
+            <w:r>
+              <w:rPr>
+                <w:sz w:val="28"/>
+                <w:szCs w:val="28"/>
+              </w:rPr>
+              <w:t>Conf</w:t>
+            </w:r>
+            <w:proofErr w:type="spellEnd"/>
+            <w:r>
+              <w:rPr>
+                <w:sz w:val="28"/>
+                <w:szCs w:val="28"/>
+              </w:rPr>
+              <w:t xml:space="preserve"> </w:t>
+            </w:r>
+            <w:r>
+              <w:rPr>
+                <w:sz w:val="28"/>
+                <w:szCs w:val="28"/>
+              </w:rPr>
+              <w:t>vengono aggiornati in base alle specifiche d</w:t>
+            </w:r>
+            <w:r>
+              <w:rPr>
+                <w:sz w:val="28"/>
+                <w:szCs w:val="28"/>
+              </w:rPr>
+              <w:t xml:space="preserve">i </w:t>
+            </w:r>
+            <w:proofErr w:type="spellStart"/>
+            <w:r>
+              <w:rPr>
+                <w:sz w:val="28"/>
+                <w:szCs w:val="28"/>
+              </w:rPr>
+              <w:t>Comp</w:t>
+            </w:r>
+            <w:proofErr w:type="spellEnd"/>
           </w:p>
         </w:tc>
       </w:tr>
     </w:tbl>
+    <w:p/>
     <w:p/>
     <w:tbl>
       <w:tblPr>
@@ -1763,6 +1750,266 @@
                 <w:sz w:val="28"/>
                 <w:szCs w:val="28"/>
               </w:rPr>
+              <w:t>CO5: Conferma Assemblaggio</w:t>
+            </w:r>
+          </w:p>
+        </w:tc>
+      </w:tr>
+      <w:tr>
+        <w:tc>
+          <w:tcPr>
+            <w:tcW w:w="1979" w:type="dxa"/>
+            <w:shd w:val="clear" w:color="auto" w:fill="E7E6E6" w:themeFill="background2"/>
+          </w:tcPr>
+          <w:p>
+            <w:pPr>
+              <w:rPr>
+                <w:b/>
+                <w:sz w:val="28"/>
+                <w:szCs w:val="28"/>
+              </w:rPr>
+            </w:pPr>
+            <w:r>
+              <w:rPr>
+                <w:b/>
+                <w:sz w:val="28"/>
+                <w:szCs w:val="28"/>
+              </w:rPr>
+              <w:t>Operazione</w:t>
+            </w:r>
+          </w:p>
+        </w:tc>
+        <w:tc>
+          <w:tcPr>
+            <w:tcW w:w="7643" w:type="dxa"/>
+          </w:tcPr>
+          <w:p>
+            <w:pPr>
+              <w:rPr>
+                <w:sz w:val="28"/>
+                <w:szCs w:val="28"/>
+              </w:rPr>
+            </w:pPr>
+            <w:proofErr w:type="spellStart"/>
+            <w:r>
+              <w:rPr>
+                <w:sz w:val="28"/>
+                <w:szCs w:val="28"/>
+              </w:rPr>
+              <w:t>confermaAssemblaggio</w:t>
+            </w:r>
+            <w:proofErr w:type="spellEnd"/>
+            <w:r>
+              <w:rPr>
+                <w:sz w:val="28"/>
+                <w:szCs w:val="28"/>
+              </w:rPr>
+              <w:t>()</w:t>
+            </w:r>
+          </w:p>
+        </w:tc>
+      </w:tr>
+      <w:tr>
+        <w:tc>
+          <w:tcPr>
+            <w:tcW w:w="1979" w:type="dxa"/>
+            <w:shd w:val="clear" w:color="auto" w:fill="E7E6E6" w:themeFill="background2"/>
+          </w:tcPr>
+          <w:p>
+            <w:pPr>
+              <w:rPr>
+                <w:b/>
+                <w:sz w:val="28"/>
+                <w:szCs w:val="28"/>
+              </w:rPr>
+            </w:pPr>
+            <w:r>
+              <w:rPr>
+                <w:b/>
+                <w:sz w:val="28"/>
+                <w:szCs w:val="28"/>
+              </w:rPr>
+              <w:t>Riferimenti</w:t>
+            </w:r>
+          </w:p>
+        </w:tc>
+        <w:tc>
+          <w:tcPr>
+            <w:tcW w:w="7643" w:type="dxa"/>
+          </w:tcPr>
+          <w:p>
+            <w:pPr>
+              <w:rPr>
+                <w:sz w:val="28"/>
+                <w:szCs w:val="28"/>
+              </w:rPr>
+            </w:pPr>
+            <w:r>
+              <w:rPr>
+                <w:sz w:val="28"/>
+                <w:szCs w:val="28"/>
+              </w:rPr>
+              <w:t>Caso d’uso UC1: Crea configurazione cliente</w:t>
+            </w:r>
+          </w:p>
+        </w:tc>
+      </w:tr>
+      <w:tr>
+        <w:tc>
+          <w:tcPr>
+            <w:tcW w:w="1979" w:type="dxa"/>
+            <w:shd w:val="clear" w:color="auto" w:fill="E7E6E6" w:themeFill="background2"/>
+          </w:tcPr>
+          <w:p>
+            <w:pPr>
+              <w:rPr>
+                <w:b/>
+                <w:sz w:val="28"/>
+                <w:szCs w:val="28"/>
+              </w:rPr>
+            </w:pPr>
+            <w:r>
+              <w:rPr>
+                <w:b/>
+                <w:sz w:val="28"/>
+                <w:szCs w:val="28"/>
+              </w:rPr>
+              <w:t>Pre-condizioni</w:t>
+            </w:r>
+          </w:p>
+        </w:tc>
+        <w:tc>
+          <w:tcPr>
+            <w:tcW w:w="7643" w:type="dxa"/>
+          </w:tcPr>
+          <w:p>
+            <w:pPr>
+              <w:pStyle w:val="Paragrafoelenco"/>
+              <w:numPr>
+                <w:ilvl w:val="0"/>
+                <w:numId w:val="7"/>
+              </w:numPr>
+              <w:rPr>
+                <w:sz w:val="28"/>
+                <w:szCs w:val="28"/>
+              </w:rPr>
+            </w:pPr>
+            <w:r>
+              <w:rPr>
+                <w:sz w:val="28"/>
+                <w:szCs w:val="28"/>
+              </w:rPr>
+              <w:t>Il cliente ha selezionato tutti i componenti</w:t>
+            </w:r>
+            <w:r>
+              <w:rPr>
+                <w:sz w:val="28"/>
+                <w:szCs w:val="28"/>
+              </w:rPr>
+              <w:t xml:space="preserve"> per la sua configurazione</w:t>
+            </w:r>
+          </w:p>
+        </w:tc>
+      </w:tr>
+      <w:tr>
+        <w:tc>
+          <w:tcPr>
+            <w:tcW w:w="1979" w:type="dxa"/>
+            <w:shd w:val="clear" w:color="auto" w:fill="E7E6E6" w:themeFill="background2"/>
+          </w:tcPr>
+          <w:p>
+            <w:pPr>
+              <w:rPr>
+                <w:b/>
+                <w:sz w:val="28"/>
+                <w:szCs w:val="28"/>
+              </w:rPr>
+            </w:pPr>
+            <w:r>
+              <w:rPr>
+                <w:b/>
+                <w:sz w:val="28"/>
+                <w:szCs w:val="28"/>
+              </w:rPr>
+              <w:t>Post-condizioni</w:t>
+            </w:r>
+          </w:p>
+        </w:tc>
+        <w:tc>
+          <w:tcPr>
+            <w:tcW w:w="7643" w:type="dxa"/>
+          </w:tcPr>
+          <w:p>
+            <w:pPr>
+              <w:pStyle w:val="Paragrafoelenco"/>
+              <w:numPr>
+                <w:ilvl w:val="0"/>
+                <w:numId w:val="4"/>
+              </w:numPr>
+              <w:spacing w:after="0" w:line="240" w:lineRule="auto"/>
+              <w:rPr>
+                <w:sz w:val="28"/>
+                <w:szCs w:val="28"/>
+              </w:rPr>
+            </w:pPr>
+          </w:p>
+        </w:tc>
+      </w:tr>
+    </w:tbl>
+    <w:p/>
+    <w:p/>
+    <w:tbl>
+      <w:tblPr>
+        <w:tblStyle w:val="Grigliatabella"/>
+        <w:tblW w:w="0" w:type="auto"/>
+        <w:tblLook w:val="04A0" w:firstRow="1" w:lastRow="0" w:firstColumn="1" w:lastColumn="0" w:noHBand="0" w:noVBand="1"/>
+      </w:tblPr>
+      <w:tblGrid>
+        <w:gridCol w:w="1979"/>
+        <w:gridCol w:w="7643"/>
+      </w:tblGrid>
+      <w:tr>
+        <w:tc>
+          <w:tcPr>
+            <w:tcW w:w="1979" w:type="dxa"/>
+            <w:shd w:val="clear" w:color="auto" w:fill="E7E6E6" w:themeFill="background2"/>
+          </w:tcPr>
+          <w:p>
+            <w:pPr>
+              <w:rPr>
+                <w:b/>
+                <w:sz w:val="28"/>
+                <w:szCs w:val="28"/>
+              </w:rPr>
+            </w:pPr>
+            <w:r>
+              <w:rPr>
+                <w:b/>
+                <w:sz w:val="28"/>
+                <w:szCs w:val="28"/>
+              </w:rPr>
+              <w:t>Nome del contratto</w:t>
+            </w:r>
+          </w:p>
+        </w:tc>
+        <w:tc>
+          <w:tcPr>
+            <w:tcW w:w="7643" w:type="dxa"/>
+          </w:tcPr>
+          <w:p>
+            <w:pPr>
+              <w:rPr>
+                <w:b/>
+                <w:sz w:val="28"/>
+                <w:szCs w:val="28"/>
+              </w:rPr>
+            </w:pPr>
+            <w:r>
+              <w:rPr>
+                <w:b/>
+                <w:sz w:val="28"/>
+                <w:szCs w:val="28"/>
+              </w:rPr>
               <w:t>CO</w:t>
             </w:r>
             <w:r>
@@ -1820,7 +2067,6 @@
               </w:rPr>
             </w:pPr>
             <w:proofErr w:type="spellStart"/>
-            <w:proofErr w:type="gramStart"/>
             <w:r>
               <w:rPr>
                 <w:sz w:val="28"/>
@@ -1834,15 +2080,7 @@
                 <w:sz w:val="28"/>
                 <w:szCs w:val="28"/>
               </w:rPr>
-              <w:t>(</w:t>
-            </w:r>
-            <w:proofErr w:type="gramEnd"/>
-            <w:r>
-              <w:rPr>
-                <w:sz w:val="28"/>
-                <w:szCs w:val="28"/>
-              </w:rPr>
-              <w:t>)</w:t>
+              <w:t>()</w:t>
             </w:r>
           </w:p>
         </w:tc>
@@ -1867,6 +2105,7 @@
                 <w:sz w:val="28"/>
                 <w:szCs w:val="28"/>
               </w:rPr>
+              <w:lastRenderedPageBreak/>
               <w:t>Riferimenti</w:t>
             </w:r>
           </w:p>
@@ -2058,7 +2297,6 @@
           <w:sz w:val="48"/>
           <w:szCs w:val="48"/>
         </w:rPr>
-        <w:lastRenderedPageBreak/>
         <w:t>UC2</w:t>
       </w:r>
     </w:p>
@@ -2089,8 +2327,6 @@
         </w:rPr>
         <w:t xml:space="preserve"> ( UC1)</w:t>
       </w:r>
-      <w:bookmarkStart w:id="0" w:name="_GoBack"/>
-      <w:bookmarkEnd w:id="0"/>
     </w:p>
     <w:tbl>
       <w:tblPr>
@@ -2144,15 +2380,7 @@
                 <w:sz w:val="28"/>
                 <w:szCs w:val="28"/>
               </w:rPr>
-              <w:t xml:space="preserve">CO1: </w:t>
-            </w:r>
-            <w:r>
-              <w:rPr>
-                <w:b/>
-                <w:sz w:val="28"/>
-                <w:szCs w:val="28"/>
-              </w:rPr>
-              <w:t>Informazioni Configurazione</w:t>
+              <w:t>CO1: Info Configurazione</w:t>
             </w:r>
           </w:p>
         </w:tc>
@@ -2193,7 +2421,6 @@
               </w:rPr>
             </w:pPr>
             <w:proofErr w:type="spellStart"/>
-            <w:proofErr w:type="gramStart"/>
             <w:r>
               <w:rPr>
                 <w:sz w:val="28"/>
@@ -2207,15 +2434,7 @@
                 <w:sz w:val="28"/>
                 <w:szCs w:val="28"/>
               </w:rPr>
-              <w:t>(</w:t>
-            </w:r>
-            <w:proofErr w:type="gramEnd"/>
-            <w:r>
-              <w:rPr>
-                <w:sz w:val="28"/>
-                <w:szCs w:val="28"/>
-              </w:rPr>
-              <w:t>)</w:t>
+              <w:t>()</w:t>
             </w:r>
           </w:p>
         </w:tc>
@@ -2260,21 +2479,7 @@
                 <w:sz w:val="28"/>
                 <w:szCs w:val="28"/>
               </w:rPr>
-              <w:t>Caso d’uso UC</w:t>
-            </w:r>
-            <w:r>
-              <w:rPr>
-                <w:sz w:val="28"/>
-                <w:szCs w:val="28"/>
-              </w:rPr>
-              <w:t>2</w:t>
-            </w:r>
-            <w:r>
-              <w:rPr>
-                <w:sz w:val="28"/>
-                <w:szCs w:val="28"/>
-              </w:rPr>
-              <w:t xml:space="preserve">: </w:t>
+              <w:t xml:space="preserve">Caso d’uso UC2: </w:t>
             </w:r>
             <w:r>
               <w:rPr>
@@ -2331,21 +2536,23 @@
                 <w:sz w:val="28"/>
                 <w:szCs w:val="28"/>
               </w:rPr>
-              <w:t>L’amministratore ha confermato un</w:t>
-            </w:r>
-            <w:r>
-              <w:rPr>
-                <w:sz w:val="28"/>
-                <w:szCs w:val="28"/>
-              </w:rPr>
-              <w:t>’</w:t>
-            </w:r>
-            <w:r>
-              <w:rPr>
-                <w:sz w:val="28"/>
-                <w:szCs w:val="28"/>
-              </w:rPr>
-              <w:t>istanza PC-Desktop di Configurazione.</w:t>
+              <w:t xml:space="preserve">È stata inizializzata un’istanza </w:t>
+            </w:r>
+            <w:proofErr w:type="spellStart"/>
+            <w:r>
+              <w:rPr>
+                <w:sz w:val="28"/>
+                <w:szCs w:val="28"/>
+              </w:rPr>
+              <w:t>Conf</w:t>
+            </w:r>
+            <w:proofErr w:type="spellEnd"/>
+            <w:r>
+              <w:rPr>
+                <w:sz w:val="28"/>
+                <w:szCs w:val="28"/>
+              </w:rPr>
+              <w:t xml:space="preserve"> di Configurazione</w:t>
             </w:r>
           </w:p>
         </w:tc>
@@ -2396,14 +2603,7 @@
                 <w:sz w:val="28"/>
                 <w:szCs w:val="28"/>
               </w:rPr>
-              <w:t>Gli attributi prezzo e nome</w:t>
-            </w:r>
-            <w:r>
-              <w:rPr>
-                <w:sz w:val="28"/>
-                <w:szCs w:val="28"/>
-              </w:rPr>
-              <w:t xml:space="preserve"> dell’istanza PC-Desktop vengono settati in base </w:t>
+              <w:t xml:space="preserve">L’attributo prezzo di </w:t>
             </w:r>
             <w:proofErr w:type="spellStart"/>
             <w:r>
@@ -2411,7 +2611,7 @@
                 <w:sz w:val="28"/>
                 <w:szCs w:val="28"/>
               </w:rPr>
-              <w:t>hai</w:t>
+              <w:t>Conf</w:t>
             </w:r>
             <w:proofErr w:type="spellEnd"/>
             <w:r>
@@ -2419,12 +2619,110 @@
                 <w:sz w:val="28"/>
                 <w:szCs w:val="28"/>
               </w:rPr>
-              <w:t xml:space="preserve"> parametri forniti dall’amministratore.</w:t>
-            </w:r>
+              <w:t xml:space="preserve"> viene aggiornato in base alle informazioni fornite dall’amministratore</w:t>
+            </w:r>
+            <w:r>
+              <w:rPr>
+                <w:sz w:val="28"/>
+                <w:szCs w:val="28"/>
+              </w:rPr>
+              <w:t>.</w:t>
+            </w:r>
+          </w:p>
+          <w:p>
+            <w:pPr>
+              <w:pStyle w:val="Paragrafoelenco"/>
+              <w:numPr>
+                <w:ilvl w:val="0"/>
+                <w:numId w:val="4"/>
+              </w:numPr>
+              <w:spacing w:after="0" w:line="240" w:lineRule="auto"/>
+              <w:rPr>
+                <w:sz w:val="28"/>
+                <w:szCs w:val="28"/>
+              </w:rPr>
+            </w:pPr>
+            <w:r>
+              <w:rPr>
+                <w:sz w:val="28"/>
+                <w:szCs w:val="28"/>
+              </w:rPr>
+              <w:t>Viene inizializzata un’istanza B di Bundle</w:t>
+            </w:r>
+          </w:p>
+          <w:p>
+            <w:pPr>
+              <w:pStyle w:val="Paragrafoelenco"/>
+              <w:numPr>
+                <w:ilvl w:val="0"/>
+                <w:numId w:val="4"/>
+              </w:numPr>
+              <w:spacing w:after="0" w:line="240" w:lineRule="auto"/>
+              <w:rPr>
+                <w:sz w:val="28"/>
+                <w:szCs w:val="28"/>
+              </w:rPr>
+            </w:pPr>
+            <w:r>
+              <w:rPr>
+                <w:sz w:val="28"/>
+                <w:szCs w:val="28"/>
+              </w:rPr>
+              <w:t>Gli attributi di B sono inizializzati sulla base dei parametri forniti</w:t>
+            </w:r>
+          </w:p>
+          <w:p>
+            <w:pPr>
+              <w:pStyle w:val="Paragrafoelenco"/>
+              <w:numPr>
+                <w:ilvl w:val="0"/>
+                <w:numId w:val="4"/>
+              </w:numPr>
+              <w:spacing w:after="0" w:line="240" w:lineRule="auto"/>
+              <w:rPr>
+                <w:sz w:val="28"/>
+                <w:szCs w:val="28"/>
+              </w:rPr>
+            </w:pPr>
+            <w:r>
+              <w:rPr>
+                <w:sz w:val="28"/>
+                <w:szCs w:val="28"/>
+              </w:rPr>
+              <w:t xml:space="preserve">L’attributo id di </w:t>
+            </w:r>
+            <w:proofErr w:type="spellStart"/>
+            <w:r>
+              <w:rPr>
+                <w:sz w:val="28"/>
+                <w:szCs w:val="28"/>
+              </w:rPr>
+              <w:t>Conf</w:t>
+            </w:r>
+            <w:proofErr w:type="spellEnd"/>
+            <w:r>
+              <w:rPr>
+                <w:sz w:val="28"/>
+                <w:szCs w:val="28"/>
+              </w:rPr>
+              <w:t xml:space="preserve"> è stato aggiornato</w:t>
+            </w:r>
+            <w:bookmarkStart w:id="0" w:name="_GoBack"/>
+            <w:bookmarkEnd w:id="0"/>
           </w:p>
         </w:tc>
       </w:tr>
     </w:tbl>
+    <w:p>
+      <w:pPr>
+        <w:rPr>
+          <w:b/>
+          <w:bCs/>
+          <w:sz w:val="48"/>
+          <w:szCs w:val="48"/>
+        </w:rPr>
+      </w:pPr>
+    </w:p>
     <w:p>
       <w:pPr>
         <w:rPr>
@@ -2555,7 +2853,6 @@
               </w:rPr>
             </w:pPr>
             <w:proofErr w:type="spellStart"/>
-            <w:proofErr w:type="gramStart"/>
             <w:r>
               <w:rPr>
                 <w:sz w:val="28"/>
@@ -2569,15 +2866,7 @@
                 <w:sz w:val="28"/>
                 <w:szCs w:val="28"/>
               </w:rPr>
-              <w:t>(</w:t>
-            </w:r>
-            <w:proofErr w:type="gramEnd"/>
-            <w:r>
-              <w:rPr>
-                <w:sz w:val="28"/>
-                <w:szCs w:val="28"/>
-              </w:rPr>
-              <w:t>)</w:t>
+              <w:t>()</w:t>
             </w:r>
           </w:p>
         </w:tc>
@@ -2602,6 +2891,7 @@
                 <w:sz w:val="28"/>
                 <w:szCs w:val="28"/>
               </w:rPr>
+              <w:lastRenderedPageBreak/>
               <w:t>Riferimenti</w:t>
             </w:r>
           </w:p>
@@ -2723,7 +3013,49 @@
                 <w:sz w:val="28"/>
                 <w:szCs w:val="28"/>
               </w:rPr>
-              <w:t>È stata creata un’istanza C di Componente, con le caratteristiche fornite come parametri</w:t>
+              <w:t>È stata creata un’istanza C di Componente</w:t>
+            </w:r>
+          </w:p>
+          <w:p>
+            <w:pPr>
+              <w:pStyle w:val="Paragrafoelenco"/>
+              <w:numPr>
+                <w:ilvl w:val="0"/>
+                <w:numId w:val="4"/>
+              </w:numPr>
+              <w:spacing w:after="0" w:line="240" w:lineRule="auto"/>
+              <w:rPr>
+                <w:sz w:val="28"/>
+                <w:szCs w:val="28"/>
+              </w:rPr>
+            </w:pPr>
+            <w:r>
+              <w:rPr>
+                <w:sz w:val="28"/>
+                <w:szCs w:val="28"/>
+              </w:rPr>
+              <w:t>L’istanza C di Componente è stata associata a Categoria mediante l’associazione “Appartiene a”</w:t>
+            </w:r>
+          </w:p>
+          <w:p>
+            <w:pPr>
+              <w:pStyle w:val="Paragrafoelenco"/>
+              <w:numPr>
+                <w:ilvl w:val="0"/>
+                <w:numId w:val="4"/>
+              </w:numPr>
+              <w:spacing w:after="0" w:line="240" w:lineRule="auto"/>
+              <w:rPr>
+                <w:sz w:val="28"/>
+                <w:szCs w:val="28"/>
+              </w:rPr>
+            </w:pPr>
+            <w:r>
+              <w:rPr>
+                <w:sz w:val="28"/>
+                <w:szCs w:val="28"/>
+              </w:rPr>
+              <w:t>Gli attributi di C sono stati inizializzati con i parametri forniti</w:t>
             </w:r>
             <w:r>
               <w:rPr>
@@ -2830,7 +3162,6 @@
               </w:rPr>
             </w:pPr>
             <w:proofErr w:type="spellStart"/>
-            <w:proofErr w:type="gramStart"/>
             <w:r>
               <w:rPr>
                 <w:sz w:val="28"/>
@@ -2844,15 +3175,7 @@
                 <w:sz w:val="28"/>
                 <w:szCs w:val="28"/>
               </w:rPr>
-              <w:t>(</w:t>
-            </w:r>
-            <w:proofErr w:type="gramEnd"/>
-            <w:r>
-              <w:rPr>
-                <w:sz w:val="28"/>
-                <w:szCs w:val="28"/>
-              </w:rPr>
-              <w:t>)</w:t>
+              <w:t>()</w:t>
             </w:r>
           </w:p>
         </w:tc>
@@ -2972,7 +3295,6 @@
                 <w:sz w:val="28"/>
                 <w:szCs w:val="28"/>
               </w:rPr>
-              <w:lastRenderedPageBreak/>
               <w:t>Post-condizioni</w:t>
             </w:r>
           </w:p>
@@ -3020,7 +3342,42 @@
                 <w:sz w:val="28"/>
                 <w:szCs w:val="28"/>
               </w:rPr>
-              <w:t>Le N istanza sono associate a C</w:t>
+              <w:t>Le N istanz</w:t>
+            </w:r>
+            <w:r>
+              <w:rPr>
+                <w:sz w:val="28"/>
+                <w:szCs w:val="28"/>
+              </w:rPr>
+              <w:t>e di copia</w:t>
+            </w:r>
+            <w:r>
+              <w:rPr>
+                <w:sz w:val="28"/>
+                <w:szCs w:val="28"/>
+              </w:rPr>
+              <w:t xml:space="preserve"> sono associate a C</w:t>
+            </w:r>
+            <w:r>
+              <w:rPr>
+                <w:sz w:val="28"/>
+                <w:szCs w:val="28"/>
+              </w:rPr>
+              <w:t xml:space="preserve"> mediante l’associazione “</w:t>
+            </w:r>
+            <w:r>
+              <w:rPr>
+                <w:sz w:val="28"/>
+                <w:szCs w:val="28"/>
+              </w:rPr>
+              <w:t>Dispone di</w:t>
+            </w:r>
+            <w:r>
+              <w:rPr>
+                <w:sz w:val="28"/>
+                <w:szCs w:val="28"/>
+              </w:rPr>
+              <w:t>”</w:t>
             </w:r>
           </w:p>
           <w:p>
@@ -3151,7 +3508,6 @@
               </w:rPr>
             </w:pPr>
             <w:proofErr w:type="spellStart"/>
-            <w:proofErr w:type="gramStart"/>
             <w:r>
               <w:rPr>
                 <w:sz w:val="28"/>
@@ -3165,15 +3521,7 @@
                 <w:sz w:val="28"/>
                 <w:szCs w:val="28"/>
               </w:rPr>
-              <w:t>(</w:t>
-            </w:r>
-            <w:proofErr w:type="gramEnd"/>
-            <w:r>
-              <w:rPr>
-                <w:sz w:val="28"/>
-                <w:szCs w:val="28"/>
-              </w:rPr>
-              <w:t>)</w:t>
+              <w:t>()</w:t>
             </w:r>
           </w:p>
         </w:tc>
@@ -3268,7 +3616,7 @@
                 <w:sz w:val="28"/>
                 <w:szCs w:val="28"/>
               </w:rPr>
-              <w:t>L’amministratore ha verificato la validità dell’inserimento delle copie del nuovo componente e può passare alla prossima attività</w:t>
+              <w:t xml:space="preserve">L’amministratore ha verificato la validità dell’inserimento delle copie del nuovo componente </w:t>
             </w:r>
           </w:p>
         </w:tc>
@@ -3326,6 +3674,16 @@
       </w:tr>
     </w:tbl>
     <w:p/>
+    <w:p>
+      <w:pPr>
+        <w:rPr>
+          <w:b/>
+          <w:bCs/>
+          <w:sz w:val="48"/>
+          <w:szCs w:val="48"/>
+        </w:rPr>
+      </w:pPr>
+    </w:p>
     <w:p>
       <w:pPr>
         <w:rPr>
@@ -3342,6 +3700,7 @@
           <w:sz w:val="48"/>
           <w:szCs w:val="48"/>
         </w:rPr>
+        <w:lastRenderedPageBreak/>
         <w:t>UC</w:t>
       </w:r>
       <w:r>
@@ -3354,280 +3713,6 @@
         <w:t>4</w:t>
       </w:r>
     </w:p>
-    <w:tbl>
-      <w:tblPr>
-        <w:tblStyle w:val="Grigliatabella"/>
-        <w:tblW w:w="0" w:type="auto"/>
-        <w:tblLook w:val="04A0" w:firstRow="1" w:lastRow="0" w:firstColumn="1" w:lastColumn="0" w:noHBand="0" w:noVBand="1"/>
-      </w:tblPr>
-      <w:tblGrid>
-        <w:gridCol w:w="1979"/>
-        <w:gridCol w:w="7643"/>
-      </w:tblGrid>
-      <w:tr>
-        <w:tc>
-          <w:tcPr>
-            <w:tcW w:w="1979" w:type="dxa"/>
-            <w:shd w:val="clear" w:color="auto" w:fill="E7E6E6" w:themeFill="background2"/>
-          </w:tcPr>
-          <w:p>
-            <w:pPr>
-              <w:rPr>
-                <w:b/>
-                <w:sz w:val="28"/>
-                <w:szCs w:val="28"/>
-              </w:rPr>
-            </w:pPr>
-            <w:r>
-              <w:rPr>
-                <w:b/>
-                <w:sz w:val="28"/>
-                <w:szCs w:val="28"/>
-              </w:rPr>
-              <w:t>Nome del contratto</w:t>
-            </w:r>
-          </w:p>
-        </w:tc>
-        <w:tc>
-          <w:tcPr>
-            <w:tcW w:w="7643" w:type="dxa"/>
-          </w:tcPr>
-          <w:p>
-            <w:pPr>
-              <w:rPr>
-                <w:b/>
-                <w:sz w:val="28"/>
-                <w:szCs w:val="28"/>
-              </w:rPr>
-            </w:pPr>
-            <w:r>
-              <w:rPr>
-                <w:b/>
-                <w:sz w:val="28"/>
-                <w:szCs w:val="28"/>
-              </w:rPr>
-              <w:t>CO4: Trova Componenti</w:t>
-            </w:r>
-          </w:p>
-        </w:tc>
-      </w:tr>
-      <w:tr>
-        <w:tc>
-          <w:tcPr>
-            <w:tcW w:w="1979" w:type="dxa"/>
-            <w:shd w:val="clear" w:color="auto" w:fill="E7E6E6" w:themeFill="background2"/>
-          </w:tcPr>
-          <w:p>
-            <w:pPr>
-              <w:rPr>
-                <w:b/>
-                <w:sz w:val="28"/>
-                <w:szCs w:val="28"/>
-              </w:rPr>
-            </w:pPr>
-            <w:r>
-              <w:rPr>
-                <w:b/>
-                <w:sz w:val="28"/>
-                <w:szCs w:val="28"/>
-              </w:rPr>
-              <w:t>Operazione</w:t>
-            </w:r>
-          </w:p>
-        </w:tc>
-        <w:tc>
-          <w:tcPr>
-            <w:tcW w:w="7643" w:type="dxa"/>
-          </w:tcPr>
-          <w:p>
-            <w:pPr>
-              <w:rPr>
-                <w:sz w:val="28"/>
-                <w:szCs w:val="28"/>
-              </w:rPr>
-            </w:pPr>
-            <w:proofErr w:type="spellStart"/>
-            <w:proofErr w:type="gramStart"/>
-            <w:r>
-              <w:rPr>
-                <w:sz w:val="28"/>
-                <w:szCs w:val="28"/>
-              </w:rPr>
-              <w:t>trovaComponenti</w:t>
-            </w:r>
-            <w:proofErr w:type="spellEnd"/>
-            <w:r>
-              <w:rPr>
-                <w:sz w:val="28"/>
-                <w:szCs w:val="28"/>
-              </w:rPr>
-              <w:t>(</w:t>
-            </w:r>
-            <w:proofErr w:type="gramEnd"/>
-            <w:r>
-              <w:rPr>
-                <w:sz w:val="28"/>
-                <w:szCs w:val="28"/>
-              </w:rPr>
-              <w:t>)</w:t>
-            </w:r>
-          </w:p>
-        </w:tc>
-      </w:tr>
-      <w:tr>
-        <w:tc>
-          <w:tcPr>
-            <w:tcW w:w="1979" w:type="dxa"/>
-            <w:shd w:val="clear" w:color="auto" w:fill="E7E6E6" w:themeFill="background2"/>
-          </w:tcPr>
-          <w:p>
-            <w:pPr>
-              <w:rPr>
-                <w:b/>
-                <w:sz w:val="28"/>
-                <w:szCs w:val="28"/>
-              </w:rPr>
-            </w:pPr>
-            <w:r>
-              <w:rPr>
-                <w:b/>
-                <w:sz w:val="28"/>
-                <w:szCs w:val="28"/>
-              </w:rPr>
-              <w:t>Riferimenti</w:t>
-            </w:r>
-          </w:p>
-        </w:tc>
-        <w:tc>
-          <w:tcPr>
-            <w:tcW w:w="7643" w:type="dxa"/>
-          </w:tcPr>
-          <w:p>
-            <w:pPr>
-              <w:rPr>
-                <w:sz w:val="28"/>
-                <w:szCs w:val="28"/>
-              </w:rPr>
-            </w:pPr>
-            <w:r>
-              <w:rPr>
-                <w:sz w:val="28"/>
-                <w:szCs w:val="28"/>
-              </w:rPr>
-              <w:t>Caso d’uso UC4: Inserisci Copia Componente</w:t>
-            </w:r>
-          </w:p>
-        </w:tc>
-      </w:tr>
-      <w:tr>
-        <w:tc>
-          <w:tcPr>
-            <w:tcW w:w="1979" w:type="dxa"/>
-            <w:shd w:val="clear" w:color="auto" w:fill="E7E6E6" w:themeFill="background2"/>
-          </w:tcPr>
-          <w:p>
-            <w:pPr>
-              <w:rPr>
-                <w:b/>
-                <w:sz w:val="28"/>
-                <w:szCs w:val="28"/>
-              </w:rPr>
-            </w:pPr>
-            <w:r>
-              <w:rPr>
-                <w:b/>
-                <w:sz w:val="28"/>
-                <w:szCs w:val="28"/>
-              </w:rPr>
-              <w:t>Pre-condizioni</w:t>
-            </w:r>
-          </w:p>
-        </w:tc>
-        <w:tc>
-          <w:tcPr>
-            <w:tcW w:w="7643" w:type="dxa"/>
-          </w:tcPr>
-          <w:p>
-            <w:pPr>
-              <w:pStyle w:val="Paragrafoelenco"/>
-              <w:numPr>
-                <w:ilvl w:val="0"/>
-                <w:numId w:val="4"/>
-              </w:numPr>
-              <w:rPr>
-                <w:sz w:val="28"/>
-                <w:szCs w:val="28"/>
-              </w:rPr>
-            </w:pPr>
-            <w:r>
-              <w:rPr>
-                <w:sz w:val="28"/>
-                <w:szCs w:val="28"/>
-              </w:rPr>
-              <w:t>L’amministratore è autenticato</w:t>
-            </w:r>
-          </w:p>
-        </w:tc>
-      </w:tr>
-      <w:tr>
-        <w:tc>
-          <w:tcPr>
-            <w:tcW w:w="1979" w:type="dxa"/>
-            <w:shd w:val="clear" w:color="auto" w:fill="E7E6E6" w:themeFill="background2"/>
-          </w:tcPr>
-          <w:p>
-            <w:pPr>
-              <w:rPr>
-                <w:b/>
-                <w:sz w:val="28"/>
-                <w:szCs w:val="28"/>
-              </w:rPr>
-            </w:pPr>
-            <w:r>
-              <w:rPr>
-                <w:b/>
-                <w:sz w:val="28"/>
-                <w:szCs w:val="28"/>
-              </w:rPr>
-              <w:t>Post-condizioni</w:t>
-            </w:r>
-          </w:p>
-        </w:tc>
-        <w:tc>
-          <w:tcPr>
-            <w:tcW w:w="7643" w:type="dxa"/>
-          </w:tcPr>
-          <w:p>
-            <w:pPr>
-              <w:pStyle w:val="Paragrafoelenco"/>
-              <w:numPr>
-                <w:ilvl w:val="0"/>
-                <w:numId w:val="4"/>
-              </w:numPr>
-              <w:spacing w:after="0" w:line="240" w:lineRule="auto"/>
-              <w:rPr>
-                <w:sz w:val="28"/>
-                <w:szCs w:val="28"/>
-              </w:rPr>
-            </w:pPr>
-            <w:r>
-              <w:rPr>
-                <w:sz w:val="28"/>
-                <w:szCs w:val="28"/>
-              </w:rPr>
-              <w:t>È stata trovata una lista di Componenti presenti in memoria relativi alla query richiesta, con i rispettivi codici</w:t>
-            </w:r>
-            <w:r>
-              <w:rPr>
-                <w:sz w:val="28"/>
-                <w:szCs w:val="28"/>
-              </w:rPr>
-              <w:t xml:space="preserve"> </w:t>
-            </w:r>
-          </w:p>
-        </w:tc>
-      </w:tr>
-    </w:tbl>
     <w:p/>
     <w:tbl>
       <w:tblPr>
@@ -3681,7 +3766,23 @@
                 <w:sz w:val="28"/>
                 <w:szCs w:val="28"/>
               </w:rPr>
-              <w:t>CO5: Seleziona Componente</w:t>
+              <w:t>CO</w:t>
+            </w:r>
+            <w:r>
+              <w:rPr>
+                <w:b/>
+                <w:sz w:val="28"/>
+                <w:szCs w:val="28"/>
+              </w:rPr>
+              <w:t>4</w:t>
+            </w:r>
+            <w:r>
+              <w:rPr>
+                <w:b/>
+                <w:sz w:val="28"/>
+                <w:szCs w:val="28"/>
+              </w:rPr>
+              <w:t>: Seleziona Componente</w:t>
             </w:r>
           </w:p>
         </w:tc>
@@ -3722,7 +3823,6 @@
               </w:rPr>
             </w:pPr>
             <w:proofErr w:type="spellStart"/>
-            <w:proofErr w:type="gramStart"/>
             <w:r>
               <w:rPr>
                 <w:sz w:val="28"/>
@@ -3736,15 +3836,7 @@
                 <w:sz w:val="28"/>
                 <w:szCs w:val="28"/>
               </w:rPr>
-              <w:t>(</w:t>
-            </w:r>
-            <w:proofErr w:type="gramEnd"/>
-            <w:r>
-              <w:rPr>
-                <w:sz w:val="28"/>
-                <w:szCs w:val="28"/>
-              </w:rPr>
-              <w:t>)</w:t>
+              <w:t>()</w:t>
             </w:r>
           </w:p>
         </w:tc>
@@ -3814,7 +3906,6 @@
                 <w:sz w:val="28"/>
                 <w:szCs w:val="28"/>
               </w:rPr>
-              <w:lastRenderedPageBreak/>
               <w:t>Pre-condizioni</w:t>
             </w:r>
           </w:p>
@@ -3840,14 +3931,7 @@
                 <w:sz w:val="28"/>
                 <w:szCs w:val="28"/>
               </w:rPr>
-              <w:t>È in corso l</w:t>
-            </w:r>
-            <w:r>
-              <w:rPr>
-                <w:sz w:val="28"/>
-                <w:szCs w:val="28"/>
-              </w:rPr>
-              <w:t>a ricerca di un Componente in memoria, l’amministratore usa un codice valido fra quelli dei componenti trovati</w:t>
+              <w:t>L’amministratore deve essere autenticato</w:t>
             </w:r>
           </w:p>
         </w:tc>
@@ -3899,325 +3983,6 @@
                 <w:szCs w:val="28"/>
               </w:rPr>
               <w:t>Viene recuperata l’istanza C dello specifico Componente cercato</w:t>
-            </w:r>
-          </w:p>
-          <w:p>
-            <w:pPr>
-              <w:spacing w:after="0" w:line="240" w:lineRule="auto"/>
-              <w:rPr>
-                <w:sz w:val="28"/>
-                <w:szCs w:val="28"/>
-              </w:rPr>
-            </w:pPr>
-          </w:p>
-        </w:tc>
-      </w:tr>
-    </w:tbl>
-    <w:p/>
-    <w:tbl>
-      <w:tblPr>
-        <w:tblStyle w:val="Grigliatabella"/>
-        <w:tblW w:w="0" w:type="auto"/>
-        <w:tblLook w:val="04A0" w:firstRow="1" w:lastRow="0" w:firstColumn="1" w:lastColumn="0" w:noHBand="0" w:noVBand="1"/>
-      </w:tblPr>
-      <w:tblGrid>
-        <w:gridCol w:w="1979"/>
-        <w:gridCol w:w="7643"/>
-      </w:tblGrid>
-      <w:tr>
-        <w:tc>
-          <w:tcPr>
-            <w:tcW w:w="1979" w:type="dxa"/>
-            <w:shd w:val="clear" w:color="auto" w:fill="E7E6E6" w:themeFill="background2"/>
-          </w:tcPr>
-          <w:p>
-            <w:pPr>
-              <w:rPr>
-                <w:b/>
-                <w:sz w:val="28"/>
-                <w:szCs w:val="28"/>
-              </w:rPr>
-            </w:pPr>
-            <w:r>
-              <w:rPr>
-                <w:b/>
-                <w:sz w:val="28"/>
-                <w:szCs w:val="28"/>
-              </w:rPr>
-              <w:t>Nome del contratto</w:t>
-            </w:r>
-          </w:p>
-        </w:tc>
-        <w:tc>
-          <w:tcPr>
-            <w:tcW w:w="7643" w:type="dxa"/>
-          </w:tcPr>
-          <w:p>
-            <w:pPr>
-              <w:rPr>
-                <w:b/>
-                <w:sz w:val="28"/>
-                <w:szCs w:val="28"/>
-              </w:rPr>
-            </w:pPr>
-            <w:r>
-              <w:rPr>
-                <w:b/>
-                <w:sz w:val="28"/>
-                <w:szCs w:val="28"/>
-              </w:rPr>
-              <w:t>CO6: Crea Copie</w:t>
-            </w:r>
-          </w:p>
-        </w:tc>
-      </w:tr>
-      <w:tr>
-        <w:tc>
-          <w:tcPr>
-            <w:tcW w:w="1979" w:type="dxa"/>
-            <w:shd w:val="clear" w:color="auto" w:fill="E7E6E6" w:themeFill="background2"/>
-          </w:tcPr>
-          <w:p>
-            <w:pPr>
-              <w:rPr>
-                <w:b/>
-                <w:sz w:val="28"/>
-                <w:szCs w:val="28"/>
-              </w:rPr>
-            </w:pPr>
-            <w:r>
-              <w:rPr>
-                <w:b/>
-                <w:sz w:val="28"/>
-                <w:szCs w:val="28"/>
-              </w:rPr>
-              <w:t>Operazione</w:t>
-            </w:r>
-          </w:p>
-        </w:tc>
-        <w:tc>
-          <w:tcPr>
-            <w:tcW w:w="7643" w:type="dxa"/>
-          </w:tcPr>
-          <w:p>
-            <w:pPr>
-              <w:rPr>
-                <w:sz w:val="28"/>
-                <w:szCs w:val="28"/>
-              </w:rPr>
-            </w:pPr>
-            <w:proofErr w:type="spellStart"/>
-            <w:proofErr w:type="gramStart"/>
-            <w:r>
-              <w:rPr>
-                <w:sz w:val="28"/>
-                <w:szCs w:val="28"/>
-              </w:rPr>
-              <w:t>creaCopie</w:t>
-            </w:r>
-            <w:proofErr w:type="spellEnd"/>
-            <w:r>
-              <w:rPr>
-                <w:sz w:val="28"/>
-                <w:szCs w:val="28"/>
-              </w:rPr>
-              <w:t>(</w:t>
-            </w:r>
-            <w:proofErr w:type="gramEnd"/>
-            <w:r>
-              <w:rPr>
-                <w:sz w:val="28"/>
-                <w:szCs w:val="28"/>
-              </w:rPr>
-              <w:t>)</w:t>
-            </w:r>
-          </w:p>
-        </w:tc>
-      </w:tr>
-      <w:tr>
-        <w:tc>
-          <w:tcPr>
-            <w:tcW w:w="1979" w:type="dxa"/>
-            <w:shd w:val="clear" w:color="auto" w:fill="E7E6E6" w:themeFill="background2"/>
-          </w:tcPr>
-          <w:p>
-            <w:pPr>
-              <w:rPr>
-                <w:b/>
-                <w:sz w:val="28"/>
-                <w:szCs w:val="28"/>
-              </w:rPr>
-            </w:pPr>
-            <w:r>
-              <w:rPr>
-                <w:b/>
-                <w:sz w:val="28"/>
-                <w:szCs w:val="28"/>
-              </w:rPr>
-              <w:t>Riferimenti</w:t>
-            </w:r>
-          </w:p>
-        </w:tc>
-        <w:tc>
-          <w:tcPr>
-            <w:tcW w:w="7643" w:type="dxa"/>
-          </w:tcPr>
-          <w:p>
-            <w:pPr>
-              <w:rPr>
-                <w:sz w:val="28"/>
-                <w:szCs w:val="28"/>
-              </w:rPr>
-            </w:pPr>
-            <w:r>
-              <w:rPr>
-                <w:sz w:val="28"/>
-                <w:szCs w:val="28"/>
-              </w:rPr>
-              <w:t>Caso d’uso UC4: Inserisci Copia Componente</w:t>
-            </w:r>
-          </w:p>
-        </w:tc>
-      </w:tr>
-      <w:tr>
-        <w:tc>
-          <w:tcPr>
-            <w:tcW w:w="1979" w:type="dxa"/>
-            <w:shd w:val="clear" w:color="auto" w:fill="E7E6E6" w:themeFill="background2"/>
-          </w:tcPr>
-          <w:p>
-            <w:pPr>
-              <w:rPr>
-                <w:b/>
-                <w:sz w:val="28"/>
-                <w:szCs w:val="28"/>
-              </w:rPr>
-            </w:pPr>
-            <w:r>
-              <w:rPr>
-                <w:b/>
-                <w:sz w:val="28"/>
-                <w:szCs w:val="28"/>
-              </w:rPr>
-              <w:t>Pre-condizioni</w:t>
-            </w:r>
-          </w:p>
-        </w:tc>
-        <w:tc>
-          <w:tcPr>
-            <w:tcW w:w="7643" w:type="dxa"/>
-          </w:tcPr>
-          <w:p>
-            <w:pPr>
-              <w:pStyle w:val="Paragrafoelenco"/>
-              <w:numPr>
-                <w:ilvl w:val="0"/>
-                <w:numId w:val="4"/>
-              </w:numPr>
-              <w:rPr>
-                <w:sz w:val="28"/>
-                <w:szCs w:val="28"/>
-              </w:rPr>
-            </w:pPr>
-            <w:r>
-              <w:rPr>
-                <w:sz w:val="28"/>
-                <w:szCs w:val="28"/>
-              </w:rPr>
-              <w:t>È in corso l’inserimento di nuove copie</w:t>
-            </w:r>
-          </w:p>
-        </w:tc>
-      </w:tr>
-      <w:tr>
-        <w:tc>
-          <w:tcPr>
-            <w:tcW w:w="1979" w:type="dxa"/>
-            <w:shd w:val="clear" w:color="auto" w:fill="E7E6E6" w:themeFill="background2"/>
-          </w:tcPr>
-          <w:p>
-            <w:pPr>
-              <w:rPr>
-                <w:b/>
-                <w:sz w:val="28"/>
-                <w:szCs w:val="28"/>
-              </w:rPr>
-            </w:pPr>
-            <w:r>
-              <w:rPr>
-                <w:b/>
-                <w:sz w:val="28"/>
-                <w:szCs w:val="28"/>
-              </w:rPr>
-              <w:t>Post-condizioni</w:t>
-            </w:r>
-          </w:p>
-        </w:tc>
-        <w:tc>
-          <w:tcPr>
-            <w:tcW w:w="7643" w:type="dxa"/>
-          </w:tcPr>
-          <w:p>
-            <w:pPr>
-              <w:pStyle w:val="Paragrafoelenco"/>
-              <w:numPr>
-                <w:ilvl w:val="0"/>
-                <w:numId w:val="4"/>
-              </w:numPr>
-              <w:spacing w:after="0" w:line="240" w:lineRule="auto"/>
-              <w:rPr>
-                <w:sz w:val="28"/>
-                <w:szCs w:val="28"/>
-              </w:rPr>
-            </w:pPr>
-            <w:r>
-              <w:rPr>
-                <w:sz w:val="28"/>
-                <w:szCs w:val="28"/>
-              </w:rPr>
-              <w:t>Sono state create N istanze di Copia, dove N è parametro della funzione</w:t>
-            </w:r>
-          </w:p>
-          <w:p>
-            <w:pPr>
-              <w:pStyle w:val="Paragrafoelenco"/>
-              <w:numPr>
-                <w:ilvl w:val="0"/>
-                <w:numId w:val="4"/>
-              </w:numPr>
-              <w:spacing w:after="0" w:line="240" w:lineRule="auto"/>
-              <w:rPr>
-                <w:sz w:val="28"/>
-                <w:szCs w:val="28"/>
-              </w:rPr>
-            </w:pPr>
-            <w:r>
-              <w:rPr>
-                <w:sz w:val="28"/>
-                <w:szCs w:val="28"/>
-              </w:rPr>
-              <w:t>Le N istanze sono associate a C</w:t>
-            </w:r>
-          </w:p>
-          <w:p>
-            <w:pPr>
-              <w:pStyle w:val="Paragrafoelenco"/>
-              <w:numPr>
-                <w:ilvl w:val="0"/>
-                <w:numId w:val="4"/>
-              </w:numPr>
-              <w:spacing w:after="0" w:line="240" w:lineRule="auto"/>
-              <w:rPr>
-                <w:sz w:val="28"/>
-                <w:szCs w:val="28"/>
-              </w:rPr>
-            </w:pPr>
-            <w:r>
-              <w:rPr>
-                <w:sz w:val="28"/>
-                <w:szCs w:val="28"/>
-              </w:rPr>
-              <w:t>Un’etichetta è stata stampata per ogni copia</w:t>
             </w:r>
           </w:p>
           <w:p>
@@ -4286,23 +4051,7 @@
                 <w:sz w:val="28"/>
                 <w:szCs w:val="28"/>
               </w:rPr>
-              <w:t>CO</w:t>
-            </w:r>
-            <w:r>
-              <w:rPr>
-                <w:b/>
-                <w:sz w:val="28"/>
-                <w:szCs w:val="28"/>
-              </w:rPr>
-              <w:t>7</w:t>
-            </w:r>
-            <w:r>
-              <w:rPr>
-                <w:b/>
-                <w:sz w:val="28"/>
-                <w:szCs w:val="28"/>
-              </w:rPr>
-              <w:t>: Termina Inserimento</w:t>
+              <w:t>CO6: Crea Copie</w:t>
             </w:r>
           </w:p>
         </w:tc>
@@ -4343,13 +4092,12 @@
               </w:rPr>
             </w:pPr>
             <w:proofErr w:type="spellStart"/>
-            <w:proofErr w:type="gramStart"/>
-            <w:r>
-              <w:rPr>
-                <w:sz w:val="28"/>
-                <w:szCs w:val="28"/>
-              </w:rPr>
-              <w:t>terminaInserimento</w:t>
+            <w:r>
+              <w:rPr>
+                <w:sz w:val="28"/>
+                <w:szCs w:val="28"/>
+              </w:rPr>
+              <w:t>creaCopie</w:t>
             </w:r>
             <w:proofErr w:type="spellEnd"/>
             <w:r>
@@ -4357,15 +4105,7 @@
                 <w:sz w:val="28"/>
                 <w:szCs w:val="28"/>
               </w:rPr>
-              <w:t>(</w:t>
-            </w:r>
-            <w:proofErr w:type="gramEnd"/>
-            <w:r>
-              <w:rPr>
-                <w:sz w:val="28"/>
-                <w:szCs w:val="28"/>
-              </w:rPr>
-              <w:t>)</w:t>
+              <w:t>()</w:t>
             </w:r>
           </w:p>
         </w:tc>
@@ -4460,7 +4200,7 @@
                 <w:sz w:val="28"/>
                 <w:szCs w:val="28"/>
               </w:rPr>
-              <w:t>L’amministratore ha verificato la validità dell’inserimento delle copie del nuovo componente e può passare alla prossima attività</w:t>
+              <w:t>È stata recuperata un’istanza C di Componente</w:t>
             </w:r>
           </w:p>
         </w:tc>
@@ -4511,7 +4251,402 @@
                 <w:sz w:val="28"/>
                 <w:szCs w:val="28"/>
               </w:rPr>
-              <w:t>Il Sistema mantiene in memoria il Componente e le sue Copie appena generate</w:t>
+              <w:t>Sono state create N istanze di Copia, dove N è parametro della funzione</w:t>
+            </w:r>
+          </w:p>
+          <w:p>
+            <w:pPr>
+              <w:pStyle w:val="Paragrafoelenco"/>
+              <w:numPr>
+                <w:ilvl w:val="0"/>
+                <w:numId w:val="4"/>
+              </w:numPr>
+              <w:spacing w:after="0" w:line="240" w:lineRule="auto"/>
+              <w:rPr>
+                <w:sz w:val="28"/>
+                <w:szCs w:val="28"/>
+              </w:rPr>
+            </w:pPr>
+            <w:r>
+              <w:rPr>
+                <w:sz w:val="28"/>
+                <w:szCs w:val="28"/>
+              </w:rPr>
+              <w:t xml:space="preserve">Le N istanze </w:t>
+            </w:r>
+            <w:r>
+              <w:rPr>
+                <w:sz w:val="28"/>
+                <w:szCs w:val="28"/>
+              </w:rPr>
+              <w:t xml:space="preserve">di </w:t>
+            </w:r>
+            <w:proofErr w:type="spellStart"/>
+            <w:r>
+              <w:rPr>
+                <w:sz w:val="28"/>
+                <w:szCs w:val="28"/>
+              </w:rPr>
+              <w:t>CopiaComponente</w:t>
+            </w:r>
+            <w:proofErr w:type="spellEnd"/>
+            <w:r>
+              <w:rPr>
+                <w:sz w:val="28"/>
+                <w:szCs w:val="28"/>
+              </w:rPr>
+              <w:t xml:space="preserve"> </w:t>
+            </w:r>
+            <w:r>
+              <w:rPr>
+                <w:sz w:val="28"/>
+                <w:szCs w:val="28"/>
+              </w:rPr>
+              <w:t>sono associate a C</w:t>
+            </w:r>
+            <w:r>
+              <w:rPr>
+                <w:sz w:val="28"/>
+                <w:szCs w:val="28"/>
+              </w:rPr>
+              <w:t xml:space="preserve"> mediante l’associazione “Dispone Di”</w:t>
+            </w:r>
+          </w:p>
+          <w:p>
+            <w:pPr>
+              <w:pStyle w:val="Paragrafoelenco"/>
+              <w:numPr>
+                <w:ilvl w:val="0"/>
+                <w:numId w:val="4"/>
+              </w:numPr>
+              <w:spacing w:after="0" w:line="240" w:lineRule="auto"/>
+              <w:rPr>
+                <w:sz w:val="28"/>
+                <w:szCs w:val="28"/>
+              </w:rPr>
+            </w:pPr>
+            <w:r>
+              <w:rPr>
+                <w:sz w:val="28"/>
+                <w:szCs w:val="28"/>
+              </w:rPr>
+              <w:t>Un’etichetta è stata stampata per ogni copia</w:t>
+            </w:r>
+          </w:p>
+          <w:p>
+            <w:pPr>
+              <w:spacing w:after="0" w:line="240" w:lineRule="auto"/>
+              <w:rPr>
+                <w:sz w:val="28"/>
+                <w:szCs w:val="28"/>
+              </w:rPr>
+            </w:pPr>
+          </w:p>
+        </w:tc>
+      </w:tr>
+    </w:tbl>
+    <w:p/>
+    <w:p/>
+    <w:tbl>
+      <w:tblPr>
+        <w:tblStyle w:val="Grigliatabella"/>
+        <w:tblW w:w="0" w:type="auto"/>
+        <w:tblLook w:val="04A0" w:firstRow="1" w:lastRow="0" w:firstColumn="1" w:lastColumn="0" w:noHBand="0" w:noVBand="1"/>
+      </w:tblPr>
+      <w:tblGrid>
+        <w:gridCol w:w="1979"/>
+        <w:gridCol w:w="7643"/>
+      </w:tblGrid>
+      <w:tr>
+        <w:tc>
+          <w:tcPr>
+            <w:tcW w:w="1979" w:type="dxa"/>
+            <w:shd w:val="clear" w:color="auto" w:fill="E7E6E6" w:themeFill="background2"/>
+          </w:tcPr>
+          <w:p>
+            <w:pPr>
+              <w:rPr>
+                <w:b/>
+                <w:sz w:val="28"/>
+                <w:szCs w:val="28"/>
+              </w:rPr>
+            </w:pPr>
+            <w:r>
+              <w:rPr>
+                <w:b/>
+                <w:sz w:val="28"/>
+                <w:szCs w:val="28"/>
+              </w:rPr>
+              <w:t>Nome del contratto</w:t>
+            </w:r>
+          </w:p>
+        </w:tc>
+        <w:tc>
+          <w:tcPr>
+            <w:tcW w:w="7643" w:type="dxa"/>
+          </w:tcPr>
+          <w:p>
+            <w:pPr>
+              <w:rPr>
+                <w:b/>
+                <w:sz w:val="28"/>
+                <w:szCs w:val="28"/>
+              </w:rPr>
+            </w:pPr>
+            <w:r>
+              <w:rPr>
+                <w:b/>
+                <w:sz w:val="28"/>
+                <w:szCs w:val="28"/>
+              </w:rPr>
+              <w:t>CO</w:t>
+            </w:r>
+            <w:r>
+              <w:rPr>
+                <w:b/>
+                <w:sz w:val="28"/>
+                <w:szCs w:val="28"/>
+              </w:rPr>
+              <w:t>7</w:t>
+            </w:r>
+            <w:r>
+              <w:rPr>
+                <w:b/>
+                <w:sz w:val="28"/>
+                <w:szCs w:val="28"/>
+              </w:rPr>
+              <w:t>: Termina Inserimento</w:t>
+            </w:r>
+          </w:p>
+        </w:tc>
+      </w:tr>
+      <w:tr>
+        <w:tc>
+          <w:tcPr>
+            <w:tcW w:w="1979" w:type="dxa"/>
+            <w:shd w:val="clear" w:color="auto" w:fill="E7E6E6" w:themeFill="background2"/>
+          </w:tcPr>
+          <w:p>
+            <w:pPr>
+              <w:rPr>
+                <w:b/>
+                <w:sz w:val="28"/>
+                <w:szCs w:val="28"/>
+              </w:rPr>
+            </w:pPr>
+            <w:r>
+              <w:rPr>
+                <w:b/>
+                <w:sz w:val="28"/>
+                <w:szCs w:val="28"/>
+              </w:rPr>
+              <w:t>Operazione</w:t>
+            </w:r>
+          </w:p>
+        </w:tc>
+        <w:tc>
+          <w:tcPr>
+            <w:tcW w:w="7643" w:type="dxa"/>
+          </w:tcPr>
+          <w:p>
+            <w:pPr>
+              <w:rPr>
+                <w:sz w:val="28"/>
+                <w:szCs w:val="28"/>
+              </w:rPr>
+            </w:pPr>
+            <w:proofErr w:type="spellStart"/>
+            <w:r>
+              <w:rPr>
+                <w:sz w:val="28"/>
+                <w:szCs w:val="28"/>
+              </w:rPr>
+              <w:t>terminaInserimento</w:t>
+            </w:r>
+            <w:proofErr w:type="spellEnd"/>
+            <w:r>
+              <w:rPr>
+                <w:sz w:val="28"/>
+                <w:szCs w:val="28"/>
+              </w:rPr>
+              <w:t>()</w:t>
+            </w:r>
+          </w:p>
+        </w:tc>
+      </w:tr>
+      <w:tr>
+        <w:tc>
+          <w:tcPr>
+            <w:tcW w:w="1979" w:type="dxa"/>
+            <w:shd w:val="clear" w:color="auto" w:fill="E7E6E6" w:themeFill="background2"/>
+          </w:tcPr>
+          <w:p>
+            <w:pPr>
+              <w:rPr>
+                <w:b/>
+                <w:sz w:val="28"/>
+                <w:szCs w:val="28"/>
+              </w:rPr>
+            </w:pPr>
+            <w:r>
+              <w:rPr>
+                <w:b/>
+                <w:sz w:val="28"/>
+                <w:szCs w:val="28"/>
+              </w:rPr>
+              <w:t>Riferimenti</w:t>
+            </w:r>
+          </w:p>
+        </w:tc>
+        <w:tc>
+          <w:tcPr>
+            <w:tcW w:w="7643" w:type="dxa"/>
+          </w:tcPr>
+          <w:p>
+            <w:pPr>
+              <w:rPr>
+                <w:sz w:val="28"/>
+                <w:szCs w:val="28"/>
+              </w:rPr>
+            </w:pPr>
+            <w:r>
+              <w:rPr>
+                <w:sz w:val="28"/>
+                <w:szCs w:val="28"/>
+              </w:rPr>
+              <w:t>Caso d’uso UC4: Inserisci Copia Componente</w:t>
+            </w:r>
+          </w:p>
+        </w:tc>
+      </w:tr>
+      <w:tr>
+        <w:tc>
+          <w:tcPr>
+            <w:tcW w:w="1979" w:type="dxa"/>
+            <w:shd w:val="clear" w:color="auto" w:fill="E7E6E6" w:themeFill="background2"/>
+          </w:tcPr>
+          <w:p>
+            <w:pPr>
+              <w:rPr>
+                <w:b/>
+                <w:sz w:val="28"/>
+                <w:szCs w:val="28"/>
+              </w:rPr>
+            </w:pPr>
+            <w:r>
+              <w:rPr>
+                <w:b/>
+                <w:sz w:val="28"/>
+                <w:szCs w:val="28"/>
+              </w:rPr>
+              <w:t>Pre-condizioni</w:t>
+            </w:r>
+          </w:p>
+        </w:tc>
+        <w:tc>
+          <w:tcPr>
+            <w:tcW w:w="7643" w:type="dxa"/>
+          </w:tcPr>
+          <w:p>
+            <w:pPr>
+              <w:pStyle w:val="Paragrafoelenco"/>
+              <w:numPr>
+                <w:ilvl w:val="0"/>
+                <w:numId w:val="4"/>
+              </w:numPr>
+              <w:rPr>
+                <w:sz w:val="28"/>
+                <w:szCs w:val="28"/>
+              </w:rPr>
+            </w:pPr>
+            <w:r>
+              <w:rPr>
+                <w:sz w:val="28"/>
+                <w:szCs w:val="28"/>
+              </w:rPr>
+              <w:t>L’amministratore ha verificato la validità dell’inserimento delle copie del nuovo componente</w:t>
+            </w:r>
+          </w:p>
+        </w:tc>
+      </w:tr>
+      <w:tr>
+        <w:tc>
+          <w:tcPr>
+            <w:tcW w:w="1979" w:type="dxa"/>
+            <w:shd w:val="clear" w:color="auto" w:fill="E7E6E6" w:themeFill="background2"/>
+          </w:tcPr>
+          <w:p>
+            <w:pPr>
+              <w:rPr>
+                <w:b/>
+                <w:sz w:val="28"/>
+                <w:szCs w:val="28"/>
+              </w:rPr>
+            </w:pPr>
+            <w:r>
+              <w:rPr>
+                <w:b/>
+                <w:sz w:val="28"/>
+                <w:szCs w:val="28"/>
+              </w:rPr>
+              <w:lastRenderedPageBreak/>
+              <w:t>Post-condizioni</w:t>
+            </w:r>
+          </w:p>
+        </w:tc>
+        <w:tc>
+          <w:tcPr>
+            <w:tcW w:w="7643" w:type="dxa"/>
+          </w:tcPr>
+          <w:p>
+            <w:pPr>
+              <w:pStyle w:val="Paragrafoelenco"/>
+              <w:numPr>
+                <w:ilvl w:val="0"/>
+                <w:numId w:val="4"/>
+              </w:numPr>
+              <w:spacing w:after="0" w:line="240" w:lineRule="auto"/>
+              <w:rPr>
+                <w:sz w:val="28"/>
+                <w:szCs w:val="28"/>
+              </w:rPr>
+            </w:pPr>
+            <w:r>
+              <w:rPr>
+                <w:sz w:val="28"/>
+                <w:szCs w:val="28"/>
+              </w:rPr>
+              <w:t xml:space="preserve">Il Sistema mantiene in memoria </w:t>
+            </w:r>
+            <w:r>
+              <w:rPr>
+                <w:sz w:val="28"/>
+                <w:szCs w:val="28"/>
+              </w:rPr>
+              <w:t xml:space="preserve">le N istanze di </w:t>
+            </w:r>
+            <w:proofErr w:type="spellStart"/>
+            <w:r>
+              <w:rPr>
+                <w:sz w:val="28"/>
+                <w:szCs w:val="28"/>
+              </w:rPr>
+              <w:t>Copi</w:t>
+            </w:r>
+            <w:r>
+              <w:rPr>
+                <w:sz w:val="28"/>
+                <w:szCs w:val="28"/>
+              </w:rPr>
+              <w:t>aComponente</w:t>
+            </w:r>
+            <w:proofErr w:type="spellEnd"/>
+            <w:r>
+              <w:rPr>
+                <w:sz w:val="28"/>
+                <w:szCs w:val="28"/>
+              </w:rPr>
+              <w:t xml:space="preserve"> appena generate</w:t>
             </w:r>
           </w:p>
         </w:tc>

</xml_diff>

<commit_message>
Fix Diagrammi di Sequenza
</commit_message>
<xml_diff>
--- a/ITERAZIONE 1/SSD e CONTRATTI/Contratti delle Operazioni.docx
+++ b/ITERAZIONE 1/SSD e CONTRATTI/Contratti delle Operazioni.docx
@@ -469,14 +469,16 @@
                 <w:sz w:val="28"/>
                 <w:szCs w:val="28"/>
               </w:rPr>
-              <w:t>, nome</w:t>
-            </w:r>
-            <w:r>
-              <w:rPr>
-                <w:sz w:val="28"/>
-                <w:szCs w:val="28"/>
-              </w:rPr>
-              <w:t xml:space="preserve"> e consumo energetico</w:t>
+              <w:t>,</w:t>
+            </w:r>
+            <w:bookmarkStart w:id="0" w:name="_GoBack"/>
+            <w:bookmarkEnd w:id="0"/>
+            <w:r>
+              <w:rPr>
+                <w:sz w:val="28"/>
+                <w:szCs w:val="28"/>
+              </w:rPr>
+              <w:t xml:space="preserve"> consumo energetico</w:t>
             </w:r>
             <w:r>
               <w:rPr>
@@ -491,6 +493,13 @@
                 <w:szCs w:val="28"/>
               </w:rPr>
               <w:t xml:space="preserve"> valori di default</w:t>
+            </w:r>
+            <w:r>
+              <w:rPr>
+                <w:sz w:val="28"/>
+                <w:szCs w:val="28"/>
+              </w:rPr>
+              <w:t>)</w:t>
             </w:r>
           </w:p>
           <w:p>
@@ -864,14 +873,7 @@
                 <w:sz w:val="28"/>
                 <w:szCs w:val="28"/>
               </w:rPr>
-              <w:t>L</w:t>
-            </w:r>
-            <w:r>
-              <w:rPr>
-                <w:sz w:val="28"/>
-                <w:szCs w:val="28"/>
-              </w:rPr>
-              <w:t>comp</w:t>
+              <w:t>Lcomp</w:t>
             </w:r>
             <w:proofErr w:type="spellEnd"/>
             <w:r>
@@ -879,14 +881,7 @@
                 <w:sz w:val="28"/>
                 <w:szCs w:val="28"/>
               </w:rPr>
-              <w:t xml:space="preserve"> di C</w:t>
-            </w:r>
-            <w:r>
-              <w:rPr>
-                <w:sz w:val="28"/>
-                <w:szCs w:val="28"/>
-              </w:rPr>
-              <w:t>omponente</w:t>
+              <w:t xml:space="preserve"> di Componente</w:t>
             </w:r>
           </w:p>
         </w:tc>
@@ -1328,15 +1323,7 @@
                 <w:sz w:val="28"/>
                 <w:szCs w:val="28"/>
               </w:rPr>
-              <w:t>CO4: Conferma C</w:t>
-            </w:r>
-            <w:r>
-              <w:rPr>
-                <w:b/>
-                <w:sz w:val="28"/>
-                <w:szCs w:val="28"/>
-              </w:rPr>
-              <w:t>omponente</w:t>
+              <w:t>CO4: Conferma Componente</w:t>
             </w:r>
           </w:p>
         </w:tc>
@@ -1750,7 +1737,23 @@
                 <w:sz w:val="28"/>
                 <w:szCs w:val="28"/>
               </w:rPr>
-              <w:t>CO5: Conferma Assemblaggio</w:t>
+              <w:t xml:space="preserve">CO5: </w:t>
+            </w:r>
+            <w:r>
+              <w:rPr>
+                <w:b/>
+                <w:sz w:val="28"/>
+                <w:szCs w:val="28"/>
+              </w:rPr>
+              <w:t>Termina</w:t>
+            </w:r>
+            <w:r>
+              <w:rPr>
+                <w:b/>
+                <w:sz w:val="28"/>
+                <w:szCs w:val="28"/>
+              </w:rPr>
+              <w:t xml:space="preserve"> Assemblaggio</w:t>
             </w:r>
           </w:p>
         </w:tc>
@@ -2647,7 +2650,21 @@
                 <w:sz w:val="28"/>
                 <w:szCs w:val="28"/>
               </w:rPr>
-              <w:t>Viene inizializzata un’istanza B di Bundle</w:t>
+              <w:t xml:space="preserve">Gli attributi di B sono </w:t>
+            </w:r>
+            <w:r>
+              <w:rPr>
+                <w:sz w:val="28"/>
+                <w:szCs w:val="28"/>
+              </w:rPr>
+              <w:t xml:space="preserve">modificati </w:t>
+            </w:r>
+            <w:r>
+              <w:rPr>
+                <w:sz w:val="28"/>
+                <w:szCs w:val="28"/>
+              </w:rPr>
+              <w:t>sulla base dei parametri forniti</w:t>
             </w:r>
           </w:p>
           <w:p>
@@ -2668,27 +2685,6 @@
                 <w:sz w:val="28"/>
                 <w:szCs w:val="28"/>
               </w:rPr>
-              <w:t>Gli attributi di B sono inizializzati sulla base dei parametri forniti</w:t>
-            </w:r>
-          </w:p>
-          <w:p>
-            <w:pPr>
-              <w:pStyle w:val="Paragrafoelenco"/>
-              <w:numPr>
-                <w:ilvl w:val="0"/>
-                <w:numId w:val="4"/>
-              </w:numPr>
-              <w:spacing w:after="0" w:line="240" w:lineRule="auto"/>
-              <w:rPr>
-                <w:sz w:val="28"/>
-                <w:szCs w:val="28"/>
-              </w:rPr>
-            </w:pPr>
-            <w:r>
-              <w:rPr>
-                <w:sz w:val="28"/>
-                <w:szCs w:val="28"/>
-              </w:rPr>
               <w:t xml:space="preserve">L’attributo id di </w:t>
             </w:r>
             <w:proofErr w:type="spellStart"/>
@@ -2707,8 +2703,6 @@
               </w:rPr>
               <w:t xml:space="preserve"> è stato aggiornato</w:t>
             </w:r>
-            <w:bookmarkStart w:id="0" w:name="_GoBack"/>
-            <w:bookmarkEnd w:id="0"/>
           </w:p>
         </w:tc>
       </w:tr>

</xml_diff>